<commit_message>
Updates to system management and software upgrades
</commit_message>
<xml_diff>
--- a/Running VDJbase and OGRDB under Docker.docx
+++ b/Running VDJbase and OGRDB under Docker.docx
@@ -655,12 +655,21 @@
           <w:bCs/>
         </w:rPr>
       </w:pPr>
+      <w:proofErr w:type="gramStart"/>
       <w:r>
         <w:rPr>
           <w:b/>
           <w:bCs/>
         </w:rPr>
-        <w:t>./containers includes the docker-compose file, and subdirectories defining custom containers.</w:t>
+        <w:t>./</w:t>
+      </w:r>
+      <w:proofErr w:type="gramEnd"/>
+      <w:r>
+        <w:rPr>
+          <w:b/>
+          <w:bCs/>
+        </w:rPr>
+        <w:t>containers includes the docker-compose file, and subdirectories defining custom containers.</w:t>
       </w:r>
       <w:r>
         <w:rPr>
@@ -1745,6 +1754,21 @@
         </w:numPr>
       </w:pPr>
       <w:r>
+        <w:t xml:space="preserve">Some means of securing backups away from the server. </w:t>
+      </w:r>
+      <w:r>
+        <w:t>Historical backups are maintained by the containers, so you don’t need to maintain deep history. On the production server, we keep a minimum of four weekly snapshots off site.</w:t>
+      </w:r>
+    </w:p>
+    <w:p>
+      <w:pPr>
+        <w:pStyle w:val="ListParagraph"/>
+        <w:numPr>
+          <w:ilvl w:val="0"/>
+          <w:numId w:val="2"/>
+        </w:numPr>
+      </w:pPr>
+      <w:r>
         <w:t>Up-to-date versions of Docker, Docker Compose and git.</w:t>
       </w:r>
     </w:p>
@@ -1993,10 +2017,34 @@
     </w:p>
     <w:p>
       <w:r>
-        <w:t xml:space="preserve">Decide where you wish to locate the installation: this will be referred to as the ‘home’ directory. By default this is /root. We recommend using the default if at all possible, as this reduces the number of configuration changes needed, and makes it easier to update </w:t>
-      </w:r>
-      <w:r>
-        <w:t>the installation using ‘git pull’. Likewise we recommend using a dedicated virtual server if at all possible. This will simplify configuration and minimise the possibility of clashes with other applications.</w:t>
+        <w:t xml:space="preserve">Decide where you wish to locate the installation: this will be referred to as the ‘home’ directory. By </w:t>
+      </w:r>
+      <w:proofErr w:type="gramStart"/>
+      <w:r>
+        <w:t>default</w:t>
+      </w:r>
+      <w:proofErr w:type="gramEnd"/>
+      <w:r>
+        <w:t xml:space="preserve"> this is /root. We recommend using the </w:t>
+      </w:r>
+      <w:proofErr w:type="gramStart"/>
+      <w:r>
+        <w:t>default</w:t>
+      </w:r>
+      <w:proofErr w:type="gramEnd"/>
+      <w:r>
+        <w:t xml:space="preserve"> if at all possible, as this reduces the number of configuration changes needed, and makes it easier to update </w:t>
+      </w:r>
+      <w:r>
+        <w:t xml:space="preserve">the installation using ‘git pull’. </w:t>
+      </w:r>
+      <w:proofErr w:type="gramStart"/>
+      <w:r>
+        <w:t>Likewise</w:t>
+      </w:r>
+      <w:proofErr w:type="gramEnd"/>
+      <w:r>
+        <w:t xml:space="preserve"> we recommend using a dedicated virtual server if at all possible. This will simplify configuration and minimise the possibility of clashes with other applications.</w:t>
       </w:r>
     </w:p>
     <w:p>
@@ -2027,7 +2075,11 @@
     </w:p>
     <w:p>
       <w:r>
-        <w:t xml:space="preserve">We strongly recommend against the use of a mail account that is used for other purposes, because the credentials for the account will be stored on the server you are setting up. Unless your institution can provide details of an SMTP server that you can use, a good option is to create a dedicated </w:t>
+        <w:t xml:space="preserve">We strongly recommend against the use of a mail account that is used for other purposes, because the credentials for the account will be stored on the server you are setting up. Unless your institution can provide details of an SMTP server that you can use, a good option is to create a </w:t>
+      </w:r>
+      <w:r>
+        <w:lastRenderedPageBreak/>
+        <w:t xml:space="preserve">dedicated </w:t>
       </w:r>
       <w:proofErr w:type="spellStart"/>
       <w:r>
@@ -2035,7 +2087,15 @@
       </w:r>
       <w:proofErr w:type="spellEnd"/>
       <w:r>
-        <w:t xml:space="preserve"> account.  See </w:t>
+        <w:t xml:space="preserve"> account</w:t>
+      </w:r>
+      <w:proofErr w:type="gramStart"/>
+      <w:r>
+        <w:t xml:space="preserve">.  </w:t>
+      </w:r>
+      <w:proofErr w:type="gramEnd"/>
+      <w:r>
+        <w:t xml:space="preserve">See </w:t>
       </w:r>
       <w:r>
         <w:t xml:space="preserve">the section on Gmail on </w:t>
@@ -2057,7 +2117,6 @@
     </w:p>
     <w:p>
       <w:r>
-        <w:lastRenderedPageBreak/>
         <w:t xml:space="preserve">When configuring mail in </w:t>
       </w:r>
       <w:proofErr w:type="spellStart"/>
@@ -2096,10 +2155,18 @@
       </w:r>
       <w:proofErr w:type="spellEnd"/>
       <w:r>
-        <w:t xml:space="preserve"> ports 80 and 443, and ensure unnecessary ports are closed. </w:t>
-      </w:r>
-      <w:r>
-        <w:t xml:space="preserve"> All you need are 80 and 443</w:t>
+        <w:t xml:space="preserve"> ports 80 and 443, and ensure unnecessary ports are closed</w:t>
+      </w:r>
+      <w:proofErr w:type="gramStart"/>
+      <w:r>
+        <w:t xml:space="preserve">. </w:t>
+      </w:r>
+      <w:r>
+        <w:t xml:space="preserve"> </w:t>
+      </w:r>
+      <w:proofErr w:type="gramEnd"/>
+      <w:r>
+        <w:t>All you need are 80 and 443</w:t>
       </w:r>
       <w:r>
         <w:t xml:space="preserve"> for http/https</w:t>
@@ -2111,7 +2178,15 @@
         <w:t xml:space="preserve">The applications use https exclusively. Let’s Encrypt uses http for ownership validation. </w:t>
       </w:r>
       <w:r>
-        <w:t xml:space="preserve">All other ports should be firewalled against incoming connections, unless there’s a specific reason for enabling them. </w:t>
+        <w:t xml:space="preserve">All other ports should be firewalled against incoming </w:t>
+      </w:r>
+      <w:proofErr w:type="gramStart"/>
+      <w:r>
+        <w:t>connections, unless</w:t>
+      </w:r>
+      <w:proofErr w:type="gramEnd"/>
+      <w:r>
+        <w:t xml:space="preserve"> there’s a specific reason for enabling them. </w:t>
       </w:r>
     </w:p>
     <w:p>
@@ -2244,6 +2319,7 @@
         <w:t>update-</w:t>
       </w:r>
       <w:proofErr w:type="spellStart"/>
+      <w:proofErr w:type="gramStart"/>
       <w:r>
         <w:rPr>
           <w:rFonts w:ascii="Courier New" w:hAnsi="Courier New" w:cs="Courier New"/>
@@ -2251,6 +2327,7 @@
         <w:t>rc.d</w:t>
       </w:r>
       <w:proofErr w:type="spellEnd"/>
+      <w:proofErr w:type="gramEnd"/>
       <w:r>
         <w:rPr>
           <w:rFonts w:ascii="Courier New" w:hAnsi="Courier New" w:cs="Courier New"/>
@@ -2834,6 +2911,7 @@
         </w:numPr>
       </w:pPr>
       <w:r>
+        <w:lastRenderedPageBreak/>
         <w:t xml:space="preserve">For the time being, set </w:t>
       </w:r>
       <w:r>
@@ -2881,7 +2959,6 @@
         </w:numPr>
       </w:pPr>
       <w:r>
-        <w:lastRenderedPageBreak/>
         <w:t>Bring the infra up interactively</w:t>
       </w:r>
       <w:r>
@@ -3292,12 +3369,14 @@
         </w:rPr>
         <w:t>&gt;</w:t>
       </w:r>
+      <w:proofErr w:type="gramStart"/>
       <w:r>
         <w:rPr>
           <w:rFonts w:ascii="Courier New" w:hAnsi="Courier New" w:cs="Courier New"/>
         </w:rPr>
         <w:t>';</w:t>
       </w:r>
+      <w:proofErr w:type="gramEnd"/>
     </w:p>
     <w:p>
       <w:pPr>
@@ -3345,12 +3424,14 @@
         </w:rPr>
         <w:t>&gt;</w:t>
       </w:r>
+      <w:proofErr w:type="gramStart"/>
       <w:r>
         <w:rPr>
           <w:rFonts w:ascii="Courier New" w:hAnsi="Courier New" w:cs="Courier New"/>
         </w:rPr>
         <w:t>';</w:t>
       </w:r>
+      <w:proofErr w:type="gramEnd"/>
     </w:p>
     <w:p>
       <w:pPr>
@@ -3398,12 +3479,14 @@
         </w:rPr>
         <w:t>&gt;</w:t>
       </w:r>
+      <w:proofErr w:type="gramStart"/>
       <w:r>
         <w:rPr>
           <w:rFonts w:ascii="Courier New" w:hAnsi="Courier New" w:cs="Courier New"/>
         </w:rPr>
         <w:t>';</w:t>
       </w:r>
+      <w:proofErr w:type="gramEnd"/>
     </w:p>
     <w:p>
       <w:pPr>
@@ -3451,12 +3534,14 @@
         </w:rPr>
         <w:t>&gt;</w:t>
       </w:r>
+      <w:proofErr w:type="gramStart"/>
       <w:r>
         <w:rPr>
           <w:rFonts w:ascii="Courier New" w:hAnsi="Courier New" w:cs="Courier New"/>
         </w:rPr>
         <w:t>';</w:t>
       </w:r>
+      <w:proofErr w:type="gramEnd"/>
     </w:p>
     <w:p>
       <w:pPr>
@@ -3482,6 +3567,7 @@
         <w:t xml:space="preserve">CREATE DATABASE </w:t>
       </w:r>
       <w:proofErr w:type="spellStart"/>
+      <w:proofErr w:type="gramStart"/>
       <w:r>
         <w:rPr>
           <w:rFonts w:ascii="Courier New" w:hAnsi="Courier New" w:cs="Courier New"/>
@@ -3495,6 +3581,7 @@
         </w:rPr>
         <w:t>;</w:t>
       </w:r>
+      <w:proofErr w:type="gramEnd"/>
     </w:p>
     <w:p>
       <w:pPr>
@@ -3508,7 +3595,21 @@
         <w:rPr>
           <w:rFonts w:ascii="Courier New" w:hAnsi="Courier New" w:cs="Courier New"/>
         </w:rPr>
-        <w:t>GRANT ALL PRIVILEGES ON ogrdb.* TO '</w:t>
+        <w:t xml:space="preserve">GRANT ALL PRIVILEGES ON </w:t>
+      </w:r>
+      <w:proofErr w:type="gramStart"/>
+      <w:r>
+        <w:rPr>
+          <w:rFonts w:ascii="Courier New" w:hAnsi="Courier New" w:cs="Courier New"/>
+        </w:rPr>
+        <w:t>ogrdb.*</w:t>
+      </w:r>
+      <w:proofErr w:type="gramEnd"/>
+      <w:r>
+        <w:rPr>
+          <w:rFonts w:ascii="Courier New" w:hAnsi="Courier New" w:cs="Courier New"/>
+        </w:rPr>
+        <w:t xml:space="preserve"> TO '</w:t>
       </w:r>
       <w:proofErr w:type="spellStart"/>
       <w:r>
@@ -3540,6 +3641,7 @@
         <w:t xml:space="preserve">CREATE DATABASE </w:t>
       </w:r>
       <w:proofErr w:type="spellStart"/>
+      <w:proofErr w:type="gramStart"/>
       <w:r>
         <w:rPr>
           <w:rFonts w:ascii="Courier New" w:hAnsi="Courier New" w:cs="Courier New"/>
@@ -3553,6 +3655,7 @@
         </w:rPr>
         <w:t>;</w:t>
       </w:r>
+      <w:proofErr w:type="gramEnd"/>
     </w:p>
     <w:p>
       <w:pPr>
@@ -3566,7 +3669,21 @@
         <w:rPr>
           <w:rFonts w:ascii="Courier New" w:hAnsi="Courier New" w:cs="Courier New"/>
         </w:rPr>
-        <w:t>GRANT ALL PRIVILEGES ON digby.* TO '</w:t>
+        <w:t xml:space="preserve">GRANT ALL PRIVILEGES ON </w:t>
+      </w:r>
+      <w:proofErr w:type="gramStart"/>
+      <w:r>
+        <w:rPr>
+          <w:rFonts w:ascii="Courier New" w:hAnsi="Courier New" w:cs="Courier New"/>
+        </w:rPr>
+        <w:t>digby.*</w:t>
+      </w:r>
+      <w:proofErr w:type="gramEnd"/>
+      <w:r>
+        <w:rPr>
+          <w:rFonts w:ascii="Courier New" w:hAnsi="Courier New" w:cs="Courier New"/>
+        </w:rPr>
+        <w:t xml:space="preserve"> TO '</w:t>
       </w:r>
       <w:proofErr w:type="spellStart"/>
       <w:r>
@@ -3598,6 +3715,7 @@
         <w:t xml:space="preserve">CREATE DATABASE </w:t>
       </w:r>
       <w:proofErr w:type="spellStart"/>
+      <w:proofErr w:type="gramStart"/>
       <w:r>
         <w:rPr>
           <w:rFonts w:ascii="Courier New" w:hAnsi="Courier New" w:cs="Courier New"/>
@@ -3611,6 +3729,7 @@
         </w:rPr>
         <w:t>;</w:t>
       </w:r>
+      <w:proofErr w:type="gramEnd"/>
     </w:p>
     <w:p>
       <w:pPr>
@@ -3624,7 +3743,21 @@
         <w:rPr>
           <w:rFonts w:ascii="Courier New" w:hAnsi="Courier New" w:cs="Courier New"/>
         </w:rPr>
-        <w:t>GRANT ALL PRIVILEGES ON wordpress.* TO '</w:t>
+        <w:t xml:space="preserve">GRANT ALL PRIVILEGES ON </w:t>
+      </w:r>
+      <w:proofErr w:type="gramStart"/>
+      <w:r>
+        <w:rPr>
+          <w:rFonts w:ascii="Courier New" w:hAnsi="Courier New" w:cs="Courier New"/>
+        </w:rPr>
+        <w:t>wordpress.*</w:t>
+      </w:r>
+      <w:proofErr w:type="gramEnd"/>
+      <w:r>
+        <w:rPr>
+          <w:rFonts w:ascii="Courier New" w:hAnsi="Courier New" w:cs="Courier New"/>
+        </w:rPr>
+        <w:t xml:space="preserve"> TO '</w:t>
       </w:r>
       <w:proofErr w:type="spellStart"/>
       <w:r>
@@ -3662,8 +3795,16 @@
         <w:rPr>
           <w:rFonts w:ascii="Courier New" w:hAnsi="Courier New" w:cs="Courier New"/>
         </w:rPr>
-        <w:t>FLUSH PRIVILEGES;</w:t>
-      </w:r>
+        <w:t xml:space="preserve">FLUSH </w:t>
+      </w:r>
+      <w:proofErr w:type="gramStart"/>
+      <w:r>
+        <w:rPr>
+          <w:rFonts w:ascii="Courier New" w:hAnsi="Courier New" w:cs="Courier New"/>
+        </w:rPr>
+        <w:t>PRIVILEGES;</w:t>
+      </w:r>
+      <w:proofErr w:type="gramEnd"/>
     </w:p>
     <w:p>
       <w:pPr>
@@ -3776,6 +3917,7 @@
         <w:rPr>
           <w:rFonts w:cstheme="minorHAnsi"/>
         </w:rPr>
+        <w:lastRenderedPageBreak/>
         <w:t>In docker-</w:t>
       </w:r>
       <w:proofErr w:type="spellStart"/>
@@ -3850,7 +3992,6 @@
         <w:rPr>
           <w:rFonts w:cstheme="minorHAnsi"/>
         </w:rPr>
-        <w:lastRenderedPageBreak/>
         <w:t xml:space="preserve">Browse to the </w:t>
       </w:r>
       <w:proofErr w:type="spellStart"/>
@@ -4180,7 +4321,7 @@
     </w:p>
     <w:p>
       <w:r>
-        <w:t xml:space="preserve">You can skip this section if you don’t intend to provide an instance of </w:t>
+        <w:t xml:space="preserve">Although it’s envisaged that any installation will run an instance of </w:t>
       </w:r>
       <w:proofErr w:type="spellStart"/>
       <w:r>
@@ -4188,6 +4329,29 @@
       </w:r>
       <w:proofErr w:type="spellEnd"/>
       <w:r>
+        <w:t>,</w:t>
+      </w:r>
+      <w:r>
+        <w:t xml:space="preserve"> </w:t>
+      </w:r>
+      <w:r>
+        <w:t xml:space="preserve">you </w:t>
+      </w:r>
+      <w:r>
+        <w:t xml:space="preserve">can </w:t>
+      </w:r>
+      <w:r>
+        <w:t xml:space="preserve">in theory </w:t>
+      </w:r>
+      <w:r>
+        <w:t xml:space="preserve">skip this section if you don’t intend to provide an instance of </w:t>
+      </w:r>
+      <w:proofErr w:type="spellStart"/>
+      <w:r>
+        <w:t>VDJbase</w:t>
+      </w:r>
+      <w:proofErr w:type="spellEnd"/>
+      <w:r>
         <w:t xml:space="preserve">, but please make sure you removed the </w:t>
       </w:r>
       <w:proofErr w:type="spellStart"/>
@@ -4239,6 +4403,36 @@
       </w:r>
       <w:r>
         <w:t>.</w:t>
+      </w:r>
+      <w:r>
+        <w:t xml:space="preserve"> Also, please note that ALL DATABASE BACKUPS ARE RUN BY THE VDJBASE CONTAINER. It may, therefore, be a good idea to configure </w:t>
+      </w:r>
+      <w:proofErr w:type="spellStart"/>
+      <w:r>
+        <w:t>VDJbase</w:t>
+      </w:r>
+      <w:proofErr w:type="spellEnd"/>
+      <w:r>
+        <w:t xml:space="preserve"> even if you don’t wish to expose it: removing the </w:t>
+      </w:r>
+      <w:proofErr w:type="spellStart"/>
+      <w:r>
+        <w:t>nginx</w:t>
+      </w:r>
+      <w:proofErr w:type="spellEnd"/>
+      <w:r>
+        <w:t xml:space="preserve"> </w:t>
+      </w:r>
+      <w:proofErr w:type="spellStart"/>
+      <w:r>
+        <w:t>vdjbase</w:t>
+      </w:r>
+      <w:proofErr w:type="spellEnd"/>
+      <w:r>
+        <w:t xml:space="preserve"> site configuration file</w:t>
+      </w:r>
+      <w:r>
+        <w:t xml:space="preserve"> will ensure it is not accessible externally.</w:t>
       </w:r>
     </w:p>
     <w:p>
@@ -4602,6 +4796,7 @@
         <w:rPr>
           <w:rFonts w:ascii="Courier New" w:hAnsi="Courier New" w:cs="Courier New"/>
         </w:rPr>
+        <w:lastRenderedPageBreak/>
         <w:t xml:space="preserve">Modify BACKEND_LINK, STATIC_LINK and OUTPUT_REPORT_LINK </w:t>
       </w:r>
       <w:r>
@@ -4720,14 +4915,7 @@
         <w:rPr>
           <w:rFonts w:cstheme="minorHAnsi"/>
         </w:rPr>
-        <w:t xml:space="preserve"> to the URL for </w:t>
-      </w:r>
-      <w:r>
-        <w:rPr>
-          <w:rFonts w:cstheme="minorHAnsi"/>
-        </w:rPr>
-        <w:lastRenderedPageBreak/>
-        <w:t xml:space="preserve">your </w:t>
+        <w:t xml:space="preserve"> to the URL for your </w:t>
       </w:r>
       <w:proofErr w:type="spellStart"/>
       <w:r>
@@ -4754,6 +4942,62 @@
           <w:rFonts w:cstheme="minorHAnsi"/>
         </w:rPr>
         <w:t>.</w:t>
+      </w:r>
+    </w:p>
+    <w:p>
+      <w:pPr>
+        <w:pStyle w:val="ListParagraph"/>
+        <w:numPr>
+          <w:ilvl w:val="2"/>
+          <w:numId w:val="3"/>
+        </w:numPr>
+        <w:rPr>
+          <w:rFonts w:cstheme="minorHAnsi"/>
+        </w:rPr>
+      </w:pPr>
+      <w:r>
+        <w:rPr>
+          <w:rFonts w:cstheme="minorHAnsi"/>
+        </w:rPr>
+        <w:t xml:space="preserve">If you wish to set up secured access, set </w:t>
+      </w:r>
+      <w:r>
+        <w:rPr>
+          <w:rFonts w:cstheme="minorHAnsi"/>
+        </w:rPr>
+        <w:t>JWT_USER</w:t>
+      </w:r>
+      <w:r>
+        <w:rPr>
+          <w:rFonts w:cstheme="minorHAnsi"/>
+        </w:rPr>
+        <w:t xml:space="preserve"> and </w:t>
+      </w:r>
+      <w:r>
+        <w:rPr>
+          <w:rFonts w:cstheme="minorHAnsi"/>
+        </w:rPr>
+        <w:t>JWT_</w:t>
+      </w:r>
+      <w:r>
+        <w:rPr>
+          <w:rFonts w:cstheme="minorHAnsi"/>
+        </w:rPr>
+        <w:t xml:space="preserve">PASSWORD to the username and password you wish to use. </w:t>
+      </w:r>
+      <w:proofErr w:type="gramStart"/>
+      <w:r>
+        <w:rPr>
+          <w:rFonts w:cstheme="minorHAnsi"/>
+        </w:rPr>
+        <w:t>Otherwise</w:t>
+      </w:r>
+      <w:proofErr w:type="gramEnd"/>
+      <w:r>
+        <w:rPr>
+          <w:rFonts w:cstheme="minorHAnsi"/>
+        </w:rPr>
+        <w:t xml:space="preserve"> they should both be left as empty strings.</w:t>
       </w:r>
     </w:p>
     <w:p>
@@ -4764,6 +5008,114 @@
           <w:numId w:val="3"/>
         </w:numPr>
         <w:rPr>
+          <w:rFonts w:cstheme="minorHAnsi"/>
+        </w:rPr>
+      </w:pPr>
+      <w:r>
+        <w:rPr>
+          <w:rFonts w:cstheme="minorHAnsi"/>
+        </w:rPr>
+        <w:t xml:space="preserve">Edit the backup script </w:t>
+      </w:r>
+      <w:proofErr w:type="spellStart"/>
+      <w:r>
+        <w:rPr>
+          <w:rFonts w:ascii="Courier New" w:hAnsi="Courier New" w:cs="Courier New"/>
+        </w:rPr>
+        <w:t>digby_docker</w:t>
+      </w:r>
+      <w:proofErr w:type="spellEnd"/>
+      <w:r>
+        <w:rPr>
+          <w:rFonts w:ascii="Courier New" w:hAnsi="Courier New" w:cs="Courier New"/>
+        </w:rPr>
+        <w:t>/containers/</w:t>
+      </w:r>
+      <w:proofErr w:type="spellStart"/>
+      <w:r>
+        <w:rPr>
+          <w:rFonts w:ascii="Courier New" w:hAnsi="Courier New" w:cs="Courier New"/>
+        </w:rPr>
+        <w:t>my_flask</w:t>
+      </w:r>
+      <w:proofErr w:type="spellEnd"/>
+      <w:r>
+        <w:rPr>
+          <w:rFonts w:ascii="Courier New" w:hAnsi="Courier New" w:cs="Courier New"/>
+        </w:rPr>
+        <w:t>/app/do_backup.sh:</w:t>
+      </w:r>
+      <w:r>
+        <w:rPr>
+          <w:rFonts w:ascii="Courier New" w:hAnsi="Courier New" w:cs="Courier New"/>
+        </w:rPr>
+        <w:br/>
+      </w:r>
+      <w:r>
+        <w:rPr>
+          <w:rFonts w:cstheme="minorHAnsi"/>
+        </w:rPr>
+        <w:t xml:space="preserve">in the line </w:t>
+      </w:r>
+      <w:r>
+        <w:rPr>
+          <w:rFonts w:cstheme="minorHAnsi"/>
+        </w:rPr>
+        <w:t>starting</w:t>
+      </w:r>
+      <w:r>
+        <w:rPr>
+          <w:rFonts w:ascii="Courier New" w:hAnsi="Courier New" w:cs="Courier New"/>
+        </w:rPr>
+        <w:t xml:space="preserve"> </w:t>
+      </w:r>
+      <w:proofErr w:type="spellStart"/>
+      <w:r>
+        <w:rPr>
+          <w:rFonts w:ascii="Courier New" w:hAnsi="Courier New" w:cs="Courier New"/>
+        </w:rPr>
+        <w:t>mysqldump</w:t>
+      </w:r>
+      <w:proofErr w:type="spellEnd"/>
+      <w:r>
+        <w:rPr>
+          <w:rFonts w:ascii="Courier New" w:hAnsi="Courier New" w:cs="Courier New"/>
+        </w:rPr>
+        <w:t xml:space="preserve"> </w:t>
+      </w:r>
+      <w:r>
+        <w:rPr>
+          <w:rFonts w:cstheme="minorHAnsi"/>
+        </w:rPr>
+        <w:t>replace the string after</w:t>
+      </w:r>
+      <w:r>
+        <w:rPr>
+          <w:rFonts w:ascii="Courier New" w:hAnsi="Courier New" w:cs="Courier New"/>
+        </w:rPr>
+        <w:t xml:space="preserve"> -p </w:t>
+      </w:r>
+      <w:r>
+        <w:rPr>
+          <w:rFonts w:cstheme="minorHAnsi"/>
+        </w:rPr>
+        <w:t>with the database root password</w:t>
+      </w:r>
+      <w:r>
+        <w:rPr>
+          <w:rFonts w:ascii="Courier New" w:hAnsi="Courier New" w:cs="Courier New"/>
+        </w:rPr>
+        <w:t>.</w:t>
+      </w:r>
+    </w:p>
+    <w:p>
+      <w:pPr>
+        <w:pStyle w:val="ListParagraph"/>
+        <w:numPr>
+          <w:ilvl w:val="1"/>
+          <w:numId w:val="3"/>
+        </w:numPr>
+        <w:rPr>
           <w:rFonts w:asciiTheme="majorHAnsi" w:hAnsiTheme="majorHAnsi" w:cstheme="majorHAnsi"/>
         </w:rPr>
       </w:pPr>
@@ -4858,14 +5210,28 @@
         <w:rPr>
           <w:rFonts w:ascii="Courier New" w:hAnsi="Courier New" w:cs="Courier New"/>
         </w:rPr>
-        <w:t>my_r</w:t>
-      </w:r>
-      <w:proofErr w:type="spellEnd"/>
-      <w:r>
-        <w:rPr>
-          <w:rFonts w:ascii="Courier New" w:hAnsi="Courier New" w:cs="Courier New"/>
-        </w:rPr>
-        <w:t xml:space="preserve"> . | tee docker.log | grep "DONE\|ERROR"</w:t>
+        <w:t>my_</w:t>
+      </w:r>
+      <w:proofErr w:type="gramStart"/>
+      <w:r>
+        <w:rPr>
+          <w:rFonts w:ascii="Courier New" w:hAnsi="Courier New" w:cs="Courier New"/>
+        </w:rPr>
+        <w:t>r</w:t>
+      </w:r>
+      <w:proofErr w:type="spellEnd"/>
+      <w:r>
+        <w:rPr>
+          <w:rFonts w:ascii="Courier New" w:hAnsi="Courier New" w:cs="Courier New"/>
+        </w:rPr>
+        <w:t xml:space="preserve"> .</w:t>
+      </w:r>
+      <w:proofErr w:type="gramEnd"/>
+      <w:r>
+        <w:rPr>
+          <w:rFonts w:ascii="Courier New" w:hAnsi="Courier New" w:cs="Courier New"/>
+        </w:rPr>
+        <w:t xml:space="preserve"> | tee docker.log | grep "DONE\|ERROR"</w:t>
       </w:r>
       <w:r>
         <w:rPr>
@@ -4921,11 +5287,33 @@
           <w:rFonts w:asciiTheme="majorHAnsi" w:hAnsiTheme="majorHAnsi" w:cstheme="majorHAnsi"/>
         </w:rPr>
       </w:pPr>
-      <w:r>
-        <w:rPr>
-          <w:rFonts w:cstheme="minorHAnsi"/>
-        </w:rPr>
-        <w:t xml:space="preserve">Usually the docker file is set to use the latest version of R and the latest version of packages. Problems may occur if you build shortly after a new version of R or a new version of </w:t>
+      <w:proofErr w:type="gramStart"/>
+      <w:r>
+        <w:rPr>
+          <w:rFonts w:cstheme="minorHAnsi"/>
+        </w:rPr>
+        <w:t>Usually</w:t>
+      </w:r>
+      <w:proofErr w:type="gramEnd"/>
+      <w:r>
+        <w:rPr>
+          <w:rFonts w:cstheme="minorHAnsi"/>
+        </w:rPr>
+        <w:t xml:space="preserve"> the docker file is set to use the latest version of R and the latest version of packages. Problems may occur if you build shortly after a new version of </w:t>
+      </w:r>
+      <w:proofErr w:type="gramStart"/>
+      <w:r>
+        <w:rPr>
+          <w:rFonts w:cstheme="minorHAnsi"/>
+        </w:rPr>
+        <w:t>R</w:t>
+      </w:r>
+      <w:proofErr w:type="gramEnd"/>
+      <w:r>
+        <w:rPr>
+          <w:rFonts w:cstheme="minorHAnsi"/>
+        </w:rPr>
+        <w:t xml:space="preserve"> or a new version of </w:t>
       </w:r>
       <w:r>
         <w:rPr>
@@ -5060,6 +5448,7 @@
         </w:rPr>
         <w:t>my_</w:t>
       </w:r>
+      <w:proofErr w:type="gramStart"/>
       <w:r>
         <w:rPr>
           <w:rFonts w:ascii="Courier New" w:hAnsi="Courier New" w:cs="Courier New"/>
@@ -5073,6 +5462,7 @@
         </w:rPr>
         <w:t xml:space="preserve"> .</w:t>
       </w:r>
+      <w:proofErr w:type="gramEnd"/>
       <w:r>
         <w:rPr>
           <w:rFonts w:ascii="Courier New" w:hAnsi="Courier New" w:cs="Courier New"/>
@@ -5362,6 +5752,7 @@
         <w:rPr>
           <w:rFonts w:asciiTheme="majorHAnsi" w:hAnsiTheme="majorHAnsi" w:cstheme="majorHAnsi"/>
         </w:rPr>
+        <w:lastRenderedPageBreak/>
         <w:t xml:space="preserve">You should now be able to reach your </w:t>
       </w:r>
       <w:proofErr w:type="spellStart"/>
@@ -5396,6 +5787,7 @@
         </w:rPr>
         <w:t xml:space="preserve">Browse to </w:t>
       </w:r>
+      <w:proofErr w:type="gramStart"/>
       <w:r>
         <w:rPr>
           <w:rFonts w:ascii="Courier New" w:hAnsi="Courier New" w:cs="Courier New"/>
@@ -5418,7 +5810,14 @@
         <w:rPr>
           <w:rFonts w:asciiTheme="majorHAnsi" w:hAnsiTheme="majorHAnsi" w:cstheme="majorHAnsi"/>
         </w:rPr>
-        <w:t xml:space="preserve"> . You will be prompted to enter details for the administrator account. </w:t>
+        <w:t xml:space="preserve"> .</w:t>
+      </w:r>
+      <w:proofErr w:type="gramEnd"/>
+      <w:r>
+        <w:rPr>
+          <w:rFonts w:asciiTheme="majorHAnsi" w:hAnsiTheme="majorHAnsi" w:cstheme="majorHAnsi"/>
+        </w:rPr>
+        <w:t xml:space="preserve"> You will be prompted to enter details for the administrator account. </w:t>
       </w:r>
     </w:p>
     <w:p>
@@ -5605,13 +6004,7 @@
         <w:rPr>
           <w:rFonts w:cstheme="minorHAnsi"/>
         </w:rPr>
-        <w:t xml:space="preserve"> is now complete</w:t>
-      </w:r>
-      <w:r>
-        <w:rPr>
-          <w:rFonts w:cstheme="minorHAnsi"/>
-        </w:rPr>
-        <w:t>, and you should be able to explore both AIRR-</w:t>
+        <w:t xml:space="preserve"> is now complete, and you should be able to explore both AIRR-</w:t>
       </w:r>
       <w:proofErr w:type="spellStart"/>
       <w:r>
@@ -5629,11 +6022,109 @@
       </w:r>
     </w:p>
     <w:p>
+      <w:pPr>
+        <w:rPr>
+          <w:rFonts w:cstheme="minorHAnsi"/>
+        </w:rPr>
+      </w:pPr>
+      <w:r>
+        <w:rPr>
+          <w:rFonts w:cstheme="minorHAnsi"/>
+        </w:rPr>
+        <w:t>Operational Checks</w:t>
+      </w:r>
+      <w:r>
+        <w:rPr>
+          <w:rFonts w:cstheme="minorHAnsi"/>
+        </w:rPr>
+        <w:t xml:space="preserve"> - User Interface</w:t>
+      </w:r>
+    </w:p>
+    <w:p>
+      <w:pPr>
+        <w:rPr>
+          <w:rFonts w:cstheme="minorHAnsi"/>
+        </w:rPr>
+      </w:pPr>
+      <w:r>
+        <w:rPr>
+          <w:rFonts w:cstheme="minorHAnsi"/>
+        </w:rPr>
+        <w:t>- Check that the site is accessible through both http and https links, with http diverting to https.</w:t>
+      </w:r>
+    </w:p>
+    <w:p>
+      <w:pPr>
+        <w:rPr>
+          <w:rFonts w:cstheme="minorHAnsi"/>
+        </w:rPr>
+      </w:pPr>
+      <w:r>
+        <w:rPr>
+          <w:rFonts w:cstheme="minorHAnsi"/>
+        </w:rPr>
+        <w:t>- Check that you can navigate the site successfully</w:t>
+      </w:r>
+    </w:p>
+    <w:p>
+      <w:pPr>
+        <w:rPr>
+          <w:rFonts w:cstheme="minorHAnsi"/>
+        </w:rPr>
+      </w:pPr>
+      <w:r>
+        <w:rPr>
+          <w:rFonts w:cstheme="minorHAnsi"/>
+        </w:rPr>
+        <w:t>- Check that reports are working and that static files (</w:t>
+      </w:r>
+      <w:proofErr w:type="gramStart"/>
+      <w:r>
+        <w:rPr>
+          <w:rFonts w:cstheme="minorHAnsi"/>
+        </w:rPr>
+        <w:t>e.g.</w:t>
+      </w:r>
+      <w:proofErr w:type="gramEnd"/>
+      <w:r>
+        <w:rPr>
+          <w:rFonts w:cstheme="minorHAnsi"/>
+        </w:rPr>
+        <w:t xml:space="preserve"> </w:t>
+      </w:r>
+      <w:proofErr w:type="spellStart"/>
+      <w:r>
+        <w:rPr>
+          <w:rFonts w:cstheme="minorHAnsi"/>
+        </w:rPr>
+        <w:t>ogrdbstats</w:t>
+      </w:r>
+      <w:proofErr w:type="spellEnd"/>
+      <w:r>
+        <w:rPr>
+          <w:rFonts w:cstheme="minorHAnsi"/>
+        </w:rPr>
+        <w:t xml:space="preserve"> reports) are downloadable</w:t>
+      </w:r>
+    </w:p>
+    <w:p>
+      <w:pPr>
+        <w:rPr>
+          <w:rFonts w:cstheme="minorHAnsi"/>
+        </w:rPr>
+      </w:pPr>
+      <w:r>
+        <w:rPr>
+          <w:rFonts w:cstheme="minorHAnsi"/>
+        </w:rPr>
+        <w:t>- Check that the IGV genome browser works</w:t>
+      </w:r>
+    </w:p>
+    <w:p>
       <w:r>
         <w:rPr>
           <w:rFonts w:asciiTheme="majorHAnsi" w:hAnsiTheme="majorHAnsi" w:cstheme="majorHAnsi"/>
         </w:rPr>
-        <w:lastRenderedPageBreak/>
         <w:br/>
       </w:r>
       <w:r>
@@ -5694,8 +6185,13 @@
       </w:r>
     </w:p>
     <w:p>
-      <w:r>
-        <w:t xml:space="preserve">Assuming that you previously installed </w:t>
+      <w:proofErr w:type="gramStart"/>
+      <w:r>
+        <w:t>Assuming that</w:t>
+      </w:r>
+      <w:proofErr w:type="gramEnd"/>
+      <w:r>
+        <w:t xml:space="preserve"> you previously installed </w:t>
       </w:r>
       <w:proofErr w:type="spellStart"/>
       <w:r>
@@ -6038,6 +6534,7 @@
         </w:rPr>
       </w:pPr>
       <w:r>
+        <w:lastRenderedPageBreak/>
         <w:t>Enter your own random text into SECRET_KEY and SECURITY_PASSWORD_SALT</w:t>
       </w:r>
     </w:p>
@@ -6182,7 +6679,14 @@
         <w:rPr>
           <w:rFonts w:ascii="Courier New" w:hAnsi="Courier New" w:cs="Courier New"/>
         </w:rPr>
-        <w:t>my_flask</w:t>
+        <w:t>my_</w:t>
+      </w:r>
+      <w:proofErr w:type="gramStart"/>
+      <w:r>
+        <w:rPr>
+          <w:rFonts w:ascii="Courier New" w:hAnsi="Courier New" w:cs="Courier New"/>
+        </w:rPr>
+        <w:t>flask</w:t>
       </w:r>
       <w:proofErr w:type="spellEnd"/>
       <w:r>
@@ -6191,6 +6695,7 @@
         </w:rPr>
         <w:t xml:space="preserve"> .</w:t>
       </w:r>
+      <w:proofErr w:type="gramEnd"/>
     </w:p>
     <w:p>
       <w:pPr>
@@ -6460,7 +6965,6 @@
         <w:rPr>
           <w:rFonts w:asciiTheme="majorHAnsi" w:hAnsiTheme="majorHAnsi" w:cstheme="majorHAnsi"/>
         </w:rPr>
-        <w:lastRenderedPageBreak/>
         <w:t xml:space="preserve">Initialisation is complete when </w:t>
       </w:r>
       <w:proofErr w:type="spellStart"/>
@@ -6643,39 +7147,6 @@
         <w:rPr>
           <w:rFonts w:cstheme="minorHAnsi"/>
         </w:rPr>
-        <w:t>2.6 Location of backups</w:t>
-      </w:r>
-    </w:p>
-    <w:p>
-      <w:pPr>
-        <w:rPr>
-          <w:rFonts w:cstheme="minorHAnsi"/>
-        </w:rPr>
-      </w:pPr>
-      <w:r>
-        <w:rPr>
-          <w:rFonts w:cstheme="minorHAnsi"/>
-        </w:rPr>
-        <w:t>2.7 Configuration of Alerts</w:t>
-      </w:r>
-    </w:p>
-    <w:p>
-      <w:pPr>
-        <w:rPr>
-          <w:rFonts w:cstheme="minorHAnsi"/>
-        </w:rPr>
-      </w:pPr>
-    </w:p>
-    <w:p>
-      <w:pPr>
-        <w:rPr>
-          <w:rFonts w:cstheme="minorHAnsi"/>
-        </w:rPr>
-      </w:pPr>
-      <w:r>
-        <w:rPr>
-          <w:rFonts w:cstheme="minorHAnsi"/>
-        </w:rPr>
         <w:t>3 System Management</w:t>
       </w:r>
     </w:p>
@@ -6691,6 +7162,655 @@
         </w:rPr>
         <w:t>3.1 Operational checks</w:t>
       </w:r>
+    </w:p>
+    <w:p>
+      <w:pPr>
+        <w:rPr>
+          <w:rFonts w:cstheme="minorHAnsi"/>
+        </w:rPr>
+      </w:pPr>
+      <w:r>
+        <w:rPr>
+          <w:rFonts w:cstheme="minorHAnsi"/>
+        </w:rPr>
+        <w:t>3.1.1 Infrastructure</w:t>
+      </w:r>
+    </w:p>
+    <w:p>
+      <w:pPr>
+        <w:rPr>
+          <w:rFonts w:cstheme="minorHAnsi"/>
+        </w:rPr>
+      </w:pPr>
+      <w:r>
+        <w:rPr>
+          <w:rFonts w:cstheme="minorHAnsi"/>
+        </w:rPr>
+        <w:t xml:space="preserve">- </w:t>
+      </w:r>
+      <w:r>
+        <w:rPr>
+          <w:rFonts w:cstheme="minorHAnsi"/>
+        </w:rPr>
+        <w:t xml:space="preserve">Check with docker </w:t>
+      </w:r>
+      <w:proofErr w:type="spellStart"/>
+      <w:r>
+        <w:rPr>
+          <w:rFonts w:cstheme="minorHAnsi"/>
+        </w:rPr>
+        <w:t>ps</w:t>
+      </w:r>
+      <w:proofErr w:type="spellEnd"/>
+      <w:r>
+        <w:rPr>
+          <w:rFonts w:cstheme="minorHAnsi"/>
+        </w:rPr>
+        <w:t xml:space="preserve"> that the </w:t>
+      </w:r>
+      <w:r>
+        <w:rPr>
+          <w:rFonts w:ascii="Courier New" w:hAnsi="Courier New" w:cs="Courier New"/>
+        </w:rPr>
+        <w:t xml:space="preserve">swag, </w:t>
+      </w:r>
+      <w:proofErr w:type="spellStart"/>
+      <w:r>
+        <w:rPr>
+          <w:rFonts w:ascii="Courier New" w:hAnsi="Courier New" w:cs="Courier New"/>
+        </w:rPr>
+        <w:t>wordpress</w:t>
+      </w:r>
+      <w:proofErr w:type="spellEnd"/>
+      <w:r>
+        <w:rPr>
+          <w:rFonts w:ascii="Courier New" w:hAnsi="Courier New" w:cs="Courier New"/>
+        </w:rPr>
+        <w:t xml:space="preserve"> and </w:t>
+      </w:r>
+      <w:proofErr w:type="spellStart"/>
+      <w:r>
+        <w:rPr>
+          <w:rFonts w:ascii="Courier New" w:hAnsi="Courier New" w:cs="Courier New"/>
+        </w:rPr>
+        <w:t>mariadb</w:t>
+      </w:r>
+      <w:proofErr w:type="spellEnd"/>
+      <w:r>
+        <w:rPr>
+          <w:rFonts w:cstheme="minorHAnsi"/>
+        </w:rPr>
+        <w:t xml:space="preserve"> containers are running</w:t>
+      </w:r>
+    </w:p>
+    <w:p>
+      <w:pPr>
+        <w:rPr>
+          <w:rFonts w:cstheme="minorHAnsi"/>
+        </w:rPr>
+      </w:pPr>
+      <w:r>
+        <w:rPr>
+          <w:rFonts w:cstheme="minorHAnsi"/>
+        </w:rPr>
+        <w:t xml:space="preserve">- </w:t>
+      </w:r>
+      <w:r>
+        <w:rPr>
+          <w:rFonts w:cstheme="minorHAnsi"/>
+        </w:rPr>
+        <w:t xml:space="preserve">Check that </w:t>
+      </w:r>
+      <w:proofErr w:type="spellStart"/>
+      <w:r>
+        <w:rPr>
+          <w:rFonts w:cstheme="minorHAnsi"/>
+        </w:rPr>
+        <w:t>nginx</w:t>
+      </w:r>
+      <w:proofErr w:type="spellEnd"/>
+      <w:r>
+        <w:rPr>
+          <w:rFonts w:cstheme="minorHAnsi"/>
+        </w:rPr>
+        <w:t xml:space="preserve"> logs at </w:t>
+      </w:r>
+      <w:proofErr w:type="spellStart"/>
+      <w:r>
+        <w:rPr>
+          <w:rFonts w:cstheme="minorHAnsi"/>
+        </w:rPr>
+        <w:t>digby_infra</w:t>
+      </w:r>
+      <w:proofErr w:type="spellEnd"/>
+      <w:r>
+        <w:rPr>
+          <w:rFonts w:cstheme="minorHAnsi"/>
+        </w:rPr>
+        <w:t>/config/</w:t>
+      </w:r>
+      <w:proofErr w:type="spellStart"/>
+      <w:r>
+        <w:rPr>
+          <w:rFonts w:cstheme="minorHAnsi"/>
+        </w:rPr>
+        <w:t>nginx</w:t>
+      </w:r>
+      <w:proofErr w:type="spellEnd"/>
+      <w:r>
+        <w:rPr>
+          <w:rFonts w:cstheme="minorHAnsi"/>
+        </w:rPr>
+        <w:t>/log/</w:t>
+      </w:r>
+      <w:proofErr w:type="spellStart"/>
+      <w:r>
+        <w:rPr>
+          <w:rFonts w:cstheme="minorHAnsi"/>
+        </w:rPr>
+        <w:t>nginx</w:t>
+      </w:r>
+      <w:proofErr w:type="spellEnd"/>
+      <w:r>
+        <w:rPr>
+          <w:rFonts w:cstheme="minorHAnsi"/>
+        </w:rPr>
+        <w:t xml:space="preserve"> are present and updating</w:t>
+      </w:r>
+    </w:p>
+    <w:p>
+      <w:pPr>
+        <w:rPr>
+          <w:rFonts w:cstheme="minorHAnsi"/>
+        </w:rPr>
+      </w:pPr>
+      <w:r>
+        <w:rPr>
+          <w:rFonts w:cstheme="minorHAnsi"/>
+        </w:rPr>
+        <w:t xml:space="preserve">- </w:t>
+      </w:r>
+      <w:r>
+        <w:rPr>
+          <w:rFonts w:cstheme="minorHAnsi"/>
+        </w:rPr>
+        <w:t xml:space="preserve">Check that </w:t>
+      </w:r>
+      <w:proofErr w:type="spellStart"/>
+      <w:r>
+        <w:rPr>
+          <w:rFonts w:cstheme="minorHAnsi"/>
+        </w:rPr>
+        <w:t>Wordpress</w:t>
+      </w:r>
+      <w:proofErr w:type="spellEnd"/>
+      <w:r>
+        <w:rPr>
+          <w:rFonts w:cstheme="minorHAnsi"/>
+        </w:rPr>
+        <w:t xml:space="preserve"> backups are being created at </w:t>
+      </w:r>
+      <w:proofErr w:type="spellStart"/>
+      <w:r>
+        <w:rPr>
+          <w:rFonts w:cstheme="minorHAnsi"/>
+        </w:rPr>
+        <w:t>digby_infra</w:t>
+      </w:r>
+      <w:proofErr w:type="spellEnd"/>
+      <w:r>
+        <w:rPr>
+          <w:rFonts w:cstheme="minorHAnsi"/>
+        </w:rPr>
+        <w:t>/config/</w:t>
+      </w:r>
+      <w:proofErr w:type="spellStart"/>
+      <w:r>
+        <w:rPr>
+          <w:rFonts w:cstheme="minorHAnsi"/>
+        </w:rPr>
+        <w:t>wordpress</w:t>
+      </w:r>
+      <w:proofErr w:type="spellEnd"/>
+      <w:r>
+        <w:rPr>
+          <w:rFonts w:cstheme="minorHAnsi"/>
+        </w:rPr>
+        <w:t>/backup according to the schedule that you defined</w:t>
+      </w:r>
+    </w:p>
+    <w:p>
+      <w:pPr>
+        <w:rPr>
+          <w:rFonts w:cstheme="minorHAnsi"/>
+        </w:rPr>
+      </w:pPr>
+      <w:r>
+        <w:rPr>
+          <w:rFonts w:cstheme="minorHAnsi"/>
+        </w:rPr>
+        <w:t xml:space="preserve">- Check that the database dump at </w:t>
+      </w:r>
+      <w:proofErr w:type="spellStart"/>
+      <w:r>
+        <w:rPr>
+          <w:rFonts w:ascii="Courier New" w:hAnsi="Courier New" w:cs="Courier New"/>
+        </w:rPr>
+        <w:t>digby_docker</w:t>
+      </w:r>
+      <w:proofErr w:type="spellEnd"/>
+      <w:r>
+        <w:rPr>
+          <w:rFonts w:ascii="Courier New" w:hAnsi="Courier New" w:cs="Courier New"/>
+        </w:rPr>
+        <w:t>/config/flask/log</w:t>
+      </w:r>
+      <w:r>
+        <w:rPr>
+          <w:rFonts w:ascii="Courier New" w:hAnsi="Courier New" w:cs="Courier New"/>
+        </w:rPr>
+        <w:t>/</w:t>
+      </w:r>
+      <w:proofErr w:type="spellStart"/>
+      <w:r>
+        <w:rPr>
+          <w:rFonts w:ascii="Courier New" w:hAnsi="Courier New" w:cs="Courier New"/>
+        </w:rPr>
+        <w:t>sqldump</w:t>
+      </w:r>
+      <w:proofErr w:type="spellEnd"/>
+      <w:r>
+        <w:rPr>
+          <w:rFonts w:cstheme="minorHAnsi"/>
+        </w:rPr>
+        <w:t xml:space="preserve"> is being created once every 24 hours, it is non-empty, and contains valid SQL to recreate the three databases. (this file is accumulated into the </w:t>
+      </w:r>
+      <w:proofErr w:type="spellStart"/>
+      <w:r>
+        <w:rPr>
+          <w:rFonts w:cstheme="minorHAnsi"/>
+        </w:rPr>
+        <w:t>VDJbase</w:t>
+      </w:r>
+      <w:proofErr w:type="spellEnd"/>
+      <w:r>
+        <w:rPr>
+          <w:rFonts w:cstheme="minorHAnsi"/>
+        </w:rPr>
+        <w:t xml:space="preserve"> </w:t>
+      </w:r>
+      <w:r>
+        <w:rPr>
+          <w:rFonts w:cstheme="minorHAnsi"/>
+        </w:rPr>
+        <w:t>backup cycle).</w:t>
+      </w:r>
+    </w:p>
+    <w:p>
+      <w:pPr>
+        <w:rPr>
+          <w:rFonts w:cstheme="minorHAnsi"/>
+        </w:rPr>
+      </w:pPr>
+      <w:r>
+        <w:rPr>
+          <w:rFonts w:cstheme="minorHAnsi"/>
+        </w:rPr>
+        <w:lastRenderedPageBreak/>
+        <w:t xml:space="preserve">3.1.2 </w:t>
+      </w:r>
+      <w:proofErr w:type="spellStart"/>
+      <w:r>
+        <w:rPr>
+          <w:rFonts w:cstheme="minorHAnsi"/>
+        </w:rPr>
+        <w:t>VDJbase</w:t>
+      </w:r>
+      <w:proofErr w:type="spellEnd"/>
+      <w:r>
+        <w:rPr>
+          <w:rFonts w:cstheme="minorHAnsi"/>
+        </w:rPr>
+        <w:t xml:space="preserve"> checks</w:t>
+      </w:r>
+    </w:p>
+    <w:p>
+      <w:pPr>
+        <w:rPr>
+          <w:rFonts w:cstheme="minorHAnsi"/>
+        </w:rPr>
+      </w:pPr>
+      <w:r>
+        <w:rPr>
+          <w:rFonts w:cstheme="minorHAnsi"/>
+        </w:rPr>
+        <w:t xml:space="preserve">- Check with docker </w:t>
+      </w:r>
+      <w:proofErr w:type="spellStart"/>
+      <w:r>
+        <w:rPr>
+          <w:rFonts w:cstheme="minorHAnsi"/>
+        </w:rPr>
+        <w:t>ps</w:t>
+      </w:r>
+      <w:proofErr w:type="spellEnd"/>
+      <w:r>
+        <w:rPr>
+          <w:rFonts w:cstheme="minorHAnsi"/>
+        </w:rPr>
+        <w:t xml:space="preserve"> that the </w:t>
+      </w:r>
+      <w:proofErr w:type="spellStart"/>
+      <w:r>
+        <w:rPr>
+          <w:rFonts w:cstheme="minorHAnsi"/>
+        </w:rPr>
+        <w:t>my_flask</w:t>
+      </w:r>
+      <w:proofErr w:type="spellEnd"/>
+      <w:r>
+        <w:rPr>
+          <w:rFonts w:cstheme="minorHAnsi"/>
+        </w:rPr>
+        <w:t xml:space="preserve"> container is running</w:t>
+      </w:r>
+    </w:p>
+    <w:p>
+      <w:pPr>
+        <w:rPr>
+          <w:rFonts w:asciiTheme="majorHAnsi" w:hAnsiTheme="majorHAnsi" w:cstheme="majorHAnsi"/>
+        </w:rPr>
+      </w:pPr>
+      <w:r>
+        <w:rPr>
+          <w:rFonts w:cstheme="minorHAnsi"/>
+        </w:rPr>
+        <w:t xml:space="preserve">- Check that the </w:t>
+      </w:r>
+      <w:proofErr w:type="spellStart"/>
+      <w:r>
+        <w:rPr>
+          <w:rFonts w:cstheme="minorHAnsi"/>
+        </w:rPr>
+        <w:t>gunicorn</w:t>
+      </w:r>
+      <w:proofErr w:type="spellEnd"/>
+      <w:r>
+        <w:rPr>
+          <w:rFonts w:cstheme="minorHAnsi"/>
+        </w:rPr>
+        <w:t xml:space="preserve"> access and error logs at </w:t>
+      </w:r>
+      <w:proofErr w:type="spellStart"/>
+      <w:r>
+        <w:rPr>
+          <w:rFonts w:ascii="Courier New" w:hAnsi="Courier New" w:cs="Courier New"/>
+        </w:rPr>
+        <w:t>digby_docker</w:t>
+      </w:r>
+      <w:proofErr w:type="spellEnd"/>
+      <w:r>
+        <w:rPr>
+          <w:rFonts w:ascii="Courier New" w:hAnsi="Courier New" w:cs="Courier New"/>
+        </w:rPr>
+        <w:t>/config/flask/log</w:t>
+      </w:r>
+      <w:r>
+        <w:rPr>
+          <w:rFonts w:ascii="Courier New" w:hAnsi="Courier New" w:cs="Courier New"/>
+        </w:rPr>
+        <w:t xml:space="preserve"> </w:t>
+      </w:r>
+      <w:r>
+        <w:rPr>
+          <w:rFonts w:asciiTheme="majorHAnsi" w:hAnsiTheme="majorHAnsi" w:cstheme="majorHAnsi"/>
+        </w:rPr>
+        <w:t>are present and are updating.</w:t>
+      </w:r>
+    </w:p>
+    <w:p>
+      <w:pPr>
+        <w:rPr>
+          <w:rFonts w:asciiTheme="majorHAnsi" w:hAnsiTheme="majorHAnsi" w:cstheme="majorHAnsi"/>
+        </w:rPr>
+      </w:pPr>
+      <w:r>
+        <w:rPr>
+          <w:rFonts w:asciiTheme="majorHAnsi" w:hAnsiTheme="majorHAnsi" w:cstheme="majorHAnsi"/>
+        </w:rPr>
+        <w:t xml:space="preserve">- Check that backups are being created at </w:t>
+      </w:r>
+      <w:proofErr w:type="spellStart"/>
+      <w:r>
+        <w:rPr>
+          <w:rFonts w:ascii="Courier New" w:hAnsi="Courier New" w:cs="Courier New"/>
+        </w:rPr>
+        <w:t>digby_docker</w:t>
+      </w:r>
+      <w:proofErr w:type="spellEnd"/>
+      <w:r>
+        <w:rPr>
+          <w:rFonts w:ascii="Courier New" w:hAnsi="Courier New" w:cs="Courier New"/>
+        </w:rPr>
+        <w:t>/backup</w:t>
+      </w:r>
+      <w:r>
+        <w:rPr>
+          <w:rFonts w:asciiTheme="majorHAnsi" w:hAnsiTheme="majorHAnsi" w:cstheme="majorHAnsi"/>
+        </w:rPr>
+        <w:t xml:space="preserve">. Unpack or list one of the daily backup archives and </w:t>
+      </w:r>
+      <w:r>
+        <w:rPr>
+          <w:rFonts w:asciiTheme="majorHAnsi" w:hAnsiTheme="majorHAnsi" w:cstheme="majorHAnsi"/>
+        </w:rPr>
+        <w:t>check</w:t>
+      </w:r>
+      <w:r>
+        <w:rPr>
+          <w:rFonts w:asciiTheme="majorHAnsi" w:hAnsiTheme="majorHAnsi" w:cstheme="majorHAnsi"/>
+        </w:rPr>
+        <w:t xml:space="preserve"> </w:t>
+      </w:r>
+      <w:r>
+        <w:rPr>
+          <w:rFonts w:asciiTheme="majorHAnsi" w:hAnsiTheme="majorHAnsi" w:cstheme="majorHAnsi"/>
+        </w:rPr>
+        <w:t xml:space="preserve">that it contains </w:t>
+      </w:r>
+      <w:proofErr w:type="spellStart"/>
+      <w:r>
+        <w:rPr>
+          <w:rFonts w:asciiTheme="majorHAnsi" w:hAnsiTheme="majorHAnsi" w:cstheme="majorHAnsi"/>
+        </w:rPr>
+        <w:t>sqldump</w:t>
+      </w:r>
+      <w:proofErr w:type="spellEnd"/>
+      <w:r>
+        <w:rPr>
+          <w:rFonts w:asciiTheme="majorHAnsi" w:hAnsiTheme="majorHAnsi" w:cstheme="majorHAnsi"/>
+        </w:rPr>
+        <w:t>, the study data and other app-related data</w:t>
+      </w:r>
+    </w:p>
+    <w:p>
+      <w:pPr>
+        <w:rPr>
+          <w:rFonts w:asciiTheme="majorHAnsi" w:hAnsiTheme="majorHAnsi" w:cstheme="majorHAnsi"/>
+        </w:rPr>
+      </w:pPr>
+      <w:r>
+        <w:rPr>
+          <w:rFonts w:asciiTheme="majorHAnsi" w:hAnsiTheme="majorHAnsi" w:cstheme="majorHAnsi"/>
+        </w:rPr>
+        <w:t>3.1.3 OGRDB Checks</w:t>
+      </w:r>
+    </w:p>
+    <w:p>
+      <w:pPr>
+        <w:rPr>
+          <w:rFonts w:cstheme="minorHAnsi"/>
+        </w:rPr>
+      </w:pPr>
+      <w:r>
+        <w:rPr>
+          <w:rFonts w:cstheme="minorHAnsi"/>
+        </w:rPr>
+        <w:t xml:space="preserve">- Check with docker </w:t>
+      </w:r>
+      <w:proofErr w:type="spellStart"/>
+      <w:r>
+        <w:rPr>
+          <w:rFonts w:cstheme="minorHAnsi"/>
+        </w:rPr>
+        <w:t>ps</w:t>
+      </w:r>
+      <w:proofErr w:type="spellEnd"/>
+      <w:r>
+        <w:rPr>
+          <w:rFonts w:cstheme="minorHAnsi"/>
+        </w:rPr>
+        <w:t xml:space="preserve"> that the </w:t>
+      </w:r>
+      <w:proofErr w:type="spellStart"/>
+      <w:r>
+        <w:rPr>
+          <w:rFonts w:cstheme="minorHAnsi"/>
+        </w:rPr>
+        <w:t>ogrdb</w:t>
+      </w:r>
+      <w:r>
+        <w:rPr>
+          <w:rFonts w:cstheme="minorHAnsi"/>
+        </w:rPr>
+        <w:t>_flask</w:t>
+      </w:r>
+      <w:proofErr w:type="spellEnd"/>
+      <w:r>
+        <w:rPr>
+          <w:rFonts w:cstheme="minorHAnsi"/>
+        </w:rPr>
+        <w:t xml:space="preserve"> container is running</w:t>
+      </w:r>
+    </w:p>
+    <w:p>
+      <w:pPr>
+        <w:rPr>
+          <w:rFonts w:asciiTheme="majorHAnsi" w:hAnsiTheme="majorHAnsi" w:cstheme="majorHAnsi"/>
+        </w:rPr>
+      </w:pPr>
+      <w:r>
+        <w:rPr>
+          <w:rFonts w:cstheme="minorHAnsi"/>
+        </w:rPr>
+        <w:t xml:space="preserve">- Check that the </w:t>
+      </w:r>
+      <w:proofErr w:type="spellStart"/>
+      <w:r>
+        <w:rPr>
+          <w:rFonts w:cstheme="minorHAnsi"/>
+        </w:rPr>
+        <w:t>gunicorn</w:t>
+      </w:r>
+      <w:proofErr w:type="spellEnd"/>
+      <w:r>
+        <w:rPr>
+          <w:rFonts w:cstheme="minorHAnsi"/>
+        </w:rPr>
+        <w:t xml:space="preserve"> access and error logs at </w:t>
+      </w:r>
+      <w:proofErr w:type="spellStart"/>
+      <w:r>
+        <w:rPr>
+          <w:rFonts w:ascii="Courier New" w:hAnsi="Courier New" w:cs="Courier New"/>
+        </w:rPr>
+        <w:t>ogrdb</w:t>
+      </w:r>
+      <w:r>
+        <w:rPr>
+          <w:rFonts w:ascii="Courier New" w:hAnsi="Courier New" w:cs="Courier New"/>
+        </w:rPr>
+        <w:t>_docker</w:t>
+      </w:r>
+      <w:proofErr w:type="spellEnd"/>
+      <w:r>
+        <w:rPr>
+          <w:rFonts w:ascii="Courier New" w:hAnsi="Courier New" w:cs="Courier New"/>
+        </w:rPr>
+        <w:t>/config/flask/log</w:t>
+      </w:r>
+      <w:r>
+        <w:rPr>
+          <w:rFonts w:ascii="Courier New" w:hAnsi="Courier New" w:cs="Courier New"/>
+        </w:rPr>
+        <w:t xml:space="preserve"> </w:t>
+      </w:r>
+      <w:r>
+        <w:rPr>
+          <w:rFonts w:asciiTheme="majorHAnsi" w:hAnsiTheme="majorHAnsi" w:cstheme="majorHAnsi"/>
+        </w:rPr>
+        <w:t>are present and are updating.</w:t>
+      </w:r>
+    </w:p>
+    <w:p>
+      <w:pPr>
+        <w:rPr>
+          <w:rFonts w:asciiTheme="majorHAnsi" w:hAnsiTheme="majorHAnsi" w:cstheme="majorHAnsi"/>
+        </w:rPr>
+      </w:pPr>
+      <w:r>
+        <w:rPr>
+          <w:rFonts w:asciiTheme="majorHAnsi" w:hAnsiTheme="majorHAnsi" w:cstheme="majorHAnsi"/>
+        </w:rPr>
+        <w:t xml:space="preserve">- Check that backups are being created at </w:t>
+      </w:r>
+      <w:proofErr w:type="spellStart"/>
+      <w:r>
+        <w:rPr>
+          <w:rFonts w:ascii="Courier New" w:hAnsi="Courier New" w:cs="Courier New"/>
+        </w:rPr>
+        <w:t>ogrdb</w:t>
+      </w:r>
+      <w:r>
+        <w:rPr>
+          <w:rFonts w:ascii="Courier New" w:hAnsi="Courier New" w:cs="Courier New"/>
+        </w:rPr>
+        <w:t>_docker</w:t>
+      </w:r>
+      <w:proofErr w:type="spellEnd"/>
+      <w:r>
+        <w:rPr>
+          <w:rFonts w:ascii="Courier New" w:hAnsi="Courier New" w:cs="Courier New"/>
+        </w:rPr>
+        <w:t>/backup</w:t>
+      </w:r>
+      <w:r>
+        <w:rPr>
+          <w:rFonts w:asciiTheme="majorHAnsi" w:hAnsiTheme="majorHAnsi" w:cstheme="majorHAnsi"/>
+        </w:rPr>
+        <w:t xml:space="preserve">. Unpack or list one of the daily backup archives and check that it contains </w:t>
+      </w:r>
+      <w:proofErr w:type="spellStart"/>
+      <w:r>
+        <w:rPr>
+          <w:rFonts w:asciiTheme="majorHAnsi" w:hAnsiTheme="majorHAnsi" w:cstheme="majorHAnsi"/>
+        </w:rPr>
+        <w:t>sqldump</w:t>
+      </w:r>
+      <w:proofErr w:type="spellEnd"/>
+      <w:r>
+        <w:rPr>
+          <w:rFonts w:asciiTheme="majorHAnsi" w:hAnsiTheme="majorHAnsi" w:cstheme="majorHAnsi"/>
+        </w:rPr>
+        <w:t>, the study data and other app-related data</w:t>
+      </w:r>
+    </w:p>
+    <w:p>
+      <w:pPr>
+        <w:rPr>
+          <w:rFonts w:cstheme="minorHAnsi"/>
+        </w:rPr>
+      </w:pPr>
     </w:p>
     <w:p>
       <w:pPr>
@@ -7211,6 +8331,7 @@
         </w:rPr>
         <w:t>docker-compose</w:t>
       </w:r>
+      <w:proofErr w:type="gramStart"/>
       <w:r>
         <w:rPr>
           <w:rFonts w:cstheme="minorHAnsi"/>
@@ -7227,7 +8348,28 @@
         <w:rPr>
           <w:rFonts w:cstheme="minorHAnsi"/>
         </w:rPr>
-        <w:t xml:space="preserve"> To remove a dataset, remove the associated folders, stop and restart.</w:t>
+        <w:t xml:space="preserve"> </w:t>
+      </w:r>
+      <w:proofErr w:type="gramEnd"/>
+      <w:r>
+        <w:rPr>
+          <w:rFonts w:cstheme="minorHAnsi"/>
+        </w:rPr>
+        <w:t xml:space="preserve">To remove a dataset, remove the associated folders, </w:t>
+      </w:r>
+      <w:proofErr w:type="gramStart"/>
+      <w:r>
+        <w:rPr>
+          <w:rFonts w:cstheme="minorHAnsi"/>
+        </w:rPr>
+        <w:t>stop</w:t>
+      </w:r>
+      <w:proofErr w:type="gramEnd"/>
+      <w:r>
+        <w:rPr>
+          <w:rFonts w:cstheme="minorHAnsi"/>
+        </w:rPr>
+        <w:t xml:space="preserve"> and restart.</w:t>
       </w:r>
     </w:p>
     <w:p>
@@ -7265,6 +8407,157 @@
         <w:rPr>
           <w:rFonts w:cstheme="minorHAnsi"/>
         </w:rPr>
+        <w:t>Genomic data is organised into folders per species and dataset, as for AIRR-</w:t>
+      </w:r>
+      <w:proofErr w:type="spellStart"/>
+      <w:r>
+        <w:rPr>
+          <w:rFonts w:cstheme="minorHAnsi"/>
+        </w:rPr>
+        <w:t>seq</w:t>
+      </w:r>
+      <w:proofErr w:type="spellEnd"/>
+      <w:r>
+        <w:rPr>
+          <w:rFonts w:cstheme="minorHAnsi"/>
+        </w:rPr>
+        <w:t xml:space="preserve"> data. The head is at </w:t>
+      </w:r>
+      <w:proofErr w:type="spellStart"/>
+      <w:r>
+        <w:rPr>
+          <w:rFonts w:ascii="Courier New" w:hAnsi="Courier New" w:cs="Courier New"/>
+        </w:rPr>
+        <w:t>digby_docker</w:t>
+      </w:r>
+      <w:proofErr w:type="spellEnd"/>
+      <w:r>
+        <w:rPr>
+          <w:rFonts w:ascii="Courier New" w:hAnsi="Courier New" w:cs="Courier New"/>
+        </w:rPr>
+        <w:t>/</w:t>
+      </w:r>
+      <w:proofErr w:type="spellStart"/>
+      <w:r>
+        <w:rPr>
+          <w:rFonts w:ascii="Courier New" w:hAnsi="Courier New" w:cs="Courier New"/>
+        </w:rPr>
+        <w:t>study_data</w:t>
+      </w:r>
+      <w:proofErr w:type="spellEnd"/>
+      <w:r>
+        <w:rPr>
+          <w:rFonts w:ascii="Courier New" w:hAnsi="Courier New" w:cs="Courier New"/>
+        </w:rPr>
+        <w:t>/</w:t>
+      </w:r>
+      <w:r>
+        <w:rPr>
+          <w:rFonts w:ascii="Courier New" w:hAnsi="Courier New" w:cs="Courier New"/>
+        </w:rPr>
+        <w:t>Genomic</w:t>
+      </w:r>
+      <w:r>
+        <w:rPr>
+          <w:rFonts w:cstheme="minorHAnsi"/>
+        </w:rPr>
+        <w:t>. By default, some data for Rhesus macaque IGH is set up during installation</w:t>
+      </w:r>
+      <w:proofErr w:type="gramStart"/>
+      <w:r>
+        <w:rPr>
+          <w:rFonts w:cstheme="minorHAnsi"/>
+        </w:rPr>
+        <w:t xml:space="preserve">.  </w:t>
+      </w:r>
+      <w:proofErr w:type="gramEnd"/>
+      <w:r>
+        <w:rPr>
+          <w:rFonts w:cstheme="minorHAnsi"/>
+        </w:rPr>
+        <w:t>You can add additional datasets here, and/or remove the Rhesus macaque data.</w:t>
+      </w:r>
+    </w:p>
+    <w:p>
+      <w:pPr>
+        <w:rPr>
+          <w:rFonts w:cstheme="minorHAnsi"/>
+        </w:rPr>
+      </w:pPr>
+      <w:r>
+        <w:rPr>
+          <w:rFonts w:cstheme="minorHAnsi"/>
+        </w:rPr>
+        <w:lastRenderedPageBreak/>
+        <w:t>Within each dataset folder, the contents are defined in a file called &lt;dataset</w:t>
+      </w:r>
+      <w:proofErr w:type="gramStart"/>
+      <w:r>
+        <w:rPr>
+          <w:rFonts w:cstheme="minorHAnsi"/>
+        </w:rPr>
+        <w:t>&gt;.</w:t>
+      </w:r>
+      <w:proofErr w:type="spellStart"/>
+      <w:r>
+        <w:rPr>
+          <w:rFonts w:cstheme="minorHAnsi"/>
+        </w:rPr>
+        <w:t>yml</w:t>
+      </w:r>
+      <w:proofErr w:type="spellEnd"/>
+      <w:proofErr w:type="gramEnd"/>
+      <w:r>
+        <w:rPr>
+          <w:rFonts w:cstheme="minorHAnsi"/>
+        </w:rPr>
+        <w:t xml:space="preserve">, for example </w:t>
+      </w:r>
+      <w:proofErr w:type="spellStart"/>
+      <w:r>
+        <w:rPr>
+          <w:rFonts w:cstheme="minorHAnsi"/>
+        </w:rPr>
+        <w:t>macaque_igh.yml</w:t>
+      </w:r>
+      <w:proofErr w:type="spellEnd"/>
+      <w:r>
+        <w:rPr>
+          <w:rFonts w:cstheme="minorHAnsi"/>
+        </w:rPr>
+        <w:t xml:space="preserve">.  This contains metadata for each assembly or contig contained in the dataset. The associated data consists of a FASTA file containing the sequence of the assembly or contig, and a </w:t>
+      </w:r>
+      <w:r>
+        <w:rPr>
+          <w:rFonts w:cstheme="minorHAnsi"/>
+        </w:rPr>
+        <w:t xml:space="preserve">csv file containing annotations. The actions performed when genomic data is initialised or updated (detailed in the installation section and upgrade section below) rebuild the database with the genomic </w:t>
+      </w:r>
+      <w:proofErr w:type="gramStart"/>
+      <w:r>
+        <w:rPr>
+          <w:rFonts w:cstheme="minorHAnsi"/>
+        </w:rPr>
+        <w:t>information, and</w:t>
+      </w:r>
+      <w:proofErr w:type="gramEnd"/>
+      <w:r>
+        <w:rPr>
+          <w:rFonts w:cstheme="minorHAnsi"/>
+        </w:rPr>
+        <w:t xml:space="preserve"> prepare files for the IGV browser.</w:t>
+      </w:r>
+    </w:p>
+    <w:p>
+      <w:pPr>
+        <w:rPr>
+          <w:rFonts w:cstheme="minorHAnsi"/>
+        </w:rPr>
+      </w:pPr>
+      <w:r>
+        <w:rPr>
+          <w:rFonts w:cstheme="minorHAnsi"/>
+        </w:rPr>
         <w:t xml:space="preserve">3.2.3 </w:t>
       </w:r>
       <w:r>
@@ -7284,6 +8577,54 @@
         <w:rPr>
           <w:rFonts w:cstheme="minorHAnsi"/>
         </w:rPr>
+        <w:t xml:space="preserve">Reports are run by separate processes on the backend, under control of </w:t>
+      </w:r>
+      <w:hyperlink r:id="rId23" w:history="1">
+        <w:r>
+          <w:rPr>
+            <w:rStyle w:val="Hyperlink"/>
+            <w:rFonts w:cstheme="minorHAnsi"/>
+          </w:rPr>
+          <w:t>Celery</w:t>
+        </w:r>
+      </w:hyperlink>
+      <w:r>
+        <w:rPr>
+          <w:rFonts w:cstheme="minorHAnsi"/>
+        </w:rPr>
+        <w:t xml:space="preserve">. Reports are written in Python or </w:t>
+      </w:r>
+      <w:proofErr w:type="gramStart"/>
+      <w:r>
+        <w:rPr>
+          <w:rFonts w:cstheme="minorHAnsi"/>
+        </w:rPr>
+        <w:t>R</w:t>
+      </w:r>
+      <w:proofErr w:type="gramEnd"/>
+      <w:r>
+        <w:rPr>
+          <w:rFonts w:cstheme="minorHAnsi"/>
+        </w:rPr>
+        <w:t xml:space="preserve"> and it should not be necessary to change the front-end code to accommodate new reports. </w:t>
+      </w:r>
+      <w:r>
+        <w:rPr>
+          <w:rFonts w:cstheme="minorHAnsi"/>
+        </w:rPr>
+        <w:t>Please get in touch if you would like more details on how to create them.</w:t>
+      </w:r>
+    </w:p>
+    <w:p>
+      <w:pPr>
+        <w:rPr>
+          <w:rFonts w:cstheme="minorHAnsi"/>
+        </w:rPr>
+      </w:pPr>
+      <w:r>
+        <w:rPr>
+          <w:rFonts w:cstheme="minorHAnsi"/>
+        </w:rPr>
         <w:t>3.2.4 Logs</w:t>
       </w:r>
     </w:p>
@@ -7297,7 +8638,107 @@
         <w:rPr>
           <w:rFonts w:cstheme="minorHAnsi"/>
         </w:rPr>
-        <w:lastRenderedPageBreak/>
+        <w:t xml:space="preserve">The </w:t>
+      </w:r>
+      <w:proofErr w:type="spellStart"/>
+      <w:r>
+        <w:rPr>
+          <w:rFonts w:cstheme="minorHAnsi"/>
+        </w:rPr>
+        <w:t>VDJbase</w:t>
+      </w:r>
+      <w:proofErr w:type="spellEnd"/>
+      <w:r>
+        <w:rPr>
+          <w:rFonts w:cstheme="minorHAnsi"/>
+        </w:rPr>
+        <w:t xml:space="preserve"> backend is managed by </w:t>
+      </w:r>
+      <w:proofErr w:type="spellStart"/>
+      <w:r>
+        <w:rPr>
+          <w:rFonts w:cstheme="minorHAnsi"/>
+        </w:rPr>
+        <w:t>gunicorn</w:t>
+      </w:r>
+      <w:proofErr w:type="spellEnd"/>
+      <w:r>
+        <w:rPr>
+          <w:rFonts w:cstheme="minorHAnsi"/>
+        </w:rPr>
+        <w:t xml:space="preserve">. Access and error logs will be found at </w:t>
+      </w:r>
+      <w:proofErr w:type="spellStart"/>
+      <w:r>
+        <w:rPr>
+          <w:rFonts w:ascii="Courier New" w:hAnsi="Courier New" w:cs="Courier New"/>
+        </w:rPr>
+        <w:t>digby_docker</w:t>
+      </w:r>
+      <w:proofErr w:type="spellEnd"/>
+      <w:r>
+        <w:rPr>
+          <w:rFonts w:ascii="Courier New" w:hAnsi="Courier New" w:cs="Courier New"/>
+        </w:rPr>
+        <w:t xml:space="preserve">/config/flask/log. </w:t>
+      </w:r>
+      <w:r>
+        <w:rPr>
+          <w:rFonts w:cstheme="minorHAnsi"/>
+        </w:rPr>
+        <w:t xml:space="preserve">Any issues with reports will be recorded in celery.log in the same directory. </w:t>
+      </w:r>
+      <w:proofErr w:type="gramStart"/>
+      <w:r>
+        <w:rPr>
+          <w:rFonts w:cstheme="minorHAnsi"/>
+        </w:rPr>
+        <w:t>Assuming that</w:t>
+      </w:r>
+      <w:proofErr w:type="gramEnd"/>
+      <w:r>
+        <w:rPr>
+          <w:rFonts w:cstheme="minorHAnsi"/>
+        </w:rPr>
+        <w:t xml:space="preserve"> you configured mail logging, you will also be sent details of any issues, and these should be reflected in the logs. Report intermediate files are retained as long as the container is live: the command used </w:t>
+      </w:r>
+      <w:proofErr w:type="gramStart"/>
+      <w:r>
+        <w:rPr>
+          <w:rFonts w:cstheme="minorHAnsi"/>
+        </w:rPr>
+        <w:t>to  run</w:t>
+      </w:r>
+      <w:proofErr w:type="gramEnd"/>
+      <w:r>
+        <w:rPr>
+          <w:rFonts w:cstheme="minorHAnsi"/>
+        </w:rPr>
+        <w:t xml:space="preserve"> the report is logged in </w:t>
+      </w:r>
+      <w:r>
+        <w:rPr>
+          <w:rFonts w:ascii="Courier New" w:hAnsi="Courier New" w:cs="Courier New"/>
+        </w:rPr>
+        <w:t>celery.log</w:t>
+      </w:r>
+      <w:r>
+        <w:rPr>
+          <w:rFonts w:cstheme="minorHAnsi"/>
+        </w:rPr>
+        <w:t xml:space="preserve"> and you can log in to the container to retrieve the intermediate files or reproduce an error,</w:t>
+      </w:r>
+    </w:p>
+    <w:p>
+      <w:pPr>
+        <w:rPr>
+          <w:rFonts w:cstheme="minorHAnsi"/>
+        </w:rPr>
+      </w:pPr>
+      <w:r>
+        <w:rPr>
+          <w:rFonts w:cstheme="minorHAnsi"/>
+        </w:rPr>
         <w:t>3.2.5 The Admin menu</w:t>
       </w:r>
     </w:p>
@@ -7311,6 +8752,47 @@
         <w:rPr>
           <w:rFonts w:cstheme="minorHAnsi"/>
         </w:rPr>
+        <w:t xml:space="preserve">There should be no need to log in to the backend ‘admin’ interface, except to rebuild genomic data. </w:t>
+      </w:r>
+      <w:proofErr w:type="gramStart"/>
+      <w:r>
+        <w:rPr>
+          <w:rFonts w:cstheme="minorHAnsi"/>
+        </w:rPr>
+        <w:t>Likewise</w:t>
+      </w:r>
+      <w:proofErr w:type="gramEnd"/>
+      <w:r>
+        <w:rPr>
+          <w:rFonts w:cstheme="minorHAnsi"/>
+        </w:rPr>
+        <w:t xml:space="preserve"> there should be little need for backend account maintenance. However, having logged on, the home page at /admin has an ‘Admin’ tab at the top: clicking this will allow editing of the user and roles tables. Other functions, such as managing AIRR-</w:t>
+      </w:r>
+      <w:proofErr w:type="spellStart"/>
+      <w:r>
+        <w:rPr>
+          <w:rFonts w:cstheme="minorHAnsi"/>
+        </w:rPr>
+        <w:t>seq</w:t>
+      </w:r>
+      <w:proofErr w:type="spellEnd"/>
+      <w:r>
+        <w:rPr>
+          <w:rFonts w:cstheme="minorHAnsi"/>
+        </w:rPr>
+        <w:t xml:space="preserve"> or genomic data, are best performed from the command line as outlined elsewhere in this document.</w:t>
+      </w:r>
+    </w:p>
+    <w:p>
+      <w:pPr>
+        <w:rPr>
+          <w:rFonts w:cstheme="minorHAnsi"/>
+        </w:rPr>
+      </w:pPr>
+      <w:r>
+        <w:rPr>
+          <w:rFonts w:cstheme="minorHAnsi"/>
+        </w:rPr>
         <w:t>3.2.6 Upgrading</w:t>
       </w:r>
       <w:r>
@@ -7323,6 +8805,86 @@
     <w:p>
       <w:pPr>
         <w:rPr>
+          <w:rFonts w:cstheme="minorHAnsi"/>
+        </w:rPr>
+      </w:pPr>
+      <w:r>
+        <w:rPr>
+          <w:rFonts w:cstheme="minorHAnsi"/>
+        </w:rPr>
+        <w:t xml:space="preserve">To upgrade the software, </w:t>
+      </w:r>
+      <w:r>
+        <w:rPr>
+          <w:rFonts w:cstheme="minorHAnsi"/>
+        </w:rPr>
+        <w:t xml:space="preserve">first update </w:t>
+      </w:r>
+      <w:proofErr w:type="spellStart"/>
+      <w:r>
+        <w:rPr>
+          <w:rFonts w:cstheme="minorHAnsi"/>
+        </w:rPr>
+        <w:t>digby_docker</w:t>
+      </w:r>
+      <w:proofErr w:type="spellEnd"/>
+      <w:r>
+        <w:rPr>
+          <w:rFonts w:cstheme="minorHAnsi"/>
+        </w:rPr>
+        <w:t>:</w:t>
+      </w:r>
+    </w:p>
+    <w:p>
+      <w:pPr>
+        <w:rPr>
+          <w:rFonts w:ascii="Courier New" w:hAnsi="Courier New" w:cs="Courier New"/>
+        </w:rPr>
+      </w:pPr>
+      <w:r>
+        <w:rPr>
+          <w:rFonts w:ascii="Courier New" w:hAnsi="Courier New" w:cs="Courier New"/>
+        </w:rPr>
+        <w:t xml:space="preserve">cd </w:t>
+      </w:r>
+      <w:proofErr w:type="spellStart"/>
+      <w:r>
+        <w:rPr>
+          <w:rFonts w:ascii="Courier New" w:hAnsi="Courier New" w:cs="Courier New"/>
+        </w:rPr>
+        <w:t>digby_docker</w:t>
+      </w:r>
+      <w:proofErr w:type="spellEnd"/>
+      <w:r>
+        <w:rPr>
+          <w:rFonts w:ascii="Courier New" w:hAnsi="Courier New" w:cs="Courier New"/>
+        </w:rPr>
+        <w:br/>
+        <w:t>git pull</w:t>
+      </w:r>
+    </w:p>
+    <w:p>
+      <w:pPr>
+        <w:rPr>
+          <w:rFonts w:cstheme="minorHAnsi"/>
+        </w:rPr>
+      </w:pPr>
+      <w:r>
+        <w:rPr>
+          <w:rFonts w:cstheme="minorHAnsi"/>
+        </w:rPr>
+        <w:t>(if you have changed any files</w:t>
+      </w:r>
+      <w:r>
+        <w:rPr>
+          <w:rFonts w:cstheme="minorHAnsi"/>
+        </w:rPr>
+        <w:t xml:space="preserve"> included in the repo, for example the Docker files, you may have to stash or commit your changes and re-merge after the pull. Be careful to reflect any updates in the files if you need to do this).</w:t>
+      </w:r>
+    </w:p>
+    <w:p>
+      <w:pPr>
+        <w:rPr>
           <w:rFonts w:asciiTheme="majorHAnsi" w:hAnsiTheme="majorHAnsi" w:cstheme="majorHAnsi"/>
         </w:rPr>
       </w:pPr>
@@ -7330,7 +8892,7 @@
         <w:rPr>
           <w:rFonts w:cstheme="minorHAnsi"/>
         </w:rPr>
-        <w:t xml:space="preserve">To upgrade the software, build the </w:t>
+        <w:t xml:space="preserve">build the </w:t>
       </w:r>
       <w:proofErr w:type="spellStart"/>
       <w:r>
@@ -7360,6 +8922,7 @@
         </w:rPr>
         <w:t xml:space="preserve"> and genomic), create a file </w:t>
       </w:r>
+      <w:proofErr w:type="gramStart"/>
       <w:r>
         <w:rPr>
           <w:rFonts w:cstheme="minorHAnsi"/>
@@ -7374,6 +8937,7 @@
         <w:t>gitkeep</w:t>
       </w:r>
       <w:proofErr w:type="spellEnd"/>
+      <w:proofErr w:type="gramEnd"/>
       <w:r>
         <w:rPr>
           <w:rFonts w:cstheme="minorHAnsi"/>
@@ -7437,6 +9001,7 @@
         <w:t>study_data</w:t>
       </w:r>
       <w:proofErr w:type="spellEnd"/>
+      <w:proofErr w:type="gramStart"/>
       <w:r>
         <w:rPr>
           <w:rFonts w:ascii="Courier New" w:hAnsi="Courier New" w:cs="Courier New"/>
@@ -7451,6 +9016,7 @@
         <w:t>gitkeep</w:t>
       </w:r>
       <w:proofErr w:type="spellEnd"/>
+      <w:proofErr w:type="gramEnd"/>
       <w:r>
         <w:rPr>
           <w:rFonts w:ascii="Courier New" w:hAnsi="Courier New" w:cs="Courier New"/>
@@ -7479,6 +9045,7 @@
           <w:rFonts w:cstheme="minorHAnsi"/>
         </w:rPr>
       </w:pPr>
+      <w:proofErr w:type="gramStart"/>
       <w:r>
         <w:rPr>
           <w:rFonts w:cstheme="minorHAnsi"/>
@@ -7499,6 +9066,7 @@
         <w:t>gitkeep</w:t>
       </w:r>
       <w:proofErr w:type="spellEnd"/>
+      <w:proofErr w:type="gramEnd"/>
       <w:r>
         <w:rPr>
           <w:rFonts w:ascii="Courier New" w:hAnsi="Courier New" w:cs="Courier New"/>
@@ -7572,6 +9140,47 @@
           <w:rFonts w:cstheme="minorHAnsi"/>
         </w:rPr>
       </w:pPr>
+      <w:r>
+        <w:rPr>
+          <w:rFonts w:cstheme="minorHAnsi"/>
+        </w:rPr>
+        <w:lastRenderedPageBreak/>
+        <w:t xml:space="preserve">If the genomic data has been </w:t>
+      </w:r>
+      <w:r>
+        <w:rPr>
+          <w:rFonts w:cstheme="minorHAnsi"/>
+        </w:rPr>
+        <w:t xml:space="preserve">changed, it should be rebuilt once the service is started, following the steps outlined in section 2.6 (log in to the backend as admin, browse to </w:t>
+      </w:r>
+      <w:proofErr w:type="spellStart"/>
+      <w:r>
+        <w:rPr>
+          <w:rFonts w:cstheme="minorHAnsi"/>
+        </w:rPr>
+        <w:t>upgrade_genomic</w:t>
+      </w:r>
+      <w:proofErr w:type="spellEnd"/>
+      <w:r>
+        <w:rPr>
+          <w:rFonts w:cstheme="minorHAnsi"/>
+        </w:rPr>
+        <w:t xml:space="preserve">, browse to </w:t>
+      </w:r>
+      <w:proofErr w:type="spellStart"/>
+      <w:r>
+        <w:rPr>
+          <w:rFonts w:cstheme="minorHAnsi"/>
+        </w:rPr>
+        <w:t>build_gff</w:t>
+      </w:r>
+      <w:proofErr w:type="spellEnd"/>
+      <w:r>
+        <w:rPr>
+          <w:rFonts w:cstheme="minorHAnsi"/>
+        </w:rPr>
+        <w:t>).</w:t>
+      </w:r>
     </w:p>
     <w:p>
       <w:pPr>
@@ -8157,6 +9766,7 @@
         <w:rPr>
           <w:rFonts w:ascii="Courier New" w:hAnsi="Courier New" w:cs="Courier New"/>
         </w:rPr>
+        <w:lastRenderedPageBreak/>
         <w:t xml:space="preserve">cd </w:t>
       </w:r>
       <w:proofErr w:type="spellStart"/>
@@ -8307,8 +9917,16 @@
         <w:rPr>
           <w:rFonts w:ascii="Courier New" w:hAnsi="Courier New" w:cs="Courier New"/>
         </w:rPr>
-        <w:t>git pull</w:t>
-      </w:r>
+        <w:t xml:space="preserve">git </w:t>
+      </w:r>
+      <w:proofErr w:type="gramStart"/>
+      <w:r>
+        <w:rPr>
+          <w:rFonts w:ascii="Courier New" w:hAnsi="Courier New" w:cs="Courier New"/>
+        </w:rPr>
+        <w:t>pull</w:t>
+      </w:r>
+      <w:proofErr w:type="gramEnd"/>
     </w:p>
     <w:p>
       <w:pPr>
@@ -8434,7 +10052,14 @@
         <w:rPr>
           <w:rFonts w:ascii="Courier New" w:hAnsi="Courier New" w:cs="Courier New"/>
         </w:rPr>
-        <w:t>my_flask</w:t>
+        <w:t>my_</w:t>
+      </w:r>
+      <w:proofErr w:type="gramStart"/>
+      <w:r>
+        <w:rPr>
+          <w:rFonts w:ascii="Courier New" w:hAnsi="Courier New" w:cs="Courier New"/>
+        </w:rPr>
+        <w:t>flask</w:t>
       </w:r>
       <w:proofErr w:type="spellEnd"/>
       <w:r>
@@ -8443,6 +10068,7 @@
         </w:rPr>
         <w:t xml:space="preserve"> .</w:t>
       </w:r>
+      <w:proofErr w:type="gramEnd"/>
     </w:p>
     <w:p>
       <w:pPr>
@@ -8566,14 +10192,28 @@
         <w:rPr>
           <w:rFonts w:cstheme="minorHAnsi"/>
         </w:rPr>
-        <w:t xml:space="preserve"> logs are at  </w:t>
-      </w:r>
-      <w:proofErr w:type="spellStart"/>
-      <w:r>
-        <w:rPr>
-          <w:rFonts w:ascii="Courier New" w:hAnsi="Courier New" w:cs="Courier New"/>
-        </w:rPr>
-        <w:t>digby_docker</w:t>
+        <w:t xml:space="preserve"> logs are </w:t>
+      </w:r>
+      <w:proofErr w:type="gramStart"/>
+      <w:r>
+        <w:rPr>
+          <w:rFonts w:cstheme="minorHAnsi"/>
+        </w:rPr>
+        <w:t xml:space="preserve">at  </w:t>
+      </w:r>
+      <w:proofErr w:type="spellStart"/>
+      <w:r>
+        <w:rPr>
+          <w:rFonts w:ascii="Courier New" w:hAnsi="Courier New" w:cs="Courier New"/>
+        </w:rPr>
+        <w:t>digby</w:t>
+      </w:r>
+      <w:proofErr w:type="gramEnd"/>
+      <w:r>
+        <w:rPr>
+          <w:rFonts w:ascii="Courier New" w:hAnsi="Courier New" w:cs="Courier New"/>
+        </w:rPr>
+        <w:t>_docker</w:t>
       </w:r>
       <w:proofErr w:type="spellEnd"/>
       <w:r>
@@ -8773,7 +10413,15 @@
     </w:p>
     <w:p>
       <w:r>
-        <w:t>Docker conservatively stores many built images and containers. If you build repeatedly you will eventually run out of space. To reclaim space, use the commands</w:t>
+        <w:t xml:space="preserve">Docker conservatively stores many built images and containers. If you build </w:t>
+      </w:r>
+      <w:proofErr w:type="gramStart"/>
+      <w:r>
+        <w:t>repeatedly</w:t>
+      </w:r>
+      <w:proofErr w:type="gramEnd"/>
+      <w:r>
+        <w:t xml:space="preserve"> you will eventually run out of space. To reclaim space, use the commands</w:t>
       </w:r>
     </w:p>
     <w:p>
@@ -8809,7 +10457,6 @@
           <w:szCs w:val="24"/>
           <w:lang w:eastAsia="en-GB"/>
         </w:rPr>
-        <w:lastRenderedPageBreak/>
         <w:t>d</w:t>
       </w:r>
       <w:r>
@@ -9115,6 +10762,7 @@
         <w:ind w:left="720"/>
       </w:pPr>
       <w:r>
+        <w:lastRenderedPageBreak/>
         <w:t>Once the swap is configured, you can turn it on with the line</w:t>
       </w:r>
     </w:p>

</xml_diff>

<commit_message>
Keep log files for a year
</commit_message>
<xml_diff>
--- a/Running VDJbase and OGRDB under Docker.docx
+++ b/Running VDJbase and OGRDB under Docker.docx
@@ -1,6 +1,6 @@
 
 <file path=word/document.xml><?xml version="1.0" encoding="utf-8"?>
-<w:document xmlns:wpc="http://schemas.microsoft.com/office/word/2010/wordprocessingCanvas" xmlns:cx="http://schemas.microsoft.com/office/drawing/2014/chartex" xmlns:cx1="http://schemas.microsoft.com/office/drawing/2015/9/8/chartex" xmlns:cx2="http://schemas.microsoft.com/office/drawing/2015/10/21/chartex" xmlns:cx3="http://schemas.microsoft.com/office/drawing/2016/5/9/chartex" xmlns:cx4="http://schemas.microsoft.com/office/drawing/2016/5/10/chartex" xmlns:cx5="http://schemas.microsoft.com/office/drawing/2016/5/11/chartex" xmlns:cx6="http://schemas.microsoft.com/office/drawing/2016/5/12/chartex" xmlns:cx7="http://schemas.microsoft.com/office/drawing/2016/5/13/chartex" xmlns:cx8="http://schemas.microsoft.com/office/drawing/2016/5/14/chartex" xmlns:mc="http://schemas.openxmlformats.org/markup-compatibility/2006" xmlns:aink="http://schemas.microsoft.com/office/drawing/2016/ink" xmlns:am3d="http://schemas.microsoft.com/office/drawing/2017/model3d" xmlns:o="urn:schemas-microsoft-com:office:office" xmlns:r="http://schemas.openxmlformats.org/officeDocument/2006/relationships" xmlns:m="http://schemas.openxmlformats.org/officeDocument/2006/math" xmlns:v="urn:schemas-microsoft-com:vml" xmlns:wp14="http://schemas.microsoft.com/office/word/2010/wordprocessingDrawing" xmlns:wp="http://schemas.openxmlformats.org/drawingml/2006/wordprocessingDrawing" xmlns:w10="urn:schemas-microsoft-com:office:word" xmlns:w="http://schemas.openxmlformats.org/wordprocessingml/2006/main" xmlns:w14="http://schemas.microsoft.com/office/word/2010/wordml" xmlns:w15="http://schemas.microsoft.com/office/word/2012/wordml" xmlns:w16cex="http://schemas.microsoft.com/office/word/2018/wordml/cex" xmlns:w16cid="http://schemas.microsoft.com/office/word/2016/wordml/cid" xmlns:w16="http://schemas.microsoft.com/office/word/2018/wordml" xmlns:w16sdtdh="http://schemas.microsoft.com/office/word/2020/wordml/sdtdatahash" xmlns:w16se="http://schemas.microsoft.com/office/word/2015/wordml/symex" xmlns:wpg="http://schemas.microsoft.com/office/word/2010/wordprocessingGroup" xmlns:wpi="http://schemas.microsoft.com/office/word/2010/wordprocessingInk" xmlns:wne="http://schemas.microsoft.com/office/word/2006/wordml" xmlns:wps="http://schemas.microsoft.com/office/word/2010/wordprocessingShape" mc:Ignorable="w14 w15 w16se w16cid w16 w16cex w16sdtdh wp14">
+<w:document xmlns:wpc="http://schemas.microsoft.com/office/word/2010/wordprocessingCanvas" xmlns:cx="http://schemas.microsoft.com/office/drawing/2014/chartex" xmlns:cx1="http://schemas.microsoft.com/office/drawing/2015/9/8/chartex" xmlns:cx2="http://schemas.microsoft.com/office/drawing/2015/10/21/chartex" xmlns:cx3="http://schemas.microsoft.com/office/drawing/2016/5/9/chartex" xmlns:cx4="http://schemas.microsoft.com/office/drawing/2016/5/10/chartex" xmlns:cx5="http://schemas.microsoft.com/office/drawing/2016/5/11/chartex" xmlns:cx6="http://schemas.microsoft.com/office/drawing/2016/5/12/chartex" xmlns:cx7="http://schemas.microsoft.com/office/drawing/2016/5/13/chartex" xmlns:cx8="http://schemas.microsoft.com/office/drawing/2016/5/14/chartex" xmlns:mc="http://schemas.openxmlformats.org/markup-compatibility/2006" xmlns:aink="http://schemas.microsoft.com/office/drawing/2016/ink" xmlns:am3d="http://schemas.microsoft.com/office/drawing/2017/model3d" xmlns:o="urn:schemas-microsoft-com:office:office" xmlns:oel="http://schemas.microsoft.com/office/2019/extlst" xmlns:r="http://schemas.openxmlformats.org/officeDocument/2006/relationships" xmlns:m="http://schemas.openxmlformats.org/officeDocument/2006/math" xmlns:v="urn:schemas-microsoft-com:vml" xmlns:wp14="http://schemas.microsoft.com/office/word/2010/wordprocessingDrawing" xmlns:wp="http://schemas.openxmlformats.org/drawingml/2006/wordprocessingDrawing" xmlns:w10="urn:schemas-microsoft-com:office:word" xmlns:w="http://schemas.openxmlformats.org/wordprocessingml/2006/main" xmlns:w14="http://schemas.microsoft.com/office/word/2010/wordml" xmlns:w15="http://schemas.microsoft.com/office/word/2012/wordml" xmlns:w16cex="http://schemas.microsoft.com/office/word/2018/wordml/cex" xmlns:w16cid="http://schemas.microsoft.com/office/word/2016/wordml/cid" xmlns:w16="http://schemas.microsoft.com/office/word/2018/wordml" xmlns:w16sdtdh="http://schemas.microsoft.com/office/word/2020/wordml/sdtdatahash" xmlns:w16se="http://schemas.microsoft.com/office/word/2015/wordml/symex" xmlns:wpg="http://schemas.microsoft.com/office/word/2010/wordprocessingGroup" xmlns:wpi="http://schemas.microsoft.com/office/word/2010/wordprocessingInk" xmlns:wne="http://schemas.microsoft.com/office/word/2006/wordml" xmlns:wps="http://schemas.microsoft.com/office/word/2010/wordprocessingShape" mc:Ignorable="w14 w15 w16se w16cid w16 w16cex w16sdtdh wp14">
   <w:body>
     <w:p>
       <w:pPr>
@@ -836,21 +836,12 @@
                 <w:bCs/>
               </w:rPr>
             </w:pPr>
-            <w:proofErr w:type="spellStart"/>
             <w:r>
               <w:rPr>
                 <w:b/>
                 <w:bCs/>
               </w:rPr>
-              <w:t>nginx</w:t>
-            </w:r>
-            <w:proofErr w:type="spellEnd"/>
-            <w:r>
-              <w:rPr>
-                <w:b/>
-                <w:bCs/>
-              </w:rPr>
-              <w:t xml:space="preserve"> and </w:t>
+              <w:t xml:space="preserve">nginx and </w:t>
             </w:r>
             <w:r>
               <w:rPr>
@@ -921,23 +912,7 @@
                 <w:b/>
                 <w:bCs/>
               </w:rPr>
-              <w:t>/config/</w:t>
-            </w:r>
-            <w:proofErr w:type="spellStart"/>
-            <w:r>
-              <w:rPr>
-                <w:b/>
-                <w:bCs/>
-              </w:rPr>
-              <w:t>nginx</w:t>
-            </w:r>
-            <w:proofErr w:type="spellEnd"/>
-            <w:r>
-              <w:rPr>
-                <w:b/>
-                <w:bCs/>
-              </w:rPr>
-              <w:t>:/config</w:t>
+              <w:t>/config/nginx:/config</w:t>
             </w:r>
             <w:r>
               <w:rPr>
@@ -1012,23 +987,7 @@
                 <w:b/>
                 <w:bCs/>
               </w:rPr>
-              <w:t>/config/</w:t>
-            </w:r>
-            <w:proofErr w:type="spellStart"/>
-            <w:r>
-              <w:rPr>
-                <w:b/>
-                <w:bCs/>
-              </w:rPr>
-              <w:t>nginx</w:t>
-            </w:r>
-            <w:proofErr w:type="spellEnd"/>
-            <w:r>
-              <w:rPr>
-                <w:b/>
-                <w:bCs/>
-              </w:rPr>
-              <w:t>/www</w:t>
+              <w:t>/config/nginx/www</w:t>
             </w:r>
           </w:p>
         </w:tc>
@@ -2087,15 +2046,7 @@
       </w:r>
       <w:proofErr w:type="spellEnd"/>
       <w:r>
-        <w:t xml:space="preserve"> account</w:t>
-      </w:r>
-      <w:proofErr w:type="gramStart"/>
-      <w:r>
-        <w:t xml:space="preserve">.  </w:t>
-      </w:r>
-      <w:proofErr w:type="gramEnd"/>
-      <w:r>
-        <w:t xml:space="preserve">See </w:t>
+        <w:t xml:space="preserve"> account.  See </w:t>
       </w:r>
       <w:r>
         <w:t xml:space="preserve">the section on Gmail on </w:t>
@@ -2155,18 +2106,10 @@
       </w:r>
       <w:proofErr w:type="spellEnd"/>
       <w:r>
-        <w:t xml:space="preserve"> ports 80 and 443, and ensure unnecessary ports are closed</w:t>
-      </w:r>
-      <w:proofErr w:type="gramStart"/>
-      <w:r>
-        <w:t xml:space="preserve">. </w:t>
-      </w:r>
-      <w:r>
-        <w:t xml:space="preserve"> </w:t>
-      </w:r>
-      <w:proofErr w:type="gramEnd"/>
-      <w:r>
-        <w:t>All you need are 80 and 443</w:t>
+        <w:t xml:space="preserve"> ports 80 and 443, and ensure unnecessary ports are closed. </w:t>
+      </w:r>
+      <w:r>
+        <w:t xml:space="preserve"> All you need are 80 and 443</w:t>
       </w:r>
       <w:r>
         <w:t xml:space="preserve"> for http/https</w:t>
@@ -2513,7 +2456,7 @@
                 <v:stroke joinstyle="miter"/>
                 <v:path gradientshapeok="t" o:connecttype="rect"/>
               </v:shapetype>
-              <v:shape id="Text Box 1" o:spid="_x0000_s1026" type="#_x0000_t202" style="position:absolute;margin-left:0;margin-top:0;width:2in;height:2in;z-index:251659264;visibility:visible;mso-wrap-style:none;mso-wrap-distance-left:9pt;mso-wrap-distance-top:0;mso-wrap-distance-right:9pt;mso-wrap-distance-bottom:0;mso-position-horizontal:absolute;mso-position-horizontal-relative:text;mso-position-vertical:absolute;mso-position-vertical-relative:text;v-text-anchor:top" o:gfxdata="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" filled="f" strokecolor="black [3213]" strokeweight=".5pt">
+              <v:shape id="Text Box 1" o:spid="_x0000_s1026" type="#_x0000_t202" style="position:absolute;margin-left:0;margin-top:0;width:2in;height:2in;z-index:251659264;visibility:visible;mso-wrap-style:none;mso-wrap-distance-left:9pt;mso-wrap-distance-top:0;mso-wrap-distance-right:9pt;mso-wrap-distance-bottom:0;mso-position-horizontal:absolute;mso-position-horizontal-relative:text;mso-position-vertical:absolute;mso-position-vertical-relative:text;v-text-anchor:top" o:gfxdata="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" filled="f" strokecolor="black [3213]" strokeweight=".5pt">
                 <v:textbox style="mso-fit-shape-to-text:t">
                   <w:txbxContent>
                     <w:p>
@@ -2673,21 +2616,7 @@
         <w:rPr>
           <w:rFonts w:ascii="Courier New" w:hAnsi="Courier New" w:cs="Courier New"/>
         </w:rPr>
-        <w:t>/config/</w:t>
-      </w:r>
-      <w:proofErr w:type="spellStart"/>
-      <w:r>
-        <w:rPr>
-          <w:rFonts w:ascii="Courier New" w:hAnsi="Courier New" w:cs="Courier New"/>
-        </w:rPr>
-        <w:t>nginx</w:t>
-      </w:r>
-      <w:proofErr w:type="spellEnd"/>
-      <w:r>
-        <w:rPr>
-          <w:rFonts w:ascii="Courier New" w:hAnsi="Courier New" w:cs="Courier New"/>
-        </w:rPr>
-        <w:t>/</w:t>
+        <w:t>/config/nginx/</w:t>
       </w:r>
       <w:proofErr w:type="spellStart"/>
       <w:r>
@@ -4354,13 +4283,8 @@
       <w:r>
         <w:t xml:space="preserve">, but please make sure you removed the </w:t>
       </w:r>
-      <w:proofErr w:type="spellStart"/>
-      <w:r>
-        <w:t>nginx</w:t>
-      </w:r>
-      <w:proofErr w:type="spellEnd"/>
-      <w:r>
-        <w:t xml:space="preserve"> </w:t>
+      <w:r>
+        <w:t xml:space="preserve">nginx </w:t>
       </w:r>
       <w:proofErr w:type="spellStart"/>
       <w:r>
@@ -4382,15 +4306,7 @@
       </w:r>
       <w:proofErr w:type="spellEnd"/>
       <w:r>
-        <w:t xml:space="preserve"> host name. If this has not been registered on the internal Docker network, </w:t>
-      </w:r>
-      <w:proofErr w:type="spellStart"/>
-      <w:r>
-        <w:t>nginx</w:t>
-      </w:r>
-      <w:proofErr w:type="spellEnd"/>
-      <w:r>
-        <w:t xml:space="preserve"> will not service </w:t>
+        <w:t xml:space="preserve"> host name. If this has not been registered on the internal Docker network, nginx will not service </w:t>
       </w:r>
       <w:r>
         <w:t>r</w:t>
@@ -4413,15 +4329,7 @@
       </w:r>
       <w:proofErr w:type="spellEnd"/>
       <w:r>
-        <w:t xml:space="preserve"> even if you don’t wish to expose it: removing the </w:t>
-      </w:r>
-      <w:proofErr w:type="spellStart"/>
-      <w:r>
-        <w:t>nginx</w:t>
-      </w:r>
-      <w:proofErr w:type="spellEnd"/>
-      <w:r>
-        <w:t xml:space="preserve"> </w:t>
+        <w:t xml:space="preserve"> even if you don’t wish to expose it: removing the nginx </w:t>
       </w:r>
       <w:proofErr w:type="spellStart"/>
       <w:r>
@@ -4429,10 +4337,7 @@
       </w:r>
       <w:proofErr w:type="spellEnd"/>
       <w:r>
-        <w:t xml:space="preserve"> site configuration file</w:t>
-      </w:r>
-      <w:r>
-        <w:t xml:space="preserve"> will ensure it is not accessible externally.</w:t>
+        <w:t xml:space="preserve"> site configuration file will ensure it is not accessible externally.</w:t>
       </w:r>
     </w:p>
     <w:p>
@@ -4474,35 +4379,7 @@
         <w:rPr>
           <w:rFonts w:ascii="Courier New" w:hAnsi="Courier New" w:cs="Courier New"/>
         </w:rPr>
-        <w:t>/config/</w:t>
-      </w:r>
-      <w:proofErr w:type="spellStart"/>
-      <w:r>
-        <w:rPr>
-          <w:rFonts w:ascii="Courier New" w:hAnsi="Courier New" w:cs="Courier New"/>
-        </w:rPr>
-        <w:t>nginx</w:t>
-      </w:r>
-      <w:proofErr w:type="spellEnd"/>
-      <w:r>
-        <w:rPr>
-          <w:rFonts w:ascii="Courier New" w:hAnsi="Courier New" w:cs="Courier New"/>
-        </w:rPr>
-        <w:t>/</w:t>
-      </w:r>
-      <w:proofErr w:type="spellStart"/>
-      <w:r>
-        <w:rPr>
-          <w:rFonts w:ascii="Courier New" w:hAnsi="Courier New" w:cs="Courier New"/>
-        </w:rPr>
-        <w:t>nginx</w:t>
-      </w:r>
-      <w:proofErr w:type="spellEnd"/>
-      <w:r>
-        <w:rPr>
-          <w:rFonts w:ascii="Courier New" w:hAnsi="Courier New" w:cs="Courier New"/>
-        </w:rPr>
-        <w:t>/</w:t>
+        <w:t>/config/nginx/nginx/</w:t>
       </w:r>
       <w:proofErr w:type="spellStart"/>
       <w:r>
@@ -6148,15 +6025,7 @@
         <w:t xml:space="preserve">, </w:t>
       </w:r>
       <w:r>
-        <w:t xml:space="preserve">but please make sure you removed the </w:t>
-      </w:r>
-      <w:proofErr w:type="spellStart"/>
-      <w:r>
-        <w:t>nginx</w:t>
-      </w:r>
-      <w:proofErr w:type="spellEnd"/>
-      <w:r>
-        <w:t xml:space="preserve"> site configuration file in section 2.</w:t>
+        <w:t>but please make sure you removed the nginx site configuration file in section 2.</w:t>
       </w:r>
       <w:r>
         <w:t>5</w:t>
@@ -6173,15 +6042,7 @@
       </w:r>
       <w:proofErr w:type="spellEnd"/>
       <w:r>
-        <w:t xml:space="preserve"> host name. If this has not been registered on the internal Docker network, </w:t>
-      </w:r>
-      <w:proofErr w:type="spellStart"/>
-      <w:r>
-        <w:t>nginx</w:t>
-      </w:r>
-      <w:proofErr w:type="spellEnd"/>
-      <w:r>
-        <w:t xml:space="preserve"> will not service any requests.</w:t>
+        <w:t xml:space="preserve"> host name. If this has not been registered on the internal Docker network, nginx will not service any requests.</w:t>
       </w:r>
     </w:p>
     <w:p>
@@ -6236,35 +6097,7 @@
         <w:rPr>
           <w:rFonts w:ascii="Courier New" w:hAnsi="Courier New" w:cs="Courier New"/>
         </w:rPr>
-        <w:t>/config/</w:t>
-      </w:r>
-      <w:proofErr w:type="spellStart"/>
-      <w:r>
-        <w:rPr>
-          <w:rFonts w:ascii="Courier New" w:hAnsi="Courier New" w:cs="Courier New"/>
-        </w:rPr>
-        <w:t>nginx</w:t>
-      </w:r>
-      <w:proofErr w:type="spellEnd"/>
-      <w:r>
-        <w:rPr>
-          <w:rFonts w:ascii="Courier New" w:hAnsi="Courier New" w:cs="Courier New"/>
-        </w:rPr>
-        <w:t>/</w:t>
-      </w:r>
-      <w:proofErr w:type="spellStart"/>
-      <w:r>
-        <w:rPr>
-          <w:rFonts w:ascii="Courier New" w:hAnsi="Courier New" w:cs="Courier New"/>
-        </w:rPr>
-        <w:t>nginx</w:t>
-      </w:r>
-      <w:proofErr w:type="spellEnd"/>
-      <w:r>
-        <w:rPr>
-          <w:rFonts w:ascii="Courier New" w:hAnsi="Courier New" w:cs="Courier New"/>
-        </w:rPr>
-        <w:t>/</w:t>
+        <w:t>/config/nginx/nginx/</w:t>
       </w:r>
       <w:proofErr w:type="spellStart"/>
       <w:r>
@@ -7261,19 +7094,11 @@
         </w:rPr>
         <w:t xml:space="preserve">Check that </w:t>
       </w:r>
-      <w:proofErr w:type="spellStart"/>
-      <w:r>
-        <w:rPr>
-          <w:rFonts w:cstheme="minorHAnsi"/>
-        </w:rPr>
-        <w:t>nginx</w:t>
-      </w:r>
-      <w:proofErr w:type="spellEnd"/>
-      <w:r>
-        <w:rPr>
-          <w:rFonts w:cstheme="minorHAnsi"/>
-        </w:rPr>
-        <w:t xml:space="preserve"> logs at </w:t>
+      <w:r>
+        <w:rPr>
+          <w:rFonts w:cstheme="minorHAnsi"/>
+        </w:rPr>
+        <w:t xml:space="preserve">nginx logs at </w:t>
       </w:r>
       <w:proofErr w:type="spellStart"/>
       <w:r>
@@ -7287,6 +7112,59 @@
         <w:rPr>
           <w:rFonts w:cstheme="minorHAnsi"/>
         </w:rPr>
+        <w:t>/config/nginx/log/nginx</w:t>
+      </w:r>
+      <w:r>
+        <w:rPr>
+          <w:rFonts w:cstheme="minorHAnsi"/>
+        </w:rPr>
+        <w:t xml:space="preserve"> are present and updating</w:t>
+      </w:r>
+    </w:p>
+    <w:p>
+      <w:pPr>
+        <w:rPr>
+          <w:rFonts w:cstheme="minorHAnsi"/>
+        </w:rPr>
+      </w:pPr>
+      <w:r>
+        <w:rPr>
+          <w:rFonts w:cstheme="minorHAnsi"/>
+        </w:rPr>
+        <w:t xml:space="preserve">- </w:t>
+      </w:r>
+      <w:r>
+        <w:rPr>
+          <w:rFonts w:cstheme="minorHAnsi"/>
+        </w:rPr>
+        <w:t xml:space="preserve">Check that </w:t>
+      </w:r>
+      <w:proofErr w:type="spellStart"/>
+      <w:r>
+        <w:rPr>
+          <w:rFonts w:cstheme="minorHAnsi"/>
+        </w:rPr>
+        <w:t>Wordpress</w:t>
+      </w:r>
+      <w:proofErr w:type="spellEnd"/>
+      <w:r>
+        <w:rPr>
+          <w:rFonts w:cstheme="minorHAnsi"/>
+        </w:rPr>
+        <w:t xml:space="preserve"> backups are being created at </w:t>
+      </w:r>
+      <w:proofErr w:type="spellStart"/>
+      <w:r>
+        <w:rPr>
+          <w:rFonts w:cstheme="minorHAnsi"/>
+        </w:rPr>
+        <w:t>digby_infra</w:t>
+      </w:r>
+      <w:proofErr w:type="spellEnd"/>
+      <w:r>
+        <w:rPr>
+          <w:rFonts w:cstheme="minorHAnsi"/>
+        </w:rPr>
         <w:t>/config/</w:t>
       </w:r>
       <w:proofErr w:type="spellStart"/>
@@ -7294,81 +7172,6 @@
         <w:rPr>
           <w:rFonts w:cstheme="minorHAnsi"/>
         </w:rPr>
-        <w:t>nginx</w:t>
-      </w:r>
-      <w:proofErr w:type="spellEnd"/>
-      <w:r>
-        <w:rPr>
-          <w:rFonts w:cstheme="minorHAnsi"/>
-        </w:rPr>
-        <w:t>/log/</w:t>
-      </w:r>
-      <w:proofErr w:type="spellStart"/>
-      <w:r>
-        <w:rPr>
-          <w:rFonts w:cstheme="minorHAnsi"/>
-        </w:rPr>
-        <w:t>nginx</w:t>
-      </w:r>
-      <w:proofErr w:type="spellEnd"/>
-      <w:r>
-        <w:rPr>
-          <w:rFonts w:cstheme="minorHAnsi"/>
-        </w:rPr>
-        <w:t xml:space="preserve"> are present and updating</w:t>
-      </w:r>
-    </w:p>
-    <w:p>
-      <w:pPr>
-        <w:rPr>
-          <w:rFonts w:cstheme="minorHAnsi"/>
-        </w:rPr>
-      </w:pPr>
-      <w:r>
-        <w:rPr>
-          <w:rFonts w:cstheme="minorHAnsi"/>
-        </w:rPr>
-        <w:t xml:space="preserve">- </w:t>
-      </w:r>
-      <w:r>
-        <w:rPr>
-          <w:rFonts w:cstheme="minorHAnsi"/>
-        </w:rPr>
-        <w:t xml:space="preserve">Check that </w:t>
-      </w:r>
-      <w:proofErr w:type="spellStart"/>
-      <w:r>
-        <w:rPr>
-          <w:rFonts w:cstheme="minorHAnsi"/>
-        </w:rPr>
-        <w:t>Wordpress</w:t>
-      </w:r>
-      <w:proofErr w:type="spellEnd"/>
-      <w:r>
-        <w:rPr>
-          <w:rFonts w:cstheme="minorHAnsi"/>
-        </w:rPr>
-        <w:t xml:space="preserve"> backups are being created at </w:t>
-      </w:r>
-      <w:proofErr w:type="spellStart"/>
-      <w:r>
-        <w:rPr>
-          <w:rFonts w:cstheme="minorHAnsi"/>
-        </w:rPr>
-        <w:t>digby_infra</w:t>
-      </w:r>
-      <w:proofErr w:type="spellEnd"/>
-      <w:r>
-        <w:rPr>
-          <w:rFonts w:cstheme="minorHAnsi"/>
-        </w:rPr>
-        <w:t>/config/</w:t>
-      </w:r>
-      <w:proofErr w:type="spellStart"/>
-      <w:r>
-        <w:rPr>
-          <w:rFonts w:cstheme="minorHAnsi"/>
-        </w:rPr>
         <w:t>wordpress</w:t>
       </w:r>
       <w:proofErr w:type="spellEnd"/>
@@ -7403,13 +7206,7 @@
         <w:rPr>
           <w:rFonts w:ascii="Courier New" w:hAnsi="Courier New" w:cs="Courier New"/>
         </w:rPr>
-        <w:t>/config/flask/log</w:t>
-      </w:r>
-      <w:r>
-        <w:rPr>
-          <w:rFonts w:ascii="Courier New" w:hAnsi="Courier New" w:cs="Courier New"/>
-        </w:rPr>
-        <w:t>/</w:t>
+        <w:t>/config/flask/log/</w:t>
       </w:r>
       <w:proofErr w:type="spellStart"/>
       <w:r>
@@ -7677,47 +7474,86 @@
         <w:rPr>
           <w:rFonts w:cstheme="minorHAnsi"/>
         </w:rPr>
+        <w:t>ogrdb_flask</w:t>
+      </w:r>
+      <w:proofErr w:type="spellEnd"/>
+      <w:r>
+        <w:rPr>
+          <w:rFonts w:cstheme="minorHAnsi"/>
+        </w:rPr>
+        <w:t xml:space="preserve"> container is running</w:t>
+      </w:r>
+    </w:p>
+    <w:p>
+      <w:pPr>
+        <w:rPr>
+          <w:rFonts w:asciiTheme="majorHAnsi" w:hAnsiTheme="majorHAnsi" w:cstheme="majorHAnsi"/>
+        </w:rPr>
+      </w:pPr>
+      <w:r>
+        <w:rPr>
+          <w:rFonts w:cstheme="minorHAnsi"/>
+        </w:rPr>
+        <w:t xml:space="preserve">- Check that the </w:t>
+      </w:r>
+      <w:proofErr w:type="spellStart"/>
+      <w:r>
+        <w:rPr>
+          <w:rFonts w:cstheme="minorHAnsi"/>
+        </w:rPr>
+        <w:t>gunicorn</w:t>
+      </w:r>
+      <w:proofErr w:type="spellEnd"/>
+      <w:r>
+        <w:rPr>
+          <w:rFonts w:cstheme="minorHAnsi"/>
+        </w:rPr>
+        <w:t xml:space="preserve"> access and error logs at </w:t>
+      </w:r>
+      <w:proofErr w:type="spellStart"/>
+      <w:r>
+        <w:rPr>
+          <w:rFonts w:ascii="Courier New" w:hAnsi="Courier New" w:cs="Courier New"/>
+        </w:rPr>
         <w:t>ogrdb</w:t>
       </w:r>
       <w:r>
         <w:rPr>
-          <w:rFonts w:cstheme="minorHAnsi"/>
-        </w:rPr>
-        <w:t>_flask</w:t>
-      </w:r>
-      <w:proofErr w:type="spellEnd"/>
-      <w:r>
-        <w:rPr>
-          <w:rFonts w:cstheme="minorHAnsi"/>
-        </w:rPr>
-        <w:t xml:space="preserve"> container is running</w:t>
-      </w:r>
-    </w:p>
-    <w:p>
-      <w:pPr>
+          <w:rFonts w:ascii="Courier New" w:hAnsi="Courier New" w:cs="Courier New"/>
+        </w:rPr>
+        <w:t>_docker</w:t>
+      </w:r>
+      <w:proofErr w:type="spellEnd"/>
+      <w:r>
+        <w:rPr>
+          <w:rFonts w:ascii="Courier New" w:hAnsi="Courier New" w:cs="Courier New"/>
+        </w:rPr>
+        <w:t>/config/flask/log</w:t>
+      </w:r>
+      <w:r>
+        <w:rPr>
+          <w:rFonts w:ascii="Courier New" w:hAnsi="Courier New" w:cs="Courier New"/>
+        </w:rPr>
+        <w:t xml:space="preserve"> </w:t>
+      </w:r>
+      <w:r>
         <w:rPr>
           <w:rFonts w:asciiTheme="majorHAnsi" w:hAnsiTheme="majorHAnsi" w:cstheme="majorHAnsi"/>
         </w:rPr>
-      </w:pPr>
-      <w:r>
-        <w:rPr>
-          <w:rFonts w:cstheme="minorHAnsi"/>
-        </w:rPr>
-        <w:t xml:space="preserve">- Check that the </w:t>
-      </w:r>
-      <w:proofErr w:type="spellStart"/>
-      <w:r>
-        <w:rPr>
-          <w:rFonts w:cstheme="minorHAnsi"/>
-        </w:rPr>
-        <w:t>gunicorn</w:t>
-      </w:r>
-      <w:proofErr w:type="spellEnd"/>
-      <w:r>
-        <w:rPr>
-          <w:rFonts w:cstheme="minorHAnsi"/>
-        </w:rPr>
-        <w:t xml:space="preserve"> access and error logs at </w:t>
+        <w:t>are present and are updating.</w:t>
+      </w:r>
+    </w:p>
+    <w:p>
+      <w:pPr>
+        <w:rPr>
+          <w:rFonts w:asciiTheme="majorHAnsi" w:hAnsiTheme="majorHAnsi" w:cstheme="majorHAnsi"/>
+        </w:rPr>
+      </w:pPr>
+      <w:r>
+        <w:rPr>
+          <w:rFonts w:asciiTheme="majorHAnsi" w:hAnsiTheme="majorHAnsi" w:cstheme="majorHAnsi"/>
+        </w:rPr>
+        <w:t xml:space="preserve">- Check that backups are being created at </w:t>
       </w:r>
       <w:proofErr w:type="spellStart"/>
       <w:r>
@@ -7737,58 +7573,31 @@
         <w:rPr>
           <w:rFonts w:ascii="Courier New" w:hAnsi="Courier New" w:cs="Courier New"/>
         </w:rPr>
-        <w:t>/config/flask/log</w:t>
-      </w:r>
-      <w:r>
-        <w:rPr>
-          <w:rFonts w:ascii="Courier New" w:hAnsi="Courier New" w:cs="Courier New"/>
-        </w:rPr>
-        <w:t xml:space="preserve"> </w:t>
+        <w:t>/backup</w:t>
       </w:r>
       <w:r>
         <w:rPr>
           <w:rFonts w:asciiTheme="majorHAnsi" w:hAnsiTheme="majorHAnsi" w:cstheme="majorHAnsi"/>
         </w:rPr>
-        <w:t>are present and are updating.</w:t>
-      </w:r>
-    </w:p>
-    <w:p>
-      <w:pPr>
+        <w:t xml:space="preserve">. Unpack or list one of the daily backup archives and check that it contains </w:t>
+      </w:r>
+      <w:r>
         <w:rPr>
           <w:rFonts w:asciiTheme="majorHAnsi" w:hAnsiTheme="majorHAnsi" w:cstheme="majorHAnsi"/>
         </w:rPr>
-      </w:pPr>
+        <w:t xml:space="preserve">a dump of the database at </w:t>
+      </w:r>
       <w:r>
         <w:rPr>
           <w:rFonts w:asciiTheme="majorHAnsi" w:hAnsiTheme="majorHAnsi" w:cstheme="majorHAnsi"/>
         </w:rPr>
-        <w:t xml:space="preserve">- Check that backups are being created at </w:t>
-      </w:r>
-      <w:proofErr w:type="spellStart"/>
-      <w:r>
-        <w:rPr>
-          <w:rFonts w:ascii="Courier New" w:hAnsi="Courier New" w:cs="Courier New"/>
-        </w:rPr>
-        <w:t>ogrdb</w:t>
-      </w:r>
-      <w:r>
-        <w:rPr>
-          <w:rFonts w:ascii="Courier New" w:hAnsi="Courier New" w:cs="Courier New"/>
-        </w:rPr>
-        <w:t>_docker</w:t>
-      </w:r>
-      <w:proofErr w:type="spellEnd"/>
-      <w:r>
-        <w:rPr>
-          <w:rFonts w:ascii="Courier New" w:hAnsi="Courier New" w:cs="Courier New"/>
-        </w:rPr>
-        <w:t>/backup</w:t>
+        <w:t>config/log</w:t>
       </w:r>
       <w:r>
         <w:rPr>
           <w:rFonts w:asciiTheme="majorHAnsi" w:hAnsiTheme="majorHAnsi" w:cstheme="majorHAnsi"/>
         </w:rPr>
-        <w:t xml:space="preserve">. Unpack or list one of the daily backup archives and check that it contains </w:t>
+        <w:t>/</w:t>
       </w:r>
       <w:proofErr w:type="spellStart"/>
       <w:r>
@@ -8331,44 +8140,36 @@
         </w:rPr>
         <w:t>docker-compose</w:t>
       </w:r>
+      <w:r>
+        <w:rPr>
+          <w:rFonts w:cstheme="minorHAnsi"/>
+        </w:rPr>
+        <w:t>.</w:t>
+      </w:r>
+      <w:r>
+        <w:rPr>
+          <w:rFonts w:cstheme="minorHAnsi"/>
+        </w:rPr>
+        <w:t xml:space="preserve"> </w:t>
+      </w:r>
+      <w:r>
+        <w:rPr>
+          <w:rFonts w:cstheme="minorHAnsi"/>
+        </w:rPr>
+        <w:t xml:space="preserve"> To remove a dataset, remove the associated folders, </w:t>
+      </w:r>
       <w:proofErr w:type="gramStart"/>
       <w:r>
         <w:rPr>
           <w:rFonts w:cstheme="minorHAnsi"/>
         </w:rPr>
-        <w:t>.</w:t>
-      </w:r>
-      <w:r>
-        <w:rPr>
-          <w:rFonts w:cstheme="minorHAnsi"/>
-        </w:rPr>
-        <w:t xml:space="preserve"> </w:t>
-      </w:r>
-      <w:r>
-        <w:rPr>
-          <w:rFonts w:cstheme="minorHAnsi"/>
-        </w:rPr>
-        <w:t xml:space="preserve"> </w:t>
+        <w:t>stop</w:t>
       </w:r>
       <w:proofErr w:type="gramEnd"/>
       <w:r>
         <w:rPr>
           <w:rFonts w:cstheme="minorHAnsi"/>
         </w:rPr>
-        <w:t xml:space="preserve">To remove a dataset, remove the associated folders, </w:t>
-      </w:r>
-      <w:proofErr w:type="gramStart"/>
-      <w:r>
-        <w:rPr>
-          <w:rFonts w:cstheme="minorHAnsi"/>
-        </w:rPr>
-        <w:t>stop</w:t>
-      </w:r>
-      <w:proofErr w:type="gramEnd"/>
-      <w:r>
-        <w:rPr>
-          <w:rFonts w:cstheme="minorHAnsi"/>
-        </w:rPr>
         <w:t xml:space="preserve"> and restart.</w:t>
       </w:r>
     </w:p>
@@ -8461,21 +8262,7 @@
         <w:rPr>
           <w:rFonts w:cstheme="minorHAnsi"/>
         </w:rPr>
-        <w:t>. By default, some data for Rhesus macaque IGH is set up during installation</w:t>
-      </w:r>
-      <w:proofErr w:type="gramStart"/>
-      <w:r>
-        <w:rPr>
-          <w:rFonts w:cstheme="minorHAnsi"/>
-        </w:rPr>
-        <w:t xml:space="preserve">.  </w:t>
-      </w:r>
-      <w:proofErr w:type="gramEnd"/>
-      <w:r>
-        <w:rPr>
-          <w:rFonts w:cstheme="minorHAnsi"/>
-        </w:rPr>
-        <w:t>You can add additional datasets here, and/or remove the Rhesus macaque data.</w:t>
+        <w:t>. By default, some data for Rhesus macaque IGH is set up during installation.  You can add additional datasets here, and/or remove the Rhesus macaque data.</w:t>
       </w:r>
     </w:p>
     <w:p>
@@ -9875,21 +9662,7 @@
         <w:rPr>
           <w:rFonts w:ascii="Courier New" w:hAnsi="Courier New" w:cs="Courier New"/>
         </w:rPr>
-        <w:t>/config/</w:t>
-      </w:r>
-      <w:proofErr w:type="spellStart"/>
-      <w:r>
-        <w:rPr>
-          <w:rFonts w:ascii="Courier New" w:hAnsi="Courier New" w:cs="Courier New"/>
-        </w:rPr>
-        <w:t>nginx</w:t>
-      </w:r>
-      <w:proofErr w:type="spellEnd"/>
-      <w:r>
-        <w:rPr>
-          <w:rFonts w:ascii="Courier New" w:hAnsi="Courier New" w:cs="Courier New"/>
-        </w:rPr>
-        <w:t>/www</w:t>
+        <w:t>/config/nginx/www</w:t>
       </w:r>
       <w:r>
         <w:rPr>
@@ -10178,21 +9951,7 @@
           <w:rFonts w:cstheme="minorHAnsi"/>
         </w:rPr>
         <w:br/>
-        <w:t xml:space="preserve">The </w:t>
-      </w:r>
-      <w:proofErr w:type="spellStart"/>
-      <w:r>
-        <w:rPr>
-          <w:rFonts w:cstheme="minorHAnsi"/>
-        </w:rPr>
-        <w:t>nginx</w:t>
-      </w:r>
-      <w:proofErr w:type="spellEnd"/>
-      <w:r>
-        <w:rPr>
-          <w:rFonts w:cstheme="minorHAnsi"/>
-        </w:rPr>
-        <w:t xml:space="preserve"> logs are </w:t>
+        <w:t xml:space="preserve">The nginx logs are </w:t>
       </w:r>
       <w:proofErr w:type="gramStart"/>
       <w:r>
@@ -10220,30 +9979,8 @@
         <w:rPr>
           <w:rFonts w:ascii="Courier New" w:hAnsi="Courier New" w:cs="Courier New"/>
         </w:rPr>
-        <w:t>/config/</w:t>
-      </w:r>
-      <w:proofErr w:type="spellStart"/>
-      <w:r>
-        <w:rPr>
-          <w:rFonts w:ascii="Courier New" w:hAnsi="Courier New" w:cs="Courier New"/>
-        </w:rPr>
-        <w:t>nginx</w:t>
-      </w:r>
-      <w:proofErr w:type="spellEnd"/>
-      <w:r>
-        <w:rPr>
-          <w:rFonts w:ascii="Courier New" w:hAnsi="Courier New" w:cs="Courier New"/>
-        </w:rPr>
-        <w:t>/log/</w:t>
-      </w:r>
-      <w:proofErr w:type="spellStart"/>
-      <w:r>
-        <w:rPr>
-          <w:rFonts w:ascii="Courier New" w:hAnsi="Courier New" w:cs="Courier New"/>
-        </w:rPr>
-        <w:t>nginx</w:t>
-      </w:r>
-      <w:proofErr w:type="spellEnd"/>
+        <w:t>/config/nginx/log/nginx</w:t>
+      </w:r>
       <w:r>
         <w:rPr>
           <w:rFonts w:cstheme="minorHAnsi"/>
@@ -11012,7 +10749,7 @@
 </file>
 
 <file path=word/numbering.xml><?xml version="1.0" encoding="utf-8"?>
-<w:numbering xmlns:wpc="http://schemas.microsoft.com/office/word/2010/wordprocessingCanvas" xmlns:cx="http://schemas.microsoft.com/office/drawing/2014/chartex" xmlns:cx1="http://schemas.microsoft.com/office/drawing/2015/9/8/chartex" xmlns:cx2="http://schemas.microsoft.com/office/drawing/2015/10/21/chartex" xmlns:cx3="http://schemas.microsoft.com/office/drawing/2016/5/9/chartex" xmlns:cx4="http://schemas.microsoft.com/office/drawing/2016/5/10/chartex" xmlns:cx5="http://schemas.microsoft.com/office/drawing/2016/5/11/chartex" xmlns:cx6="http://schemas.microsoft.com/office/drawing/2016/5/12/chartex" xmlns:cx7="http://schemas.microsoft.com/office/drawing/2016/5/13/chartex" xmlns:cx8="http://schemas.microsoft.com/office/drawing/2016/5/14/chartex" xmlns:mc="http://schemas.openxmlformats.org/markup-compatibility/2006" xmlns:aink="http://schemas.microsoft.com/office/drawing/2016/ink" xmlns:am3d="http://schemas.microsoft.com/office/drawing/2017/model3d" xmlns:o="urn:schemas-microsoft-com:office:office" xmlns:r="http://schemas.openxmlformats.org/officeDocument/2006/relationships" xmlns:m="http://schemas.openxmlformats.org/officeDocument/2006/math" xmlns:v="urn:schemas-microsoft-com:vml" xmlns:wp14="http://schemas.microsoft.com/office/word/2010/wordprocessingDrawing" xmlns:wp="http://schemas.openxmlformats.org/drawingml/2006/wordprocessingDrawing" xmlns:w10="urn:schemas-microsoft-com:office:word" xmlns:w="http://schemas.openxmlformats.org/wordprocessingml/2006/main" xmlns:w14="http://schemas.microsoft.com/office/word/2010/wordml" xmlns:w15="http://schemas.microsoft.com/office/word/2012/wordml" xmlns:w16cex="http://schemas.microsoft.com/office/word/2018/wordml/cex" xmlns:w16cid="http://schemas.microsoft.com/office/word/2016/wordml/cid" xmlns:w16="http://schemas.microsoft.com/office/word/2018/wordml" xmlns:w16sdtdh="http://schemas.microsoft.com/office/word/2020/wordml/sdtdatahash" xmlns:w16se="http://schemas.microsoft.com/office/word/2015/wordml/symex" xmlns:wpg="http://schemas.microsoft.com/office/word/2010/wordprocessingGroup" xmlns:wpi="http://schemas.microsoft.com/office/word/2010/wordprocessingInk" xmlns:wne="http://schemas.microsoft.com/office/word/2006/wordml" xmlns:wps="http://schemas.microsoft.com/office/word/2010/wordprocessingShape" mc:Ignorable="w14 w15 w16se w16cid w16 w16cex w16sdtdh wp14">
+<w:numbering xmlns:wpc="http://schemas.microsoft.com/office/word/2010/wordprocessingCanvas" xmlns:cx="http://schemas.microsoft.com/office/drawing/2014/chartex" xmlns:cx1="http://schemas.microsoft.com/office/drawing/2015/9/8/chartex" xmlns:cx2="http://schemas.microsoft.com/office/drawing/2015/10/21/chartex" xmlns:cx3="http://schemas.microsoft.com/office/drawing/2016/5/9/chartex" xmlns:cx4="http://schemas.microsoft.com/office/drawing/2016/5/10/chartex" xmlns:cx5="http://schemas.microsoft.com/office/drawing/2016/5/11/chartex" xmlns:cx6="http://schemas.microsoft.com/office/drawing/2016/5/12/chartex" xmlns:cx7="http://schemas.microsoft.com/office/drawing/2016/5/13/chartex" xmlns:cx8="http://schemas.microsoft.com/office/drawing/2016/5/14/chartex" xmlns:mc="http://schemas.openxmlformats.org/markup-compatibility/2006" xmlns:aink="http://schemas.microsoft.com/office/drawing/2016/ink" xmlns:am3d="http://schemas.microsoft.com/office/drawing/2017/model3d" xmlns:o="urn:schemas-microsoft-com:office:office" xmlns:oel="http://schemas.microsoft.com/office/2019/extlst" xmlns:r="http://schemas.openxmlformats.org/officeDocument/2006/relationships" xmlns:m="http://schemas.openxmlformats.org/officeDocument/2006/math" xmlns:v="urn:schemas-microsoft-com:vml" xmlns:wp14="http://schemas.microsoft.com/office/word/2010/wordprocessingDrawing" xmlns:wp="http://schemas.openxmlformats.org/drawingml/2006/wordprocessingDrawing" xmlns:w10="urn:schemas-microsoft-com:office:word" xmlns:w="http://schemas.openxmlformats.org/wordprocessingml/2006/main" xmlns:w14="http://schemas.microsoft.com/office/word/2010/wordml" xmlns:w15="http://schemas.microsoft.com/office/word/2012/wordml" xmlns:w16cex="http://schemas.microsoft.com/office/word/2018/wordml/cex" xmlns:w16cid="http://schemas.microsoft.com/office/word/2016/wordml/cid" xmlns:w16="http://schemas.microsoft.com/office/word/2018/wordml" xmlns:w16sdtdh="http://schemas.microsoft.com/office/word/2020/wordml/sdtdatahash" xmlns:w16se="http://schemas.microsoft.com/office/word/2015/wordml/symex" xmlns:wpg="http://schemas.microsoft.com/office/word/2010/wordprocessingGroup" xmlns:wpi="http://schemas.microsoft.com/office/word/2010/wordprocessingInk" xmlns:wne="http://schemas.microsoft.com/office/word/2006/wordml" xmlns:wps="http://schemas.microsoft.com/office/word/2010/wordprocessingShape" mc:Ignorable="w14 w15 w16se w16cid w16 w16cex w16sdtdh wp14">
   <w:abstractNum w:abstractNumId="0" w15:restartNumberingAfterBreak="0">
     <w:nsid w:val="1B664B75"/>
     <w:multiLevelType w:val="hybridMultilevel"/>
@@ -11773,34 +11510,34 @@
       </w:pPr>
     </w:lvl>
   </w:abstractNum>
-  <w:num w:numId="1">
+  <w:num w:numId="1" w16cid:durableId="246575344">
     <w:abstractNumId w:val="6"/>
   </w:num>
-  <w:num w:numId="2">
+  <w:num w:numId="2" w16cid:durableId="1835953177">
     <w:abstractNumId w:val="3"/>
   </w:num>
-  <w:num w:numId="3">
+  <w:num w:numId="3" w16cid:durableId="289484478">
     <w:abstractNumId w:val="0"/>
   </w:num>
-  <w:num w:numId="4">
+  <w:num w:numId="4" w16cid:durableId="1437562146">
     <w:abstractNumId w:val="2"/>
   </w:num>
-  <w:num w:numId="5">
+  <w:num w:numId="5" w16cid:durableId="621881182">
     <w:abstractNumId w:val="1"/>
   </w:num>
-  <w:num w:numId="6">
+  <w:num w:numId="6" w16cid:durableId="2050034281">
     <w:abstractNumId w:val="2"/>
     <w:lvlOverride w:ilvl="0">
       <w:startOverride w:val="1"/>
     </w:lvlOverride>
   </w:num>
-  <w:num w:numId="7">
+  <w:num w:numId="7" w16cid:durableId="740445151">
     <w:abstractNumId w:val="4"/>
   </w:num>
-  <w:num w:numId="8">
+  <w:num w:numId="8" w16cid:durableId="1262911055">
     <w:abstractNumId w:val="5"/>
   </w:num>
-  <w:num w:numId="9">
+  <w:num w:numId="9" w16cid:durableId="1867861267">
     <w:abstractNumId w:val="7"/>
   </w:num>
 </w:numbering>

</xml_diff>

<commit_message>
fix wrong path for VDJbase secret.cfg
</commit_message>
<xml_diff>
--- a/Running VDJbase and OGRDB under Docker.docx
+++ b/Running VDJbase and OGRDB under Docker.docx
@@ -443,21 +443,19 @@
               </w:rPr>
               <w:t xml:space="preserve"> </w:t>
             </w:r>
-            <w:proofErr w:type="spellStart"/>
             <w:r>
               <w:rPr>
                 <w:b/>
                 <w:bCs/>
               </w:rPr>
-              <w:t>nack</w:t>
+              <w:t>b</w:t>
             </w:r>
-            <w:proofErr w:type="spellEnd"/>
             <w:r>
               <w:rPr>
                 <w:b/>
                 <w:bCs/>
               </w:rPr>
-              <w:t xml:space="preserve">-end server, and static code for </w:t>
+              <w:t xml:space="preserve">ack-end server, and static code for </w:t>
             </w:r>
             <w:proofErr w:type="spellStart"/>
             <w:r>
@@ -655,12 +653,21 @@
           <w:bCs/>
         </w:rPr>
       </w:pPr>
+      <w:proofErr w:type="gramStart"/>
       <w:r>
         <w:rPr>
           <w:b/>
           <w:bCs/>
         </w:rPr>
-        <w:t>./containers includes the docker-compose file, and subdirectories defining custom containers.</w:t>
+        <w:t>./</w:t>
+      </w:r>
+      <w:proofErr w:type="gramEnd"/>
+      <w:r>
+        <w:rPr>
+          <w:b/>
+          <w:bCs/>
+        </w:rPr>
+        <w:t>containers includes the docker-compose file, and subdirectories defining custom containers.</w:t>
       </w:r>
       <w:r>
         <w:rPr>
@@ -1052,7 +1059,7 @@
               <w:fldChar w:fldCharType="begin"/>
             </w:r>
             <w:r>
-              <w:instrText xml:space="preserve"> HYPERLINK "https://docs.linuxserver.io/images/docker-mariadb" </w:instrText>
+              <w:instrText>HYPERLINK "https://docs.linuxserver.io/images/docker-mariadb"</w:instrText>
             </w:r>
             <w:r>
               <w:fldChar w:fldCharType="separate"/>
@@ -1894,8 +1901,13 @@
         </w:numPr>
       </w:pPr>
       <w:r>
-        <w:t>Click on ‘Marketplace’ under ‘Choose an image’ and select the Docker image</w:t>
-      </w:r>
+        <w:t xml:space="preserve">Click on ‘Marketplace’ under ‘Choose an image’ and select the Docker </w:t>
+      </w:r>
+      <w:proofErr w:type="gramStart"/>
+      <w:r>
+        <w:t>image</w:t>
+      </w:r>
+      <w:proofErr w:type="gramEnd"/>
     </w:p>
     <w:p>
       <w:pPr>
@@ -1932,8 +1944,13 @@
         <w:t>8</w:t>
       </w:r>
       <w:r>
-        <w:t>0GB/2TB</w:t>
-      </w:r>
+        <w:t>0GB/</w:t>
+      </w:r>
+      <w:proofErr w:type="gramStart"/>
+      <w:r>
+        <w:t>2TB</w:t>
+      </w:r>
+      <w:proofErr w:type="gramEnd"/>
     </w:p>
     <w:p>
       <w:pPr>
@@ -1944,8 +1961,13 @@
         </w:numPr>
       </w:pPr>
       <w:r>
-        <w:t>Enable backups for a further $4</w:t>
-      </w:r>
+        <w:t xml:space="preserve">Enable backups for a further </w:t>
+      </w:r>
+      <w:proofErr w:type="gramStart"/>
+      <w:r>
+        <w:t>$4</w:t>
+      </w:r>
+      <w:proofErr w:type="gramEnd"/>
     </w:p>
     <w:p>
       <w:pPr>
@@ -1967,16 +1989,45 @@
     </w:p>
     <w:p>
       <w:r>
-        <w:t xml:space="preserve">Decide where you wish to locate the installation: this will be referred to as the ‘home’ directory. By default this is /root. We recommend using the default if at all possible, as this reduces the number of configuration changes needed, and makes it easier to update </w:t>
-      </w:r>
-      <w:r>
-        <w:t>the installation using ‘git pull’. Likewise we recommend using a dedicated virtual server if at all possible. This will simplify configuration and minimise the possibility of clashes with other applications.</w:t>
-      </w:r>
-    </w:p>
-    <w:p>
-      <w:r>
-        <w:t>2.3 Setting up a mail account</w:t>
-      </w:r>
+        <w:t xml:space="preserve">Decide where you wish to locate the installation: this will be referred to as the ‘home’ directory. By </w:t>
+      </w:r>
+      <w:proofErr w:type="gramStart"/>
+      <w:r>
+        <w:t>default</w:t>
+      </w:r>
+      <w:proofErr w:type="gramEnd"/>
+      <w:r>
+        <w:t xml:space="preserve"> this is /root. We recommend using the </w:t>
+      </w:r>
+      <w:proofErr w:type="gramStart"/>
+      <w:r>
+        <w:t>default</w:t>
+      </w:r>
+      <w:proofErr w:type="gramEnd"/>
+      <w:r>
+        <w:t xml:space="preserve"> if at all possible, as this reduces the number of configuration changes needed, and makes it easier to update </w:t>
+      </w:r>
+      <w:r>
+        <w:t xml:space="preserve">the installation using ‘git pull’. </w:t>
+      </w:r>
+      <w:proofErr w:type="gramStart"/>
+      <w:r>
+        <w:t>Likewise</w:t>
+      </w:r>
+      <w:proofErr w:type="gramEnd"/>
+      <w:r>
+        <w:t xml:space="preserve"> we recommend using a dedicated virtual server if at all possible. This will simplify configuration and minimise the possibility of clashes with other applications.</w:t>
+      </w:r>
+    </w:p>
+    <w:p>
+      <w:r>
+        <w:t xml:space="preserve">2.3 Setting up a mail </w:t>
+      </w:r>
+      <w:proofErr w:type="gramStart"/>
+      <w:r>
+        <w:t>account</w:t>
+      </w:r>
+      <w:proofErr w:type="gramEnd"/>
     </w:p>
     <w:p>
       <w:r>
@@ -2088,7 +2139,15 @@
         <w:t xml:space="preserve">The applications use https exclusively. Let’s Encrypt uses http for ownership validation. </w:t>
       </w:r>
       <w:r>
-        <w:t xml:space="preserve">All other ports should be firewalled against incoming connections, unless there’s a specific reason for enabling them. </w:t>
+        <w:t xml:space="preserve">All other ports should be firewalled against incoming </w:t>
+      </w:r>
+      <w:proofErr w:type="gramStart"/>
+      <w:r>
+        <w:t>connections, unless</w:t>
+      </w:r>
+      <w:proofErr w:type="gramEnd"/>
+      <w:r>
+        <w:t xml:space="preserve"> there’s a specific reason for enabling them. </w:t>
       </w:r>
     </w:p>
     <w:p>
@@ -2185,8 +2244,16 @@
         <w:rPr>
           <w:rFonts w:ascii="Courier New" w:hAnsi="Courier New" w:cs="Courier New"/>
         </w:rPr>
-        <w:t xml:space="preserve"> remove</w:t>
-      </w:r>
+        <w:t xml:space="preserve"> </w:t>
+      </w:r>
+      <w:proofErr w:type="gramStart"/>
+      <w:r>
+        <w:rPr>
+          <w:rFonts w:ascii="Courier New" w:hAnsi="Courier New" w:cs="Courier New"/>
+        </w:rPr>
+        <w:t>remove</w:t>
+      </w:r>
+      <w:proofErr w:type="gramEnd"/>
     </w:p>
     <w:p>
       <w:r>
@@ -2221,6 +2288,7 @@
         <w:t>update-</w:t>
       </w:r>
       <w:proofErr w:type="spellStart"/>
+      <w:proofErr w:type="gramStart"/>
       <w:r>
         <w:rPr>
           <w:rFonts w:ascii="Courier New" w:hAnsi="Courier New" w:cs="Courier New"/>
@@ -2228,6 +2296,7 @@
         <w:t>rc.d</w:t>
       </w:r>
       <w:proofErr w:type="spellEnd"/>
+      <w:proofErr w:type="gramEnd"/>
       <w:r>
         <w:rPr>
           <w:rFonts w:ascii="Courier New" w:hAnsi="Courier New" w:cs="Courier New"/>
@@ -2473,35 +2542,7 @@
                         <w:rPr>
                           <w:rFonts w:cstheme="minorHAnsi"/>
                         </w:rPr>
-                        <w:t>the container definitions are split into multiple .</w:t>
-                      </w:r>
-                      <w:proofErr w:type="spellStart"/>
-                      <w:r>
-                        <w:rPr>
-                          <w:rFonts w:cstheme="minorHAnsi"/>
-                        </w:rPr>
-                        <w:t>yml</w:t>
-                      </w:r>
-                      <w:proofErr w:type="spellEnd"/>
-                      <w:r>
-                        <w:rPr>
-                          <w:rFonts w:cstheme="minorHAnsi"/>
-                        </w:rPr>
-                        <w:t xml:space="preserve"> files – one for the infra, and one each for </w:t>
-                      </w:r>
-                      <w:proofErr w:type="spellStart"/>
-                      <w:r>
-                        <w:rPr>
-                          <w:rFonts w:cstheme="minorHAnsi"/>
-                        </w:rPr>
-                        <w:t>VDJbase</w:t>
-                      </w:r>
-                      <w:proofErr w:type="spellEnd"/>
-                      <w:r>
-                        <w:rPr>
-                          <w:rFonts w:cstheme="minorHAnsi"/>
-                        </w:rPr>
-                        <w:t xml:space="preserve"> and OGRDB, you can expect to see messages warning you about orphan containers and active endpoints on the network when you take containers down with docker-compose. These can be ignored.</w:t>
+                        <w:t>the container definitions are split into multiple .yml files – one for the infra, and one each for VDJbase and OGRDB, you can expect to see messages warning you about orphan containers and active endpoints on the network when you take containers down with docker-compose. These can be ignored.</w:t>
                       </w:r>
                     </w:p>
                   </w:txbxContent>
@@ -2882,8 +2923,16 @@
           <w:rFonts w:ascii="Courier New" w:hAnsi="Courier New" w:cs="Courier New"/>
         </w:rPr>
         <w:br/>
-        <w:t>docker-compose up</w:t>
-      </w:r>
+        <w:t xml:space="preserve">docker-compose </w:t>
+      </w:r>
+      <w:proofErr w:type="gramStart"/>
+      <w:r>
+        <w:rPr>
+          <w:rFonts w:ascii="Courier New" w:hAnsi="Courier New" w:cs="Courier New"/>
+        </w:rPr>
+        <w:t>up</w:t>
+      </w:r>
+      <w:proofErr w:type="gramEnd"/>
     </w:p>
     <w:p>
       <w:pPr>
@@ -3009,8 +3058,16 @@
         <w:rPr>
           <w:rFonts w:ascii="Courier New" w:hAnsi="Courier New" w:cs="Courier New"/>
         </w:rPr>
-        <w:t>-d</w:t>
-      </w:r>
+        <w:t>-</w:t>
+      </w:r>
+      <w:proofErr w:type="gramStart"/>
+      <w:r>
+        <w:rPr>
+          <w:rFonts w:ascii="Courier New" w:hAnsi="Courier New" w:cs="Courier New"/>
+        </w:rPr>
+        <w:t>d</w:t>
+      </w:r>
+      <w:proofErr w:type="gramEnd"/>
       <w:r>
         <w:t xml:space="preserve"> </w:t>
       </w:r>
@@ -3024,15 +3081,7 @@
         </w:numPr>
       </w:pPr>
       <w:r>
-        <w:t xml:space="preserve">If you wish you can check the logs during </w:t>
-      </w:r>
-      <w:proofErr w:type="spellStart"/>
-      <w:r>
-        <w:t>startup</w:t>
-      </w:r>
-      <w:proofErr w:type="spellEnd"/>
-      <w:r>
-        <w:t xml:space="preserve"> with </w:t>
+        <w:t xml:space="preserve">If you wish you can check the logs during startup with </w:t>
       </w:r>
       <w:r>
         <w:rPr>
@@ -3078,8 +3127,13 @@
       </w:r>
       <w:proofErr w:type="spellEnd"/>
       <w:r>
-        <w:t xml:space="preserve"> to find its id</w:t>
-      </w:r>
+        <w:t xml:space="preserve"> to find its </w:t>
+      </w:r>
+      <w:proofErr w:type="gramStart"/>
+      <w:r>
+        <w:t>id</w:t>
+      </w:r>
+      <w:proofErr w:type="gramEnd"/>
     </w:p>
     <w:p>
       <w:pPr>
@@ -3178,6 +3232,7 @@
         <w:t xml:space="preserve"> -u root -</w:t>
       </w:r>
       <w:proofErr w:type="spellStart"/>
+      <w:proofErr w:type="gramStart"/>
       <w:r>
         <w:rPr>
           <w:rFonts w:ascii="Courier New" w:hAnsi="Courier New" w:cs="Courier New"/>
@@ -3185,6 +3240,7 @@
         <w:t>pgsdfgtwevdfg</w:t>
       </w:r>
       <w:proofErr w:type="spellEnd"/>
+      <w:proofErr w:type="gramEnd"/>
     </w:p>
     <w:p>
       <w:pPr>
@@ -3255,12 +3311,14 @@
         </w:rPr>
         <w:t>&gt;</w:t>
       </w:r>
+      <w:proofErr w:type="gramStart"/>
       <w:r>
         <w:rPr>
           <w:rFonts w:ascii="Courier New" w:hAnsi="Courier New" w:cs="Courier New"/>
         </w:rPr>
         <w:t>';</w:t>
       </w:r>
+      <w:proofErr w:type="gramEnd"/>
     </w:p>
     <w:p>
       <w:pPr>
@@ -3308,12 +3366,14 @@
         </w:rPr>
         <w:t>&gt;</w:t>
       </w:r>
+      <w:proofErr w:type="gramStart"/>
       <w:r>
         <w:rPr>
           <w:rFonts w:ascii="Courier New" w:hAnsi="Courier New" w:cs="Courier New"/>
         </w:rPr>
         <w:t>';</w:t>
       </w:r>
+      <w:proofErr w:type="gramEnd"/>
     </w:p>
     <w:p>
       <w:pPr>
@@ -3361,12 +3421,14 @@
         </w:rPr>
         <w:t>&gt;</w:t>
       </w:r>
+      <w:proofErr w:type="gramStart"/>
       <w:r>
         <w:rPr>
           <w:rFonts w:ascii="Courier New" w:hAnsi="Courier New" w:cs="Courier New"/>
         </w:rPr>
         <w:t>';</w:t>
       </w:r>
+      <w:proofErr w:type="gramEnd"/>
     </w:p>
     <w:p>
       <w:pPr>
@@ -3414,12 +3476,14 @@
         </w:rPr>
         <w:t>&gt;</w:t>
       </w:r>
+      <w:proofErr w:type="gramStart"/>
       <w:r>
         <w:rPr>
           <w:rFonts w:ascii="Courier New" w:hAnsi="Courier New" w:cs="Courier New"/>
         </w:rPr>
         <w:t>';</w:t>
       </w:r>
+      <w:proofErr w:type="gramEnd"/>
     </w:p>
     <w:p>
       <w:pPr>
@@ -3445,6 +3509,7 @@
         <w:t xml:space="preserve">CREATE DATABASE </w:t>
       </w:r>
       <w:proofErr w:type="spellStart"/>
+      <w:proofErr w:type="gramStart"/>
       <w:r>
         <w:rPr>
           <w:rFonts w:ascii="Courier New" w:hAnsi="Courier New" w:cs="Courier New"/>
@@ -3458,6 +3523,7 @@
         </w:rPr>
         <w:t>;</w:t>
       </w:r>
+      <w:proofErr w:type="gramEnd"/>
     </w:p>
     <w:p>
       <w:pPr>
@@ -3471,7 +3537,21 @@
         <w:rPr>
           <w:rFonts w:ascii="Courier New" w:hAnsi="Courier New" w:cs="Courier New"/>
         </w:rPr>
-        <w:t>GRANT ALL PRIVILEGES ON ogrdb.* TO '</w:t>
+        <w:t xml:space="preserve">GRANT ALL PRIVILEGES ON </w:t>
+      </w:r>
+      <w:proofErr w:type="gramStart"/>
+      <w:r>
+        <w:rPr>
+          <w:rFonts w:ascii="Courier New" w:hAnsi="Courier New" w:cs="Courier New"/>
+        </w:rPr>
+        <w:t>ogrdb.*</w:t>
+      </w:r>
+      <w:proofErr w:type="gramEnd"/>
+      <w:r>
+        <w:rPr>
+          <w:rFonts w:ascii="Courier New" w:hAnsi="Courier New" w:cs="Courier New"/>
+        </w:rPr>
+        <w:t xml:space="preserve"> TO '</w:t>
       </w:r>
       <w:proofErr w:type="spellStart"/>
       <w:r>
@@ -3503,6 +3583,7 @@
         <w:t xml:space="preserve">CREATE DATABASE </w:t>
       </w:r>
       <w:proofErr w:type="spellStart"/>
+      <w:proofErr w:type="gramStart"/>
       <w:r>
         <w:rPr>
           <w:rFonts w:ascii="Courier New" w:hAnsi="Courier New" w:cs="Courier New"/>
@@ -3516,6 +3597,7 @@
         </w:rPr>
         <w:t>;</w:t>
       </w:r>
+      <w:proofErr w:type="gramEnd"/>
     </w:p>
     <w:p>
       <w:pPr>
@@ -3529,7 +3611,21 @@
         <w:rPr>
           <w:rFonts w:ascii="Courier New" w:hAnsi="Courier New" w:cs="Courier New"/>
         </w:rPr>
-        <w:t>GRANT ALL PRIVILEGES ON digby.* TO '</w:t>
+        <w:t xml:space="preserve">GRANT ALL PRIVILEGES ON </w:t>
+      </w:r>
+      <w:proofErr w:type="gramStart"/>
+      <w:r>
+        <w:rPr>
+          <w:rFonts w:ascii="Courier New" w:hAnsi="Courier New" w:cs="Courier New"/>
+        </w:rPr>
+        <w:t>digby.*</w:t>
+      </w:r>
+      <w:proofErr w:type="gramEnd"/>
+      <w:r>
+        <w:rPr>
+          <w:rFonts w:ascii="Courier New" w:hAnsi="Courier New" w:cs="Courier New"/>
+        </w:rPr>
+        <w:t xml:space="preserve"> TO '</w:t>
       </w:r>
       <w:proofErr w:type="spellStart"/>
       <w:r>
@@ -3561,6 +3657,7 @@
         <w:t xml:space="preserve">CREATE DATABASE </w:t>
       </w:r>
       <w:proofErr w:type="spellStart"/>
+      <w:proofErr w:type="gramStart"/>
       <w:r>
         <w:rPr>
           <w:rFonts w:ascii="Courier New" w:hAnsi="Courier New" w:cs="Courier New"/>
@@ -3574,6 +3671,7 @@
         </w:rPr>
         <w:t>;</w:t>
       </w:r>
+      <w:proofErr w:type="gramEnd"/>
     </w:p>
     <w:p>
       <w:pPr>
@@ -3587,7 +3685,21 @@
         <w:rPr>
           <w:rFonts w:ascii="Courier New" w:hAnsi="Courier New" w:cs="Courier New"/>
         </w:rPr>
-        <w:t>GRANT ALL PRIVILEGES ON wordpress.* TO '</w:t>
+        <w:t xml:space="preserve">GRANT ALL PRIVILEGES ON </w:t>
+      </w:r>
+      <w:proofErr w:type="gramStart"/>
+      <w:r>
+        <w:rPr>
+          <w:rFonts w:ascii="Courier New" w:hAnsi="Courier New" w:cs="Courier New"/>
+        </w:rPr>
+        <w:t>wordpress.*</w:t>
+      </w:r>
+      <w:proofErr w:type="gramEnd"/>
+      <w:r>
+        <w:rPr>
+          <w:rFonts w:ascii="Courier New" w:hAnsi="Courier New" w:cs="Courier New"/>
+        </w:rPr>
+        <w:t xml:space="preserve"> TO '</w:t>
       </w:r>
       <w:proofErr w:type="spellStart"/>
       <w:r>
@@ -3625,8 +3737,16 @@
         <w:rPr>
           <w:rFonts w:ascii="Courier New" w:hAnsi="Courier New" w:cs="Courier New"/>
         </w:rPr>
-        <w:t>FLUSH PRIVILEGES;</w:t>
-      </w:r>
+        <w:t xml:space="preserve">FLUSH </w:t>
+      </w:r>
+      <w:proofErr w:type="gramStart"/>
+      <w:r>
+        <w:rPr>
+          <w:rFonts w:ascii="Courier New" w:hAnsi="Courier New" w:cs="Courier New"/>
+        </w:rPr>
+        <w:t>PRIVILEGES;</w:t>
+      </w:r>
+      <w:proofErr w:type="gramEnd"/>
     </w:p>
     <w:p>
       <w:pPr>
@@ -3675,8 +3795,13 @@
         </w:numPr>
       </w:pPr>
       <w:r>
-        <w:t>Log out of the container</w:t>
-      </w:r>
+        <w:t xml:space="preserve">Log out of the </w:t>
+      </w:r>
+      <w:proofErr w:type="gramStart"/>
+      <w:r>
+        <w:t>container</w:t>
+      </w:r>
+      <w:proofErr w:type="gramEnd"/>
     </w:p>
     <w:p>
       <w:pPr>
@@ -3721,8 +3846,16 @@
           <w:rFonts w:ascii="Courier New" w:hAnsi="Courier New" w:cs="Courier New"/>
         </w:rPr>
         <w:br/>
-        <w:t>docker-compose down</w:t>
-      </w:r>
+        <w:t xml:space="preserve">docker-compose </w:t>
+      </w:r>
+      <w:proofErr w:type="gramStart"/>
+      <w:r>
+        <w:rPr>
+          <w:rFonts w:ascii="Courier New" w:hAnsi="Courier New" w:cs="Courier New"/>
+        </w:rPr>
+        <w:t>down</w:t>
+      </w:r>
+      <w:proofErr w:type="gramEnd"/>
     </w:p>
     <w:p>
       <w:pPr>
@@ -3796,8 +3929,16 @@
         <w:rPr>
           <w:rFonts w:ascii="Courier New" w:hAnsi="Courier New" w:cs="Courier New"/>
         </w:rPr>
-        <w:t>docker-compose up -d</w:t>
-      </w:r>
+        <w:t>docker-compose up -</w:t>
+      </w:r>
+      <w:proofErr w:type="gramStart"/>
+      <w:r>
+        <w:rPr>
+          <w:rFonts w:ascii="Courier New" w:hAnsi="Courier New" w:cs="Courier New"/>
+        </w:rPr>
+        <w:t>d</w:t>
+      </w:r>
+      <w:proofErr w:type="gramEnd"/>
     </w:p>
     <w:p>
       <w:pPr>
@@ -4436,6 +4577,12 @@
         </w:rPr>
         <w:t>/</w:t>
       </w:r>
+      <w:r>
+        <w:rPr>
+          <w:rFonts w:ascii="Courier New" w:hAnsi="Courier New" w:cs="Courier New"/>
+        </w:rPr>
+        <w:t>flask/</w:t>
+      </w:r>
       <w:proofErr w:type="spellStart"/>
       <w:r>
         <w:rPr>
@@ -4788,7 +4935,21 @@
         <w:rPr>
           <w:rFonts w:cstheme="minorHAnsi"/>
         </w:rPr>
-        <w:t>PASSWORD to the username and password you wish to use. Otherwise they should both be left as empty strings.</w:t>
+        <w:t xml:space="preserve">PASSWORD to the username and password you wish to use. </w:t>
+      </w:r>
+      <w:proofErr w:type="gramStart"/>
+      <w:r>
+        <w:rPr>
+          <w:rFonts w:cstheme="minorHAnsi"/>
+        </w:rPr>
+        <w:t>Otherwise</w:t>
+      </w:r>
+      <w:proofErr w:type="gramEnd"/>
+      <w:r>
+        <w:rPr>
+          <w:rFonts w:cstheme="minorHAnsi"/>
+        </w:rPr>
+        <w:t xml:space="preserve"> they should both be left as empty strings.</w:t>
       </w:r>
     </w:p>
     <w:p>
@@ -4857,6 +5018,7 @@
         <w:t xml:space="preserve"> to </w:t>
       </w:r>
       <w:proofErr w:type="spellStart"/>
+      <w:proofErr w:type="gramStart"/>
       <w:r>
         <w:rPr>
           <w:rFonts w:ascii="Courier New" w:hAnsi="Courier New" w:cs="Courier New"/>
@@ -4884,6 +5046,7 @@
         <w:t>n</w:t>
       </w:r>
       <w:proofErr w:type="spellEnd"/>
+      <w:proofErr w:type="gramEnd"/>
       <w:r>
         <w:rPr>
           <w:rFonts w:cstheme="minorHAnsi"/>
@@ -5043,14 +5206,28 @@
         <w:rPr>
           <w:rFonts w:ascii="Courier New" w:hAnsi="Courier New" w:cs="Courier New"/>
         </w:rPr>
-        <w:t>my_r</w:t>
-      </w:r>
-      <w:proofErr w:type="spellEnd"/>
-      <w:r>
-        <w:rPr>
-          <w:rFonts w:ascii="Courier New" w:hAnsi="Courier New" w:cs="Courier New"/>
-        </w:rPr>
-        <w:t xml:space="preserve"> . | tee docker.log | grep "DONE\|ERROR"</w:t>
+        <w:t>my_</w:t>
+      </w:r>
+      <w:proofErr w:type="gramStart"/>
+      <w:r>
+        <w:rPr>
+          <w:rFonts w:ascii="Courier New" w:hAnsi="Courier New" w:cs="Courier New"/>
+        </w:rPr>
+        <w:t>r</w:t>
+      </w:r>
+      <w:proofErr w:type="spellEnd"/>
+      <w:r>
+        <w:rPr>
+          <w:rFonts w:ascii="Courier New" w:hAnsi="Courier New" w:cs="Courier New"/>
+        </w:rPr>
+        <w:t xml:space="preserve"> .</w:t>
+      </w:r>
+      <w:proofErr w:type="gramEnd"/>
+      <w:r>
+        <w:rPr>
+          <w:rFonts w:ascii="Courier New" w:hAnsi="Courier New" w:cs="Courier New"/>
+        </w:rPr>
+        <w:t xml:space="preserve"> | tee docker.log | grep "DONE\|ERROR"</w:t>
       </w:r>
       <w:r>
         <w:rPr>
@@ -5092,8 +5269,16 @@
         <w:rPr>
           <w:rFonts w:cstheme="minorHAnsi"/>
         </w:rPr>
-        <w:t>Check the tail of docker.log for the problem</w:t>
-      </w:r>
+        <w:t xml:space="preserve">Check the tail of docker.log for the </w:t>
+      </w:r>
+      <w:proofErr w:type="gramStart"/>
+      <w:r>
+        <w:rPr>
+          <w:rFonts w:cstheme="minorHAnsi"/>
+        </w:rPr>
+        <w:t>problem</w:t>
+      </w:r>
+      <w:proofErr w:type="gramEnd"/>
     </w:p>
     <w:p>
       <w:pPr>
@@ -5106,11 +5291,33 @@
           <w:rFonts w:asciiTheme="majorHAnsi" w:hAnsiTheme="majorHAnsi" w:cstheme="majorHAnsi"/>
         </w:rPr>
       </w:pPr>
-      <w:r>
-        <w:rPr>
-          <w:rFonts w:cstheme="minorHAnsi"/>
-        </w:rPr>
-        <w:t xml:space="preserve">Usually the docker file is set to use the latest version of R and the latest version of packages. Problems may occur if you build shortly after a new version of R or a new version of </w:t>
+      <w:proofErr w:type="gramStart"/>
+      <w:r>
+        <w:rPr>
+          <w:rFonts w:cstheme="minorHAnsi"/>
+        </w:rPr>
+        <w:t>Usually</w:t>
+      </w:r>
+      <w:proofErr w:type="gramEnd"/>
+      <w:r>
+        <w:rPr>
+          <w:rFonts w:cstheme="minorHAnsi"/>
+        </w:rPr>
+        <w:t xml:space="preserve"> the docker file is set to use the latest version of R and the latest version of packages. Problems may occur if you build shortly after a new version of </w:t>
+      </w:r>
+      <w:proofErr w:type="gramStart"/>
+      <w:r>
+        <w:rPr>
+          <w:rFonts w:cstheme="minorHAnsi"/>
+        </w:rPr>
+        <w:t>R</w:t>
+      </w:r>
+      <w:proofErr w:type="gramEnd"/>
+      <w:r>
+        <w:rPr>
+          <w:rFonts w:cstheme="minorHAnsi"/>
+        </w:rPr>
+        <w:t xml:space="preserve"> or a new version of </w:t>
       </w:r>
       <w:r>
         <w:rPr>
@@ -5245,6 +5452,7 @@
         </w:rPr>
         <w:t>my_</w:t>
       </w:r>
+      <w:proofErr w:type="gramStart"/>
       <w:r>
         <w:rPr>
           <w:rFonts w:ascii="Courier New" w:hAnsi="Courier New" w:cs="Courier New"/>
@@ -5258,6 +5466,7 @@
         </w:rPr>
         <w:t xml:space="preserve"> .</w:t>
       </w:r>
+      <w:proofErr w:type="gramEnd"/>
       <w:r>
         <w:rPr>
           <w:rFonts w:ascii="Courier New" w:hAnsi="Courier New" w:cs="Courier New"/>
@@ -5463,8 +5672,16 @@
           <w:rFonts w:ascii="Courier New" w:hAnsi="Courier New" w:cs="Courier New"/>
         </w:rPr>
         <w:br/>
-        <w:t>docker-compose up -d</w:t>
-      </w:r>
+        <w:t>docker-compose up -</w:t>
+      </w:r>
+      <w:proofErr w:type="gramStart"/>
+      <w:r>
+        <w:rPr>
+          <w:rFonts w:ascii="Courier New" w:hAnsi="Courier New" w:cs="Courier New"/>
+        </w:rPr>
+        <w:t>d</w:t>
+      </w:r>
+      <w:proofErr w:type="gramEnd"/>
     </w:p>
     <w:p>
       <w:pPr>
@@ -5582,6 +5799,7 @@
         </w:rPr>
         <w:t xml:space="preserve">Browse to </w:t>
       </w:r>
+      <w:proofErr w:type="gramStart"/>
       <w:r>
         <w:rPr>
           <w:rFonts w:ascii="Courier New" w:hAnsi="Courier New" w:cs="Courier New"/>
@@ -5604,7 +5822,14 @@
         <w:rPr>
           <w:rFonts w:asciiTheme="majorHAnsi" w:hAnsiTheme="majorHAnsi" w:cstheme="majorHAnsi"/>
         </w:rPr>
-        <w:t xml:space="preserve"> . You will be prompted to enter details for the administrator account. </w:t>
+        <w:t xml:space="preserve"> .</w:t>
+      </w:r>
+      <w:proofErr w:type="gramEnd"/>
+      <w:r>
+        <w:rPr>
+          <w:rFonts w:asciiTheme="majorHAnsi" w:hAnsiTheme="majorHAnsi" w:cstheme="majorHAnsi"/>
+        </w:rPr>
+        <w:t xml:space="preserve"> You will be prompted to enter details for the administrator account. </w:t>
       </w:r>
     </w:p>
     <w:p>
@@ -5863,7 +6088,21 @@
         <w:rPr>
           <w:rFonts w:cstheme="minorHAnsi"/>
         </w:rPr>
-        <w:t xml:space="preserve">- Check that reports are working and that static files (e.g. </w:t>
+        <w:t>- Check that reports are working and that static files (</w:t>
+      </w:r>
+      <w:proofErr w:type="gramStart"/>
+      <w:r>
+        <w:rPr>
+          <w:rFonts w:cstheme="minorHAnsi"/>
+        </w:rPr>
+        <w:t>e.g.</w:t>
+      </w:r>
+      <w:proofErr w:type="gramEnd"/>
+      <w:r>
+        <w:rPr>
+          <w:rFonts w:cstheme="minorHAnsi"/>
+        </w:rPr>
+        <w:t xml:space="preserve"> </w:t>
       </w:r>
       <w:proofErr w:type="spellStart"/>
       <w:r>
@@ -5942,8 +6181,13 @@
       </w:r>
     </w:p>
     <w:p>
-      <w:r>
-        <w:t xml:space="preserve">Assuming that you previously installed </w:t>
+      <w:proofErr w:type="gramStart"/>
+      <w:r>
+        <w:t>Assuming that</w:t>
+      </w:r>
+      <w:proofErr w:type="gramEnd"/>
+      <w:r>
+        <w:t xml:space="preserve"> you previously installed </w:t>
       </w:r>
       <w:proofErr w:type="spellStart"/>
       <w:r>
@@ -6426,7 +6670,14 @@
         <w:rPr>
           <w:rFonts w:ascii="Courier New" w:hAnsi="Courier New" w:cs="Courier New"/>
         </w:rPr>
-        <w:t>my_flask</w:t>
+        <w:t>my_</w:t>
+      </w:r>
+      <w:proofErr w:type="gramStart"/>
+      <w:r>
+        <w:rPr>
+          <w:rFonts w:ascii="Courier New" w:hAnsi="Courier New" w:cs="Courier New"/>
+        </w:rPr>
+        <w:t>flask</w:t>
       </w:r>
       <w:proofErr w:type="spellEnd"/>
       <w:r>
@@ -6435,6 +6686,7 @@
         </w:rPr>
         <w:t xml:space="preserve"> .</w:t>
       </w:r>
+      <w:proofErr w:type="gramEnd"/>
     </w:p>
     <w:p>
       <w:pPr>
@@ -6650,8 +6902,16 @@
           <w:rFonts w:ascii="Courier New" w:hAnsi="Courier New" w:cs="Courier New"/>
         </w:rPr>
         <w:br/>
-        <w:t>docker-compose up -d</w:t>
-      </w:r>
+        <w:t>docker-compose up -</w:t>
+      </w:r>
+      <w:proofErr w:type="gramStart"/>
+      <w:r>
+        <w:rPr>
+          <w:rFonts w:ascii="Courier New" w:hAnsi="Courier New" w:cs="Courier New"/>
+        </w:rPr>
+        <w:t>d</w:t>
+      </w:r>
+      <w:proofErr w:type="gramEnd"/>
     </w:p>
     <w:p>
       <w:pPr>
@@ -6845,8 +7105,16 @@
         <w:rPr>
           <w:rFonts w:asciiTheme="majorHAnsi" w:hAnsiTheme="majorHAnsi" w:cstheme="majorHAnsi"/>
         </w:rPr>
-        <w:t>and the Admin item should be in the top-level menu</w:t>
-      </w:r>
+        <w:t xml:space="preserve">and the Admin item should be in the top-level </w:t>
+      </w:r>
+      <w:proofErr w:type="gramStart"/>
+      <w:r>
+        <w:rPr>
+          <w:rFonts w:asciiTheme="majorHAnsi" w:hAnsiTheme="majorHAnsi" w:cstheme="majorHAnsi"/>
+        </w:rPr>
+        <w:t>menu</w:t>
+      </w:r>
+      <w:proofErr w:type="gramEnd"/>
     </w:p>
     <w:p>
       <w:pPr>
@@ -7333,19 +7601,27 @@
         <w:rPr>
           <w:rFonts w:asciiTheme="majorHAnsi" w:hAnsiTheme="majorHAnsi" w:cstheme="majorHAnsi"/>
         </w:rPr>
-        <w:t>, the study data and other app-related data</w:t>
-      </w:r>
-    </w:p>
-    <w:p>
-      <w:pPr>
+        <w:t xml:space="preserve">, the study data and other app-related </w:t>
+      </w:r>
+      <w:proofErr w:type="gramStart"/>
+      <w:r>
         <w:rPr>
           <w:rFonts w:asciiTheme="majorHAnsi" w:hAnsiTheme="majorHAnsi" w:cstheme="majorHAnsi"/>
         </w:rPr>
-      </w:pPr>
-      <w:r>
+        <w:t>data</w:t>
+      </w:r>
+      <w:proofErr w:type="gramEnd"/>
+    </w:p>
+    <w:p>
+      <w:pPr>
         <w:rPr>
           <w:rFonts w:asciiTheme="majorHAnsi" w:hAnsiTheme="majorHAnsi" w:cstheme="majorHAnsi"/>
         </w:rPr>
+      </w:pPr>
+      <w:r>
+        <w:rPr>
+          <w:rFonts w:asciiTheme="majorHAnsi" w:hAnsiTheme="majorHAnsi" w:cstheme="majorHAnsi"/>
+        </w:rPr>
         <w:t>3.1.3 OGRDB Checks</w:t>
       </w:r>
     </w:p>
@@ -7517,8 +7793,16 @@
         <w:rPr>
           <w:rFonts w:asciiTheme="majorHAnsi" w:hAnsiTheme="majorHAnsi" w:cstheme="majorHAnsi"/>
         </w:rPr>
-        <w:t>, the study data and other app-related data</w:t>
-      </w:r>
+        <w:t xml:space="preserve">, the study data and other app-related </w:t>
+      </w:r>
+      <w:proofErr w:type="gramStart"/>
+      <w:r>
+        <w:rPr>
+          <w:rFonts w:asciiTheme="majorHAnsi" w:hAnsiTheme="majorHAnsi" w:cstheme="majorHAnsi"/>
+        </w:rPr>
+        <w:t>data</w:t>
+      </w:r>
+      <w:proofErr w:type="gramEnd"/>
     </w:p>
     <w:p>
       <w:pPr>
@@ -7696,8 +7980,16 @@
         <w:rPr>
           <w:rFonts w:cstheme="minorHAnsi"/>
         </w:rPr>
-        <w:t xml:space="preserve"> data</w:t>
-      </w:r>
+        <w:t xml:space="preserve"> </w:t>
+      </w:r>
+      <w:proofErr w:type="gramStart"/>
+      <w:r>
+        <w:rPr>
+          <w:rFonts w:cstheme="minorHAnsi"/>
+        </w:rPr>
+        <w:t>data</w:t>
+      </w:r>
+      <w:proofErr w:type="gramEnd"/>
     </w:p>
     <w:p>
       <w:pPr>
@@ -7881,8 +8173,16 @@
         <w:rPr>
           <w:rFonts w:cstheme="minorHAnsi"/>
         </w:rPr>
-        <w:t xml:space="preserve"> – the samples subtree</w:t>
-      </w:r>
+        <w:t xml:space="preserve"> – the samples </w:t>
+      </w:r>
+      <w:proofErr w:type="gramStart"/>
+      <w:r>
+        <w:rPr>
+          <w:rFonts w:cstheme="minorHAnsi"/>
+        </w:rPr>
+        <w:t>subtree</w:t>
+      </w:r>
+      <w:proofErr w:type="gramEnd"/>
     </w:p>
     <w:p>
       <w:pPr>
@@ -8062,7 +8362,21 @@
         <w:rPr>
           <w:rFonts w:cstheme="minorHAnsi"/>
         </w:rPr>
-        <w:t xml:space="preserve"> To remove a dataset, remove the associated folders, stop and restart.</w:t>
+        <w:t xml:space="preserve"> To remove a dataset, remove the associated folders, </w:t>
+      </w:r>
+      <w:proofErr w:type="gramStart"/>
+      <w:r>
+        <w:rPr>
+          <w:rFonts w:cstheme="minorHAnsi"/>
+        </w:rPr>
+        <w:t>stop</w:t>
+      </w:r>
+      <w:proofErr w:type="gramEnd"/>
+      <w:r>
+        <w:rPr>
+          <w:rFonts w:cstheme="minorHAnsi"/>
+        </w:rPr>
+        <w:t xml:space="preserve"> and restart.</w:t>
       </w:r>
     </w:p>
     <w:p>
@@ -8087,8 +8401,16 @@
         <w:rPr>
           <w:rFonts w:cstheme="minorHAnsi"/>
         </w:rPr>
-        <w:t xml:space="preserve"> Managing Genomic data</w:t>
-      </w:r>
+        <w:t xml:space="preserve"> Managing Genomic </w:t>
+      </w:r>
+      <w:proofErr w:type="gramStart"/>
+      <w:r>
+        <w:rPr>
+          <w:rFonts w:cstheme="minorHAnsi"/>
+        </w:rPr>
+        <w:t>data</w:t>
+      </w:r>
+      <w:proofErr w:type="gramEnd"/>
     </w:p>
     <w:p>
       <w:pPr>
@@ -8168,7 +8490,14 @@
           <w:rFonts w:cstheme="minorHAnsi"/>
         </w:rPr>
         <w:lastRenderedPageBreak/>
-        <w:t>Within each dataset folder, the contents are defined in a file called &lt;dataset&gt;.</w:t>
+        <w:t>Within each dataset folder, the contents are defined in a file called &lt;dataset</w:t>
+      </w:r>
+      <w:proofErr w:type="gramStart"/>
+      <w:r>
+        <w:rPr>
+          <w:rFonts w:cstheme="minorHAnsi"/>
+        </w:rPr>
+        <w:t>&gt;.</w:t>
       </w:r>
       <w:proofErr w:type="spellStart"/>
       <w:r>
@@ -8178,6 +8507,7 @@
         <w:t>yml</w:t>
       </w:r>
       <w:proofErr w:type="spellEnd"/>
+      <w:proofErr w:type="gramEnd"/>
       <w:r>
         <w:rPr>
           <w:rFonts w:cstheme="minorHAnsi"/>
@@ -8202,7 +8532,21 @@
         <w:rPr>
           <w:rFonts w:cstheme="minorHAnsi"/>
         </w:rPr>
-        <w:t>csv file containing annotations. The actions performed when genomic data is initialised or updated (detailed in the installation section and upgrade section below) rebuild the database with the genomic information, and prepare files for the IGV browser.</w:t>
+        <w:t xml:space="preserve">csv file containing annotations. The actions performed when genomic data is initialised or updated (detailed in the installation section and upgrade section below) rebuild the database with the genomic </w:t>
+      </w:r>
+      <w:proofErr w:type="gramStart"/>
+      <w:r>
+        <w:rPr>
+          <w:rFonts w:cstheme="minorHAnsi"/>
+        </w:rPr>
+        <w:t>information, and</w:t>
+      </w:r>
+      <w:proofErr w:type="gramEnd"/>
+      <w:r>
+        <w:rPr>
+          <w:rFonts w:cstheme="minorHAnsi"/>
+        </w:rPr>
+        <w:t xml:space="preserve"> prepare files for the IGV browser.</w:t>
       </w:r>
     </w:p>
     <w:p>
@@ -8249,7 +8593,21 @@
         <w:rPr>
           <w:rFonts w:cstheme="minorHAnsi"/>
         </w:rPr>
-        <w:t xml:space="preserve">. Reports are written in Python or R and it should not be necessary to change the front-end code to accommodate new reports. </w:t>
+        <w:t xml:space="preserve">. Reports are written in Python or </w:t>
+      </w:r>
+      <w:proofErr w:type="gramStart"/>
+      <w:r>
+        <w:rPr>
+          <w:rFonts w:cstheme="minorHAnsi"/>
+        </w:rPr>
+        <w:t>R</w:t>
+      </w:r>
+      <w:proofErr w:type="gramEnd"/>
+      <w:r>
+        <w:rPr>
+          <w:rFonts w:cstheme="minorHAnsi"/>
+        </w:rPr>
+        <w:t xml:space="preserve"> and it should not be necessary to change the front-end code to accommodate new reports. </w:t>
       </w:r>
       <w:r>
         <w:rPr>
@@ -8329,7 +8687,35 @@
         <w:rPr>
           <w:rFonts w:cstheme="minorHAnsi"/>
         </w:rPr>
-        <w:t xml:space="preserve">Any issues with reports will be recorded in celery.log in the same directory. Assuming that you configured mail logging, you will also be sent details of any issues, and these should be reflected in the logs. Report intermediate files are retained as long as the container is live: the command used to  run the report is logged in </w:t>
+        <w:t xml:space="preserve">Any issues with reports will be recorded in celery.log in the same directory. </w:t>
+      </w:r>
+      <w:proofErr w:type="gramStart"/>
+      <w:r>
+        <w:rPr>
+          <w:rFonts w:cstheme="minorHAnsi"/>
+        </w:rPr>
+        <w:t>Assuming that</w:t>
+      </w:r>
+      <w:proofErr w:type="gramEnd"/>
+      <w:r>
+        <w:rPr>
+          <w:rFonts w:cstheme="minorHAnsi"/>
+        </w:rPr>
+        <w:t xml:space="preserve"> you configured mail logging, you will also be sent details of any issues, and these should be reflected in the logs. Report intermediate files are retained as long as the container is live: the command used </w:t>
+      </w:r>
+      <w:proofErr w:type="gramStart"/>
+      <w:r>
+        <w:rPr>
+          <w:rFonts w:cstheme="minorHAnsi"/>
+        </w:rPr>
+        <w:t>to  run</w:t>
+      </w:r>
+      <w:proofErr w:type="gramEnd"/>
+      <w:r>
+        <w:rPr>
+          <w:rFonts w:cstheme="minorHAnsi"/>
+        </w:rPr>
+        <w:t xml:space="preserve"> the report is logged in </w:t>
       </w:r>
       <w:r>
         <w:rPr>
@@ -8369,11 +8755,19 @@
         </w:rPr>
         <w:t xml:space="preserve">There should be no need to log in to the backend ‘admin’ interface, except to rebuild genomic data. </w:t>
       </w:r>
-      <w:r>
-        <w:rPr>
-          <w:rFonts w:cstheme="minorHAnsi"/>
-        </w:rPr>
-        <w:t>Likewise there should be little need for backend account maintenance. However, having logged on, the home page at /admin has an ‘Admin’ tab at the top: clicking this will allow editing of the user and roles tables. Other functions, such as managing AIRR-</w:t>
+      <w:proofErr w:type="gramStart"/>
+      <w:r>
+        <w:rPr>
+          <w:rFonts w:cstheme="minorHAnsi"/>
+        </w:rPr>
+        <w:t>Likewise</w:t>
+      </w:r>
+      <w:proofErr w:type="gramEnd"/>
+      <w:r>
+        <w:rPr>
+          <w:rFonts w:cstheme="minorHAnsi"/>
+        </w:rPr>
+        <w:t xml:space="preserve"> there should be little need for backend account maintenance. However, having logged on, the home page at /admin has an ‘Admin’ tab at the top: clicking this will allow editing of the user and roles tables. Other functions, such as managing AIRR-</w:t>
       </w:r>
       <w:proofErr w:type="spellStart"/>
       <w:r>
@@ -8406,8 +8800,16 @@
         <w:rPr>
           <w:rFonts w:cstheme="minorHAnsi"/>
         </w:rPr>
-        <w:t xml:space="preserve"> the software</w:t>
-      </w:r>
+        <w:t xml:space="preserve"> the </w:t>
+      </w:r>
+      <w:proofErr w:type="gramStart"/>
+      <w:r>
+        <w:rPr>
+          <w:rFonts w:cstheme="minorHAnsi"/>
+        </w:rPr>
+        <w:t>software</w:t>
+      </w:r>
+      <w:proofErr w:type="gramEnd"/>
     </w:p>
     <w:p>
       <w:pPr>
@@ -8467,8 +8869,16 @@
           <w:rFonts w:ascii="Courier New" w:hAnsi="Courier New" w:cs="Courier New"/>
         </w:rPr>
         <w:br/>
-        <w:t>git pull</w:t>
-      </w:r>
+        <w:t xml:space="preserve">git </w:t>
+      </w:r>
+      <w:proofErr w:type="gramStart"/>
+      <w:r>
+        <w:rPr>
+          <w:rFonts w:ascii="Courier New" w:hAnsi="Courier New" w:cs="Courier New"/>
+        </w:rPr>
+        <w:t>pull</w:t>
+      </w:r>
+      <w:proofErr w:type="gramEnd"/>
     </w:p>
     <w:p>
       <w:pPr>
@@ -8529,6 +8939,7 @@
         </w:rPr>
         <w:t xml:space="preserve"> and genomic), create a file </w:t>
       </w:r>
+      <w:proofErr w:type="gramStart"/>
       <w:r>
         <w:rPr>
           <w:rFonts w:cstheme="minorHAnsi"/>
@@ -8543,6 +8954,7 @@
         <w:t>gitkeep</w:t>
       </w:r>
       <w:proofErr w:type="spellEnd"/>
+      <w:proofErr w:type="gramEnd"/>
       <w:r>
         <w:rPr>
           <w:rFonts w:cstheme="minorHAnsi"/>
@@ -8606,6 +9018,7 @@
         <w:t>study_data</w:t>
       </w:r>
       <w:proofErr w:type="spellEnd"/>
+      <w:proofErr w:type="gramStart"/>
       <w:r>
         <w:rPr>
           <w:rFonts w:ascii="Courier New" w:hAnsi="Courier New" w:cs="Courier New"/>
@@ -8620,6 +9033,7 @@
         <w:t>gitkeep</w:t>
       </w:r>
       <w:proofErr w:type="spellEnd"/>
+      <w:proofErr w:type="gramEnd"/>
       <w:r>
         <w:rPr>
           <w:rFonts w:ascii="Courier New" w:hAnsi="Courier New" w:cs="Courier New"/>
@@ -8648,6 +9062,7 @@
           <w:rFonts w:cstheme="minorHAnsi"/>
         </w:rPr>
       </w:pPr>
+      <w:proofErr w:type="gramStart"/>
       <w:r>
         <w:rPr>
           <w:rFonts w:cstheme="minorHAnsi"/>
@@ -8668,6 +9083,7 @@
         <w:t>gitkeep</w:t>
       </w:r>
       <w:proofErr w:type="spellEnd"/>
+      <w:proofErr w:type="gramEnd"/>
       <w:r>
         <w:rPr>
           <w:rFonts w:ascii="Courier New" w:hAnsi="Courier New" w:cs="Courier New"/>
@@ -8866,25 +9282,35 @@
         </w:rPr>
         <w:t xml:space="preserve">starting </w:t>
       </w:r>
+      <w:proofErr w:type="gramStart"/>
       <w:r>
         <w:rPr>
           <w:rFonts w:cstheme="minorHAnsi"/>
         </w:rPr>
         <w:t>flask</w:t>
       </w:r>
-    </w:p>
-    <w:p>
-      <w:pPr>
-        <w:rPr>
-          <w:rFonts w:cstheme="minorHAnsi"/>
-        </w:rPr>
-      </w:pPr>
-      <w:r>
-        <w:rPr>
-          <w:rFonts w:cstheme="minorHAnsi"/>
-        </w:rPr>
-        <w:t>3.3.5 Upgrading the software</w:t>
-      </w:r>
+      <w:proofErr w:type="gramEnd"/>
+    </w:p>
+    <w:p>
+      <w:pPr>
+        <w:rPr>
+          <w:rFonts w:cstheme="minorHAnsi"/>
+        </w:rPr>
+      </w:pPr>
+      <w:r>
+        <w:rPr>
+          <w:rFonts w:cstheme="minorHAnsi"/>
+        </w:rPr>
+        <w:t xml:space="preserve">3.3.5 Upgrading the </w:t>
+      </w:r>
+      <w:proofErr w:type="gramStart"/>
+      <w:r>
+        <w:rPr>
+          <w:rFonts w:cstheme="minorHAnsi"/>
+        </w:rPr>
+        <w:t>software</w:t>
+      </w:r>
+      <w:proofErr w:type="gramEnd"/>
     </w:p>
     <w:p>
       <w:pPr>
@@ -8982,21 +9408,37 @@
         <w:rPr>
           <w:rFonts w:cstheme="minorHAnsi"/>
         </w:rPr>
-        <w:t>3.4.2 Managing space</w:t>
-      </w:r>
-    </w:p>
-    <w:p>
-      <w:pPr>
-        <w:rPr>
-          <w:rFonts w:cstheme="minorHAnsi"/>
-        </w:rPr>
-      </w:pPr>
-      <w:r>
-        <w:rPr>
-          <w:rFonts w:cstheme="minorHAnsi"/>
-        </w:rPr>
-        <w:t>3.4.2 Upgrading the software</w:t>
-      </w:r>
+        <w:t xml:space="preserve">3.4.2 Managing </w:t>
+      </w:r>
+      <w:proofErr w:type="gramStart"/>
+      <w:r>
+        <w:rPr>
+          <w:rFonts w:cstheme="minorHAnsi"/>
+        </w:rPr>
+        <w:t>space</w:t>
+      </w:r>
+      <w:proofErr w:type="gramEnd"/>
+    </w:p>
+    <w:p>
+      <w:pPr>
+        <w:rPr>
+          <w:rFonts w:cstheme="minorHAnsi"/>
+        </w:rPr>
+      </w:pPr>
+      <w:r>
+        <w:rPr>
+          <w:rFonts w:cstheme="minorHAnsi"/>
+        </w:rPr>
+        <w:t xml:space="preserve">3.4.2 Upgrading the </w:t>
+      </w:r>
+      <w:proofErr w:type="gramStart"/>
+      <w:r>
+        <w:rPr>
+          <w:rFonts w:cstheme="minorHAnsi"/>
+        </w:rPr>
+        <w:t>software</w:t>
+      </w:r>
+      <w:proofErr w:type="gramEnd"/>
     </w:p>
     <w:p>
       <w:pPr>
@@ -9404,12 +9846,14 @@
         </w:rPr>
         <w:t xml:space="preserve">ocker-compose </w:t>
       </w:r>
+      <w:proofErr w:type="gramStart"/>
       <w:r>
         <w:rPr>
           <w:rFonts w:ascii="Courier New" w:hAnsi="Courier New" w:cs="Courier New"/>
         </w:rPr>
         <w:t>down</w:t>
       </w:r>
+      <w:proofErr w:type="gramEnd"/>
     </w:p>
     <w:p>
       <w:pPr>
@@ -9504,8 +9948,16 @@
         <w:rPr>
           <w:rFonts w:ascii="Courier New" w:hAnsi="Courier New" w:cs="Courier New"/>
         </w:rPr>
-        <w:t>git pull</w:t>
-      </w:r>
+        <w:t xml:space="preserve">git </w:t>
+      </w:r>
+      <w:proofErr w:type="gramStart"/>
+      <w:r>
+        <w:rPr>
+          <w:rFonts w:ascii="Courier New" w:hAnsi="Courier New" w:cs="Courier New"/>
+        </w:rPr>
+        <w:t>pull</w:t>
+      </w:r>
+      <w:proofErr w:type="gramEnd"/>
     </w:p>
     <w:p>
       <w:pPr>
@@ -9631,7 +10083,14 @@
         <w:rPr>
           <w:rFonts w:ascii="Courier New" w:hAnsi="Courier New" w:cs="Courier New"/>
         </w:rPr>
-        <w:t>my_flask</w:t>
+        <w:t>my_</w:t>
+      </w:r>
+      <w:proofErr w:type="gramStart"/>
+      <w:r>
+        <w:rPr>
+          <w:rFonts w:ascii="Courier New" w:hAnsi="Courier New" w:cs="Courier New"/>
+        </w:rPr>
+        <w:t>flask</w:t>
       </w:r>
       <w:proofErr w:type="spellEnd"/>
       <w:r>
@@ -9640,6 +10099,7 @@
         </w:rPr>
         <w:t xml:space="preserve"> .</w:t>
       </w:r>
+      <w:proofErr w:type="gramEnd"/>
     </w:p>
     <w:p>
       <w:pPr>
@@ -9674,8 +10134,16 @@
         <w:rPr>
           <w:rFonts w:ascii="Courier New" w:hAnsi="Courier New" w:cs="Courier New"/>
         </w:rPr>
-        <w:t>docker-compose up -d</w:t>
-      </w:r>
+        <w:t>docker-compose up -</w:t>
+      </w:r>
+      <w:proofErr w:type="gramStart"/>
+      <w:r>
+        <w:rPr>
+          <w:rFonts w:ascii="Courier New" w:hAnsi="Courier New" w:cs="Courier New"/>
+        </w:rPr>
+        <w:t>d</w:t>
+      </w:r>
+      <w:proofErr w:type="gramEnd"/>
     </w:p>
     <w:p>
       <w:pPr>
@@ -9749,14 +10217,28 @@
           <w:rFonts w:cstheme="minorHAnsi"/>
         </w:rPr>
         <w:br/>
-        <w:t xml:space="preserve">The nginx logs are at  </w:t>
-      </w:r>
-      <w:proofErr w:type="spellStart"/>
-      <w:r>
-        <w:rPr>
-          <w:rFonts w:ascii="Courier New" w:hAnsi="Courier New" w:cs="Courier New"/>
-        </w:rPr>
-        <w:t>digby_docker</w:t>
+        <w:t xml:space="preserve">The nginx logs are </w:t>
+      </w:r>
+      <w:proofErr w:type="gramStart"/>
+      <w:r>
+        <w:rPr>
+          <w:rFonts w:cstheme="minorHAnsi"/>
+        </w:rPr>
+        <w:t xml:space="preserve">at  </w:t>
+      </w:r>
+      <w:proofErr w:type="spellStart"/>
+      <w:r>
+        <w:rPr>
+          <w:rFonts w:ascii="Courier New" w:hAnsi="Courier New" w:cs="Courier New"/>
+        </w:rPr>
+        <w:t>digby</w:t>
+      </w:r>
+      <w:proofErr w:type="gramEnd"/>
+      <w:r>
+        <w:rPr>
+          <w:rFonts w:ascii="Courier New" w:hAnsi="Courier New" w:cs="Courier New"/>
+        </w:rPr>
+        <w:t>_docker</w:t>
       </w:r>
       <w:proofErr w:type="spellEnd"/>
       <w:r>
@@ -9934,8 +10416,21 @@
     </w:p>
     <w:p>
       <w:r>
-        <w:t>Docker conservatively stores many built images and containers. If you build repeatedly you will eventually run out of space. To reclaim space, use the commands</w:t>
-      </w:r>
+        <w:t xml:space="preserve">Docker conservatively stores many built images and containers. If you build </w:t>
+      </w:r>
+      <w:proofErr w:type="gramStart"/>
+      <w:r>
+        <w:t>repeatedly</w:t>
+      </w:r>
+      <w:proofErr w:type="gramEnd"/>
+      <w:r>
+        <w:t xml:space="preserve"> you will eventually run out of space. To reclaim space, use the </w:t>
+      </w:r>
+      <w:proofErr w:type="gramStart"/>
+      <w:r>
+        <w:t>commands</w:t>
+      </w:r>
+      <w:proofErr w:type="gramEnd"/>
     </w:p>
     <w:p>
       <w:r>
@@ -10276,8 +10771,13 @@
       </w:pPr>
       <w:r>
         <w:lastRenderedPageBreak/>
-        <w:t>Once the swap is configured, you can turn it on with the line</w:t>
-      </w:r>
+        <w:t xml:space="preserve">Once the swap is configured, you can turn it on with the </w:t>
+      </w:r>
+      <w:proofErr w:type="gramStart"/>
+      <w:r>
+        <w:t>line</w:t>
+      </w:r>
+      <w:proofErr w:type="gramEnd"/>
     </w:p>
     <w:p>
       <w:pPr>
@@ -10484,8 +10984,16 @@
         <w:rPr>
           <w:rFonts w:cstheme="minorHAnsi"/>
         </w:rPr>
-        <w:t xml:space="preserve"> database</w:t>
-      </w:r>
+        <w:t xml:space="preserve"> </w:t>
+      </w:r>
+      <w:proofErr w:type="gramStart"/>
+      <w:r>
+        <w:rPr>
+          <w:rFonts w:cstheme="minorHAnsi"/>
+        </w:rPr>
+        <w:t>database</w:t>
+      </w:r>
+      <w:proofErr w:type="gramEnd"/>
     </w:p>
     <w:p>
       <w:pPr>

</xml_diff>

<commit_message>
FIx some issues and make notes of bigger changs needed
</commit_message>
<xml_diff>
--- a/Running VDJbase and OGRDB under Docker.docx
+++ b/Running VDJbase and OGRDB under Docker.docx
@@ -77,7 +77,7 @@
           <w:b/>
           <w:bCs/>
         </w:rPr>
-        <w:t>November 2021</w:t>
+        <w:t>August 2023</w:t>
       </w:r>
     </w:p>
     <w:p>
@@ -91,12 +91,67 @@
     </w:p>
     <w:p>
       <w:pPr>
-        <w:jc w:val="center"/>
         <w:rPr>
           <w:b/>
           <w:bCs/>
         </w:rPr>
       </w:pPr>
+      <w:r>
+        <w:rPr>
+          <w:b/>
+          <w:bCs/>
+        </w:rPr>
+        <w:t>Points to clarify:</w:t>
+      </w:r>
+      <w:r>
+        <w:rPr>
+          <w:b/>
+          <w:bCs/>
+        </w:rPr>
+        <w:br/>
+        <w:t>- clone all the repos at the start, so that cross-mapped directories are there from the beginning</w:t>
+      </w:r>
+      <w:r>
+        <w:rPr>
+          <w:b/>
+          <w:bCs/>
+        </w:rPr>
+        <w:br/>
+        <w:t xml:space="preserve">- </w:t>
+      </w:r>
+      <w:proofErr w:type="spellStart"/>
+      <w:r>
+        <w:rPr>
+          <w:b/>
+          <w:bCs/>
+        </w:rPr>
+        <w:t>Wordpress</w:t>
+      </w:r>
+      <w:proofErr w:type="spellEnd"/>
+      <w:r>
+        <w:rPr>
+          <w:b/>
+          <w:bCs/>
+        </w:rPr>
+        <w:t xml:space="preserve"> is optional</w:t>
+      </w:r>
+      <w:r>
+        <w:rPr>
+          <w:b/>
+          <w:bCs/>
+        </w:rPr>
+        <w:br/>
+        <w:t xml:space="preserve">- documentation links for Swag and </w:t>
+      </w:r>
+      <w:proofErr w:type="spellStart"/>
+      <w:r>
+        <w:rPr>
+          <w:b/>
+          <w:bCs/>
+        </w:rPr>
+        <w:t>certbot</w:t>
+      </w:r>
+      <w:proofErr w:type="spellEnd"/>
     </w:p>
     <w:p>
       <w:pPr>
@@ -653,21 +708,12 @@
           <w:bCs/>
         </w:rPr>
       </w:pPr>
-      <w:proofErr w:type="gramStart"/>
       <w:r>
         <w:rPr>
           <w:b/>
           <w:bCs/>
         </w:rPr>
-        <w:t>./</w:t>
-      </w:r>
-      <w:proofErr w:type="gramEnd"/>
-      <w:r>
-        <w:rPr>
-          <w:b/>
-          <w:bCs/>
-        </w:rPr>
-        <w:t>containers includes the docker-compose file, and subdirectories defining custom containers.</w:t>
+        <w:t>./containers includes the docker-compose file, and subdirectories defining custom containers.</w:t>
       </w:r>
       <w:r>
         <w:rPr>
@@ -708,10 +754,10 @@
         <w:tblLook w:val="04A0" w:firstRow="1" w:lastRow="0" w:firstColumn="1" w:lastColumn="0" w:noHBand="0" w:noVBand="1"/>
       </w:tblPr>
       <w:tblGrid>
-        <w:gridCol w:w="1184"/>
-        <w:gridCol w:w="2115"/>
-        <w:gridCol w:w="2950"/>
-        <w:gridCol w:w="2767"/>
+        <w:gridCol w:w="1121"/>
+        <w:gridCol w:w="2522"/>
+        <w:gridCol w:w="2772"/>
+        <w:gridCol w:w="2601"/>
       </w:tblGrid>
       <w:tr>
         <w:tc>
@@ -855,25 +901,7 @@
                   <w:b/>
                   <w:bCs/>
                 </w:rPr>
-                <w:t>ghcr.io/</w:t>
-              </w:r>
-              <w:proofErr w:type="spellStart"/>
-              <w:r>
-                <w:rPr>
-                  <w:rStyle w:val="Hyperlink"/>
-                  <w:b/>
-                  <w:bCs/>
-                </w:rPr>
-                <w:t>linuxserver</w:t>
-              </w:r>
-              <w:proofErr w:type="spellEnd"/>
-              <w:r>
-                <w:rPr>
-                  <w:rStyle w:val="Hyperlink"/>
-                  <w:b/>
-                  <w:bCs/>
-                </w:rPr>
-                <w:t>/swag</w:t>
+                <w:t>https://ghcr.io/linuxserver/swag</w:t>
               </w:r>
             </w:hyperlink>
             <w:r>
@@ -1901,13 +1929,8 @@
         </w:numPr>
       </w:pPr>
       <w:r>
-        <w:t xml:space="preserve">Click on ‘Marketplace’ under ‘Choose an image’ and select the Docker </w:t>
-      </w:r>
-      <w:proofErr w:type="gramStart"/>
-      <w:r>
-        <w:t>image</w:t>
-      </w:r>
-      <w:proofErr w:type="gramEnd"/>
+        <w:t>Click on ‘Marketplace’ under ‘Choose an image’ and select the Docker image</w:t>
+      </w:r>
     </w:p>
     <w:p>
       <w:pPr>
@@ -1944,13 +1967,8 @@
         <w:t>8</w:t>
       </w:r>
       <w:r>
-        <w:t>0GB/</w:t>
-      </w:r>
-      <w:proofErr w:type="gramStart"/>
-      <w:r>
-        <w:t>2TB</w:t>
-      </w:r>
-      <w:proofErr w:type="gramEnd"/>
+        <w:t>0GB/2TB</w:t>
+      </w:r>
     </w:p>
     <w:p>
       <w:pPr>
@@ -1961,13 +1979,8 @@
         </w:numPr>
       </w:pPr>
       <w:r>
-        <w:t xml:space="preserve">Enable backups for a further </w:t>
-      </w:r>
-      <w:proofErr w:type="gramStart"/>
-      <w:r>
-        <w:t>$4</w:t>
-      </w:r>
-      <w:proofErr w:type="gramEnd"/>
+        <w:t>Enable backups for a further $4</w:t>
+      </w:r>
     </w:p>
     <w:p>
       <w:pPr>
@@ -1989,45 +2002,16 @@
     </w:p>
     <w:p>
       <w:r>
-        <w:t xml:space="preserve">Decide where you wish to locate the installation: this will be referred to as the ‘home’ directory. By </w:t>
-      </w:r>
-      <w:proofErr w:type="gramStart"/>
-      <w:r>
-        <w:t>default</w:t>
-      </w:r>
-      <w:proofErr w:type="gramEnd"/>
-      <w:r>
-        <w:t xml:space="preserve"> this is /root. We recommend using the </w:t>
-      </w:r>
-      <w:proofErr w:type="gramStart"/>
-      <w:r>
-        <w:t>default</w:t>
-      </w:r>
-      <w:proofErr w:type="gramEnd"/>
-      <w:r>
-        <w:t xml:space="preserve"> if at all possible, as this reduces the number of configuration changes needed, and makes it easier to update </w:t>
-      </w:r>
-      <w:r>
-        <w:t xml:space="preserve">the installation using ‘git pull’. </w:t>
-      </w:r>
-      <w:proofErr w:type="gramStart"/>
-      <w:r>
-        <w:t>Likewise</w:t>
-      </w:r>
-      <w:proofErr w:type="gramEnd"/>
-      <w:r>
-        <w:t xml:space="preserve"> we recommend using a dedicated virtual server if at all possible. This will simplify configuration and minimise the possibility of clashes with other applications.</w:t>
-      </w:r>
-    </w:p>
-    <w:p>
-      <w:r>
-        <w:t xml:space="preserve">2.3 Setting up a mail </w:t>
-      </w:r>
-      <w:proofErr w:type="gramStart"/>
-      <w:r>
-        <w:t>account</w:t>
-      </w:r>
-      <w:proofErr w:type="gramEnd"/>
+        <w:t xml:space="preserve">Decide where you wish to locate the installation: this will be referred to as the ‘home’ directory. By default this is /root. We recommend using the default if at all possible, as this reduces the number of configuration changes needed, and makes it easier to update </w:t>
+      </w:r>
+      <w:r>
+        <w:t>the installation using ‘git pull’. Likewise we recommend using a dedicated virtual server if at all possible. This will simplify configuration and minimise the possibility of clashes with other applications.</w:t>
+      </w:r>
+    </w:p>
+    <w:p>
+      <w:r>
+        <w:t>2.3 Setting up a mail account</w:t>
+      </w:r>
     </w:p>
     <w:p>
       <w:r>
@@ -2139,15 +2123,7 @@
         <w:t xml:space="preserve">The applications use https exclusively. Let’s Encrypt uses http for ownership validation. </w:t>
       </w:r>
       <w:r>
-        <w:t xml:space="preserve">All other ports should be firewalled against incoming </w:t>
-      </w:r>
-      <w:proofErr w:type="gramStart"/>
-      <w:r>
-        <w:t>connections, unless</w:t>
-      </w:r>
-      <w:proofErr w:type="gramEnd"/>
-      <w:r>
-        <w:t xml:space="preserve"> there’s a specific reason for enabling them. </w:t>
+        <w:t xml:space="preserve">All other ports should be firewalled against incoming connections, unless there’s a specific reason for enabling them. </w:t>
       </w:r>
     </w:p>
     <w:p>
@@ -2244,16 +2220,8 @@
         <w:rPr>
           <w:rFonts w:ascii="Courier New" w:hAnsi="Courier New" w:cs="Courier New"/>
         </w:rPr>
-        <w:t xml:space="preserve"> </w:t>
-      </w:r>
-      <w:proofErr w:type="gramStart"/>
-      <w:r>
-        <w:rPr>
-          <w:rFonts w:ascii="Courier New" w:hAnsi="Courier New" w:cs="Courier New"/>
-        </w:rPr>
-        <w:t>remove</w:t>
-      </w:r>
-      <w:proofErr w:type="gramEnd"/>
+        <w:t xml:space="preserve"> remove</w:t>
+      </w:r>
     </w:p>
     <w:p>
       <w:r>
@@ -2288,7 +2256,6 @@
         <w:t>update-</w:t>
       </w:r>
       <w:proofErr w:type="spellStart"/>
-      <w:proofErr w:type="gramStart"/>
       <w:r>
         <w:rPr>
           <w:rFonts w:ascii="Courier New" w:hAnsi="Courier New" w:cs="Courier New"/>
@@ -2296,7 +2263,6 @@
         <w:t>rc.d</w:t>
       </w:r>
       <w:proofErr w:type="spellEnd"/>
-      <w:proofErr w:type="gramEnd"/>
       <w:r>
         <w:rPr>
           <w:rFonts w:ascii="Courier New" w:hAnsi="Courier New" w:cs="Courier New"/>
@@ -2542,7 +2508,35 @@
                         <w:rPr>
                           <w:rFonts w:cstheme="minorHAnsi"/>
                         </w:rPr>
-                        <w:t>the container definitions are split into multiple .yml files – one for the infra, and one each for VDJbase and OGRDB, you can expect to see messages warning you about orphan containers and active endpoints on the network when you take containers down with docker-compose. These can be ignored.</w:t>
+                        <w:t>the container definitions are split into multiple .</w:t>
+                      </w:r>
+                      <w:proofErr w:type="spellStart"/>
+                      <w:r>
+                        <w:rPr>
+                          <w:rFonts w:cstheme="minorHAnsi"/>
+                        </w:rPr>
+                        <w:t>yml</w:t>
+                      </w:r>
+                      <w:proofErr w:type="spellEnd"/>
+                      <w:r>
+                        <w:rPr>
+                          <w:rFonts w:cstheme="minorHAnsi"/>
+                        </w:rPr>
+                        <w:t xml:space="preserve"> files – one for the infra, and one each for </w:t>
+                      </w:r>
+                      <w:proofErr w:type="spellStart"/>
+                      <w:r>
+                        <w:rPr>
+                          <w:rFonts w:cstheme="minorHAnsi"/>
+                        </w:rPr>
+                        <w:t>VDJbase</w:t>
+                      </w:r>
+                      <w:proofErr w:type="spellEnd"/>
+                      <w:r>
+                        <w:rPr>
+                          <w:rFonts w:cstheme="minorHAnsi"/>
+                        </w:rPr>
+                        <w:t xml:space="preserve"> and OGRDB, you can expect to see messages warning you about orphan containers and active endpoints on the network when you take containers down with docker-compose. These can be ignored.</w:t>
                       </w:r>
                     </w:p>
                   </w:txbxContent>
@@ -2923,16 +2917,8 @@
           <w:rFonts w:ascii="Courier New" w:hAnsi="Courier New" w:cs="Courier New"/>
         </w:rPr>
         <w:br/>
-        <w:t xml:space="preserve">docker-compose </w:t>
-      </w:r>
-      <w:proofErr w:type="gramStart"/>
-      <w:r>
-        <w:rPr>
-          <w:rFonts w:ascii="Courier New" w:hAnsi="Courier New" w:cs="Courier New"/>
-        </w:rPr>
-        <w:t>up</w:t>
-      </w:r>
-      <w:proofErr w:type="gramEnd"/>
+        <w:t>docker-compose up</w:t>
+      </w:r>
     </w:p>
     <w:p>
       <w:pPr>
@@ -3058,16 +3044,8 @@
         <w:rPr>
           <w:rFonts w:ascii="Courier New" w:hAnsi="Courier New" w:cs="Courier New"/>
         </w:rPr>
-        <w:t>-</w:t>
-      </w:r>
-      <w:proofErr w:type="gramStart"/>
-      <w:r>
-        <w:rPr>
-          <w:rFonts w:ascii="Courier New" w:hAnsi="Courier New" w:cs="Courier New"/>
-        </w:rPr>
-        <w:t>d</w:t>
-      </w:r>
-      <w:proofErr w:type="gramEnd"/>
+        <w:t>-d</w:t>
+      </w:r>
       <w:r>
         <w:t xml:space="preserve"> </w:t>
       </w:r>
@@ -3127,13 +3105,8 @@
       </w:r>
       <w:proofErr w:type="spellEnd"/>
       <w:r>
-        <w:t xml:space="preserve"> to find its </w:t>
-      </w:r>
-      <w:proofErr w:type="gramStart"/>
-      <w:r>
-        <w:t>id</w:t>
-      </w:r>
-      <w:proofErr w:type="gramEnd"/>
+        <w:t xml:space="preserve"> to find its id</w:t>
+      </w:r>
     </w:p>
     <w:p>
       <w:pPr>
@@ -3232,7 +3205,6 @@
         <w:t xml:space="preserve"> -u root -</w:t>
       </w:r>
       <w:proofErr w:type="spellStart"/>
-      <w:proofErr w:type="gramStart"/>
       <w:r>
         <w:rPr>
           <w:rFonts w:ascii="Courier New" w:hAnsi="Courier New" w:cs="Courier New"/>
@@ -3240,7 +3212,6 @@
         <w:t>pgsdfgtwevdfg</w:t>
       </w:r>
       <w:proofErr w:type="spellEnd"/>
-      <w:proofErr w:type="gramEnd"/>
     </w:p>
     <w:p>
       <w:pPr>
@@ -3311,14 +3282,12 @@
         </w:rPr>
         <w:t>&gt;</w:t>
       </w:r>
-      <w:proofErr w:type="gramStart"/>
       <w:r>
         <w:rPr>
           <w:rFonts w:ascii="Courier New" w:hAnsi="Courier New" w:cs="Courier New"/>
         </w:rPr>
         <w:t>';</w:t>
       </w:r>
-      <w:proofErr w:type="gramEnd"/>
     </w:p>
     <w:p>
       <w:pPr>
@@ -3366,14 +3335,12 @@
         </w:rPr>
         <w:t>&gt;</w:t>
       </w:r>
-      <w:proofErr w:type="gramStart"/>
       <w:r>
         <w:rPr>
           <w:rFonts w:ascii="Courier New" w:hAnsi="Courier New" w:cs="Courier New"/>
         </w:rPr>
         <w:t>';</w:t>
       </w:r>
-      <w:proofErr w:type="gramEnd"/>
     </w:p>
     <w:p>
       <w:pPr>
@@ -3421,14 +3388,12 @@
         </w:rPr>
         <w:t>&gt;</w:t>
       </w:r>
-      <w:proofErr w:type="gramStart"/>
       <w:r>
         <w:rPr>
           <w:rFonts w:ascii="Courier New" w:hAnsi="Courier New" w:cs="Courier New"/>
         </w:rPr>
         <w:t>';</w:t>
       </w:r>
-      <w:proofErr w:type="gramEnd"/>
     </w:p>
     <w:p>
       <w:pPr>
@@ -3476,14 +3441,12 @@
         </w:rPr>
         <w:t>&gt;</w:t>
       </w:r>
-      <w:proofErr w:type="gramStart"/>
       <w:r>
         <w:rPr>
           <w:rFonts w:ascii="Courier New" w:hAnsi="Courier New" w:cs="Courier New"/>
         </w:rPr>
         <w:t>';</w:t>
       </w:r>
-      <w:proofErr w:type="gramEnd"/>
     </w:p>
     <w:p>
       <w:pPr>
@@ -3509,7 +3472,6 @@
         <w:t xml:space="preserve">CREATE DATABASE </w:t>
       </w:r>
       <w:proofErr w:type="spellStart"/>
-      <w:proofErr w:type="gramStart"/>
       <w:r>
         <w:rPr>
           <w:rFonts w:ascii="Courier New" w:hAnsi="Courier New" w:cs="Courier New"/>
@@ -3523,7 +3485,6 @@
         </w:rPr>
         <w:t>;</w:t>
       </w:r>
-      <w:proofErr w:type="gramEnd"/>
     </w:p>
     <w:p>
       <w:pPr>
@@ -3537,21 +3498,7 @@
         <w:rPr>
           <w:rFonts w:ascii="Courier New" w:hAnsi="Courier New" w:cs="Courier New"/>
         </w:rPr>
-        <w:t xml:space="preserve">GRANT ALL PRIVILEGES ON </w:t>
-      </w:r>
-      <w:proofErr w:type="gramStart"/>
-      <w:r>
-        <w:rPr>
-          <w:rFonts w:ascii="Courier New" w:hAnsi="Courier New" w:cs="Courier New"/>
-        </w:rPr>
-        <w:t>ogrdb.*</w:t>
-      </w:r>
-      <w:proofErr w:type="gramEnd"/>
-      <w:r>
-        <w:rPr>
-          <w:rFonts w:ascii="Courier New" w:hAnsi="Courier New" w:cs="Courier New"/>
-        </w:rPr>
-        <w:t xml:space="preserve"> TO '</w:t>
+        <w:t>GRANT ALL PRIVILEGES ON ogrdb.* TO '</w:t>
       </w:r>
       <w:proofErr w:type="spellStart"/>
       <w:r>
@@ -3583,7 +3530,6 @@
         <w:t xml:space="preserve">CREATE DATABASE </w:t>
       </w:r>
       <w:proofErr w:type="spellStart"/>
-      <w:proofErr w:type="gramStart"/>
       <w:r>
         <w:rPr>
           <w:rFonts w:ascii="Courier New" w:hAnsi="Courier New" w:cs="Courier New"/>
@@ -3597,7 +3543,6 @@
         </w:rPr>
         <w:t>;</w:t>
       </w:r>
-      <w:proofErr w:type="gramEnd"/>
     </w:p>
     <w:p>
       <w:pPr>
@@ -3611,21 +3556,7 @@
         <w:rPr>
           <w:rFonts w:ascii="Courier New" w:hAnsi="Courier New" w:cs="Courier New"/>
         </w:rPr>
-        <w:t xml:space="preserve">GRANT ALL PRIVILEGES ON </w:t>
-      </w:r>
-      <w:proofErr w:type="gramStart"/>
-      <w:r>
-        <w:rPr>
-          <w:rFonts w:ascii="Courier New" w:hAnsi="Courier New" w:cs="Courier New"/>
-        </w:rPr>
-        <w:t>digby.*</w:t>
-      </w:r>
-      <w:proofErr w:type="gramEnd"/>
-      <w:r>
-        <w:rPr>
-          <w:rFonts w:ascii="Courier New" w:hAnsi="Courier New" w:cs="Courier New"/>
-        </w:rPr>
-        <w:t xml:space="preserve"> TO '</w:t>
+        <w:t>GRANT ALL PRIVILEGES ON digby.* TO '</w:t>
       </w:r>
       <w:proofErr w:type="spellStart"/>
       <w:r>
@@ -3657,7 +3588,6 @@
         <w:t xml:space="preserve">CREATE DATABASE </w:t>
       </w:r>
       <w:proofErr w:type="spellStart"/>
-      <w:proofErr w:type="gramStart"/>
       <w:r>
         <w:rPr>
           <w:rFonts w:ascii="Courier New" w:hAnsi="Courier New" w:cs="Courier New"/>
@@ -3671,7 +3601,6 @@
         </w:rPr>
         <w:t>;</w:t>
       </w:r>
-      <w:proofErr w:type="gramEnd"/>
     </w:p>
     <w:p>
       <w:pPr>
@@ -3685,21 +3614,7 @@
         <w:rPr>
           <w:rFonts w:ascii="Courier New" w:hAnsi="Courier New" w:cs="Courier New"/>
         </w:rPr>
-        <w:t xml:space="preserve">GRANT ALL PRIVILEGES ON </w:t>
-      </w:r>
-      <w:proofErr w:type="gramStart"/>
-      <w:r>
-        <w:rPr>
-          <w:rFonts w:ascii="Courier New" w:hAnsi="Courier New" w:cs="Courier New"/>
-        </w:rPr>
-        <w:t>wordpress.*</w:t>
-      </w:r>
-      <w:proofErr w:type="gramEnd"/>
-      <w:r>
-        <w:rPr>
-          <w:rFonts w:ascii="Courier New" w:hAnsi="Courier New" w:cs="Courier New"/>
-        </w:rPr>
-        <w:t xml:space="preserve"> TO '</w:t>
+        <w:t>GRANT ALL PRIVILEGES ON wordpress.* TO '</w:t>
       </w:r>
       <w:proofErr w:type="spellStart"/>
       <w:r>
@@ -3737,16 +3652,8 @@
         <w:rPr>
           <w:rFonts w:ascii="Courier New" w:hAnsi="Courier New" w:cs="Courier New"/>
         </w:rPr>
-        <w:t xml:space="preserve">FLUSH </w:t>
-      </w:r>
-      <w:proofErr w:type="gramStart"/>
-      <w:r>
-        <w:rPr>
-          <w:rFonts w:ascii="Courier New" w:hAnsi="Courier New" w:cs="Courier New"/>
-        </w:rPr>
-        <w:t>PRIVILEGES;</w:t>
-      </w:r>
-      <w:proofErr w:type="gramEnd"/>
+        <w:t>FLUSH PRIVILEGES;</w:t>
+      </w:r>
     </w:p>
     <w:p>
       <w:pPr>
@@ -3795,13 +3702,8 @@
         </w:numPr>
       </w:pPr>
       <w:r>
-        <w:t xml:space="preserve">Log out of the </w:t>
-      </w:r>
-      <w:proofErr w:type="gramStart"/>
-      <w:r>
-        <w:t>container</w:t>
-      </w:r>
-      <w:proofErr w:type="gramEnd"/>
+        <w:t>Log out of the container</w:t>
+      </w:r>
     </w:p>
     <w:p>
       <w:pPr>
@@ -3846,16 +3748,8 @@
           <w:rFonts w:ascii="Courier New" w:hAnsi="Courier New" w:cs="Courier New"/>
         </w:rPr>
         <w:br/>
-        <w:t xml:space="preserve">docker-compose </w:t>
-      </w:r>
-      <w:proofErr w:type="gramStart"/>
-      <w:r>
-        <w:rPr>
-          <w:rFonts w:ascii="Courier New" w:hAnsi="Courier New" w:cs="Courier New"/>
-        </w:rPr>
-        <w:t>down</w:t>
-      </w:r>
-      <w:proofErr w:type="gramEnd"/>
+        <w:t>docker-compose down</w:t>
+      </w:r>
     </w:p>
     <w:p>
       <w:pPr>
@@ -3929,16 +3823,8 @@
         <w:rPr>
           <w:rFonts w:ascii="Courier New" w:hAnsi="Courier New" w:cs="Courier New"/>
         </w:rPr>
-        <w:t>docker-compose up -</w:t>
-      </w:r>
-      <w:proofErr w:type="gramStart"/>
-      <w:r>
-        <w:rPr>
-          <w:rFonts w:ascii="Courier New" w:hAnsi="Courier New" w:cs="Courier New"/>
-        </w:rPr>
-        <w:t>d</w:t>
-      </w:r>
-      <w:proofErr w:type="gramEnd"/>
+        <w:t>docker-compose up -d</w:t>
+      </w:r>
     </w:p>
     <w:p>
       <w:pPr>
@@ -4935,21 +4821,7 @@
         <w:rPr>
           <w:rFonts w:cstheme="minorHAnsi"/>
         </w:rPr>
-        <w:t xml:space="preserve">PASSWORD to the username and password you wish to use. </w:t>
-      </w:r>
-      <w:proofErr w:type="gramStart"/>
-      <w:r>
-        <w:rPr>
-          <w:rFonts w:cstheme="minorHAnsi"/>
-        </w:rPr>
-        <w:t>Otherwise</w:t>
-      </w:r>
-      <w:proofErr w:type="gramEnd"/>
-      <w:r>
-        <w:rPr>
-          <w:rFonts w:cstheme="minorHAnsi"/>
-        </w:rPr>
-        <w:t xml:space="preserve"> they should both be left as empty strings.</w:t>
+        <w:t>PASSWORD to the username and password you wish to use. Otherwise they should both be left as empty strings.</w:t>
       </w:r>
     </w:p>
     <w:p>
@@ -5018,7 +4890,6 @@
         <w:t xml:space="preserve"> to </w:t>
       </w:r>
       <w:proofErr w:type="spellStart"/>
-      <w:proofErr w:type="gramStart"/>
       <w:r>
         <w:rPr>
           <w:rFonts w:ascii="Courier New" w:hAnsi="Courier New" w:cs="Courier New"/>
@@ -5046,7 +4917,6 @@
         <w:t>n</w:t>
       </w:r>
       <w:proofErr w:type="spellEnd"/>
-      <w:proofErr w:type="gramEnd"/>
       <w:r>
         <w:rPr>
           <w:rFonts w:cstheme="minorHAnsi"/>
@@ -5206,28 +5076,14 @@
         <w:rPr>
           <w:rFonts w:ascii="Courier New" w:hAnsi="Courier New" w:cs="Courier New"/>
         </w:rPr>
-        <w:t>my_</w:t>
-      </w:r>
-      <w:proofErr w:type="gramStart"/>
-      <w:r>
-        <w:rPr>
-          <w:rFonts w:ascii="Courier New" w:hAnsi="Courier New" w:cs="Courier New"/>
-        </w:rPr>
-        <w:t>r</w:t>
-      </w:r>
-      <w:proofErr w:type="spellEnd"/>
-      <w:r>
-        <w:rPr>
-          <w:rFonts w:ascii="Courier New" w:hAnsi="Courier New" w:cs="Courier New"/>
-        </w:rPr>
-        <w:t xml:space="preserve"> .</w:t>
-      </w:r>
-      <w:proofErr w:type="gramEnd"/>
-      <w:r>
-        <w:rPr>
-          <w:rFonts w:ascii="Courier New" w:hAnsi="Courier New" w:cs="Courier New"/>
-        </w:rPr>
-        <w:t xml:space="preserve"> | tee docker.log | grep "DONE\|ERROR"</w:t>
+        <w:t>my_r</w:t>
+      </w:r>
+      <w:proofErr w:type="spellEnd"/>
+      <w:r>
+        <w:rPr>
+          <w:rFonts w:ascii="Courier New" w:hAnsi="Courier New" w:cs="Courier New"/>
+        </w:rPr>
+        <w:t xml:space="preserve"> . | tee docker.log | grep "DONE\|ERROR"</w:t>
       </w:r>
       <w:r>
         <w:rPr>
@@ -5269,16 +5125,8 @@
         <w:rPr>
           <w:rFonts w:cstheme="minorHAnsi"/>
         </w:rPr>
-        <w:t xml:space="preserve">Check the tail of docker.log for the </w:t>
-      </w:r>
-      <w:proofErr w:type="gramStart"/>
-      <w:r>
-        <w:rPr>
-          <w:rFonts w:cstheme="minorHAnsi"/>
-        </w:rPr>
-        <w:t>problem</w:t>
-      </w:r>
-      <w:proofErr w:type="gramEnd"/>
+        <w:t>Check the tail of docker.log for the problem</w:t>
+      </w:r>
     </w:p>
     <w:p>
       <w:pPr>
@@ -5291,33 +5139,11 @@
           <w:rFonts w:asciiTheme="majorHAnsi" w:hAnsiTheme="majorHAnsi" w:cstheme="majorHAnsi"/>
         </w:rPr>
       </w:pPr>
-      <w:proofErr w:type="gramStart"/>
-      <w:r>
-        <w:rPr>
-          <w:rFonts w:cstheme="minorHAnsi"/>
-        </w:rPr>
-        <w:t>Usually</w:t>
-      </w:r>
-      <w:proofErr w:type="gramEnd"/>
-      <w:r>
-        <w:rPr>
-          <w:rFonts w:cstheme="minorHAnsi"/>
-        </w:rPr>
-        <w:t xml:space="preserve"> the docker file is set to use the latest version of R and the latest version of packages. Problems may occur if you build shortly after a new version of </w:t>
-      </w:r>
-      <w:proofErr w:type="gramStart"/>
-      <w:r>
-        <w:rPr>
-          <w:rFonts w:cstheme="minorHAnsi"/>
-        </w:rPr>
-        <w:t>R</w:t>
-      </w:r>
-      <w:proofErr w:type="gramEnd"/>
-      <w:r>
-        <w:rPr>
-          <w:rFonts w:cstheme="minorHAnsi"/>
-        </w:rPr>
-        <w:t xml:space="preserve"> or a new version of </w:t>
+      <w:r>
+        <w:rPr>
+          <w:rFonts w:cstheme="minorHAnsi"/>
+        </w:rPr>
+        <w:t xml:space="preserve">Usually the docker file is set to use the latest version of R and the latest version of packages. Problems may occur if you build shortly after a new version of R or a new version of </w:t>
       </w:r>
       <w:r>
         <w:rPr>
@@ -5452,7 +5278,6 @@
         </w:rPr>
         <w:t>my_</w:t>
       </w:r>
-      <w:proofErr w:type="gramStart"/>
       <w:r>
         <w:rPr>
           <w:rFonts w:ascii="Courier New" w:hAnsi="Courier New" w:cs="Courier New"/>
@@ -5466,7 +5291,6 @@
         </w:rPr>
         <w:t xml:space="preserve"> .</w:t>
       </w:r>
-      <w:proofErr w:type="gramEnd"/>
       <w:r>
         <w:rPr>
           <w:rFonts w:ascii="Courier New" w:hAnsi="Courier New" w:cs="Courier New"/>
@@ -5672,16 +5496,8 @@
           <w:rFonts w:ascii="Courier New" w:hAnsi="Courier New" w:cs="Courier New"/>
         </w:rPr>
         <w:br/>
-        <w:t>docker-compose up -</w:t>
-      </w:r>
-      <w:proofErr w:type="gramStart"/>
-      <w:r>
-        <w:rPr>
-          <w:rFonts w:ascii="Courier New" w:hAnsi="Courier New" w:cs="Courier New"/>
-        </w:rPr>
-        <w:t>d</w:t>
-      </w:r>
-      <w:proofErr w:type="gramEnd"/>
+        <w:t>docker-compose up -d</w:t>
+      </w:r>
     </w:p>
     <w:p>
       <w:pPr>
@@ -5799,7 +5615,6 @@
         </w:rPr>
         <w:t xml:space="preserve">Browse to </w:t>
       </w:r>
-      <w:proofErr w:type="gramStart"/>
       <w:r>
         <w:rPr>
           <w:rFonts w:ascii="Courier New" w:hAnsi="Courier New" w:cs="Courier New"/>
@@ -5822,14 +5637,7 @@
         <w:rPr>
           <w:rFonts w:asciiTheme="majorHAnsi" w:hAnsiTheme="majorHAnsi" w:cstheme="majorHAnsi"/>
         </w:rPr>
-        <w:t xml:space="preserve"> .</w:t>
-      </w:r>
-      <w:proofErr w:type="gramEnd"/>
-      <w:r>
-        <w:rPr>
-          <w:rFonts w:asciiTheme="majorHAnsi" w:hAnsiTheme="majorHAnsi" w:cstheme="majorHAnsi"/>
-        </w:rPr>
-        <w:t xml:space="preserve"> You will be prompted to enter details for the administrator account. </w:t>
+        <w:t xml:space="preserve"> . You will be prompted to enter details for the administrator account. </w:t>
       </w:r>
     </w:p>
     <w:p>
@@ -6088,21 +5896,7 @@
         <w:rPr>
           <w:rFonts w:cstheme="minorHAnsi"/>
         </w:rPr>
-        <w:t>- Check that reports are working and that static files (</w:t>
-      </w:r>
-      <w:proofErr w:type="gramStart"/>
-      <w:r>
-        <w:rPr>
-          <w:rFonts w:cstheme="minorHAnsi"/>
-        </w:rPr>
-        <w:t>e.g.</w:t>
-      </w:r>
-      <w:proofErr w:type="gramEnd"/>
-      <w:r>
-        <w:rPr>
-          <w:rFonts w:cstheme="minorHAnsi"/>
-        </w:rPr>
-        <w:t xml:space="preserve"> </w:t>
+        <w:t xml:space="preserve">- Check that reports are working and that static files (e.g. </w:t>
       </w:r>
       <w:proofErr w:type="spellStart"/>
       <w:r>
@@ -6181,13 +5975,8 @@
       </w:r>
     </w:p>
     <w:p>
-      <w:proofErr w:type="gramStart"/>
-      <w:r>
-        <w:t>Assuming that</w:t>
-      </w:r>
-      <w:proofErr w:type="gramEnd"/>
-      <w:r>
-        <w:t xml:space="preserve"> you previously installed </w:t>
+      <w:r>
+        <w:t xml:space="preserve">Assuming that you previously installed </w:t>
       </w:r>
       <w:proofErr w:type="spellStart"/>
       <w:r>
@@ -6670,14 +6459,7 @@
         <w:rPr>
           <w:rFonts w:ascii="Courier New" w:hAnsi="Courier New" w:cs="Courier New"/>
         </w:rPr>
-        <w:t>my_</w:t>
-      </w:r>
-      <w:proofErr w:type="gramStart"/>
-      <w:r>
-        <w:rPr>
-          <w:rFonts w:ascii="Courier New" w:hAnsi="Courier New" w:cs="Courier New"/>
-        </w:rPr>
-        <w:t>flask</w:t>
+        <w:t>my_flask</w:t>
       </w:r>
       <w:proofErr w:type="spellEnd"/>
       <w:r>
@@ -6686,7 +6468,6 @@
         </w:rPr>
         <w:t xml:space="preserve"> .</w:t>
       </w:r>
-      <w:proofErr w:type="gramEnd"/>
     </w:p>
     <w:p>
       <w:pPr>
@@ -6902,16 +6683,8 @@
           <w:rFonts w:ascii="Courier New" w:hAnsi="Courier New" w:cs="Courier New"/>
         </w:rPr>
         <w:br/>
-        <w:t>docker-compose up -</w:t>
-      </w:r>
-      <w:proofErr w:type="gramStart"/>
-      <w:r>
-        <w:rPr>
-          <w:rFonts w:ascii="Courier New" w:hAnsi="Courier New" w:cs="Courier New"/>
-        </w:rPr>
-        <w:t>d</w:t>
-      </w:r>
-      <w:proofErr w:type="gramEnd"/>
+        <w:t>docker-compose up -d</w:t>
+      </w:r>
     </w:p>
     <w:p>
       <w:pPr>
@@ -7105,16 +6878,8 @@
         <w:rPr>
           <w:rFonts w:asciiTheme="majorHAnsi" w:hAnsiTheme="majorHAnsi" w:cstheme="majorHAnsi"/>
         </w:rPr>
-        <w:t xml:space="preserve">and the Admin item should be in the top-level </w:t>
-      </w:r>
-      <w:proofErr w:type="gramStart"/>
-      <w:r>
-        <w:rPr>
-          <w:rFonts w:asciiTheme="majorHAnsi" w:hAnsiTheme="majorHAnsi" w:cstheme="majorHAnsi"/>
-        </w:rPr>
-        <w:t>menu</w:t>
-      </w:r>
-      <w:proofErr w:type="gramEnd"/>
+        <w:t>and the Admin item should be in the top-level menu</w:t>
+      </w:r>
     </w:p>
     <w:p>
       <w:pPr>
@@ -7601,96 +7366,133 @@
         <w:rPr>
           <w:rFonts w:asciiTheme="majorHAnsi" w:hAnsiTheme="majorHAnsi" w:cstheme="majorHAnsi"/>
         </w:rPr>
-        <w:t xml:space="preserve">, the study data and other app-related </w:t>
-      </w:r>
-      <w:proofErr w:type="gramStart"/>
-      <w:r>
+        <w:t>, the study data and other app-related data</w:t>
+      </w:r>
+    </w:p>
+    <w:p>
+      <w:pPr>
         <w:rPr>
           <w:rFonts w:asciiTheme="majorHAnsi" w:hAnsiTheme="majorHAnsi" w:cstheme="majorHAnsi"/>
         </w:rPr>
-        <w:t>data</w:t>
-      </w:r>
-      <w:proofErr w:type="gramEnd"/>
-    </w:p>
-    <w:p>
-      <w:pPr>
+      </w:pPr>
+      <w:r>
         <w:rPr>
           <w:rFonts w:asciiTheme="majorHAnsi" w:hAnsiTheme="majorHAnsi" w:cstheme="majorHAnsi"/>
         </w:rPr>
-      </w:pPr>
-      <w:r>
+        <w:t>3.1.3 OGRDB Checks</w:t>
+      </w:r>
+    </w:p>
+    <w:p>
+      <w:pPr>
+        <w:rPr>
+          <w:rFonts w:cstheme="minorHAnsi"/>
+        </w:rPr>
+      </w:pPr>
+      <w:r>
+        <w:rPr>
+          <w:rFonts w:cstheme="minorHAnsi"/>
+        </w:rPr>
+        <w:t xml:space="preserve">- Check with docker </w:t>
+      </w:r>
+      <w:proofErr w:type="spellStart"/>
+      <w:r>
+        <w:rPr>
+          <w:rFonts w:cstheme="minorHAnsi"/>
+        </w:rPr>
+        <w:t>ps</w:t>
+      </w:r>
+      <w:proofErr w:type="spellEnd"/>
+      <w:r>
+        <w:rPr>
+          <w:rFonts w:cstheme="minorHAnsi"/>
+        </w:rPr>
+        <w:t xml:space="preserve"> that the </w:t>
+      </w:r>
+      <w:proofErr w:type="spellStart"/>
+      <w:r>
+        <w:rPr>
+          <w:rFonts w:cstheme="minorHAnsi"/>
+        </w:rPr>
+        <w:t>ogrdb_flask</w:t>
+      </w:r>
+      <w:proofErr w:type="spellEnd"/>
+      <w:r>
+        <w:rPr>
+          <w:rFonts w:cstheme="minorHAnsi"/>
+        </w:rPr>
+        <w:t xml:space="preserve"> container is running</w:t>
+      </w:r>
+    </w:p>
+    <w:p>
+      <w:pPr>
         <w:rPr>
           <w:rFonts w:asciiTheme="majorHAnsi" w:hAnsiTheme="majorHAnsi" w:cstheme="majorHAnsi"/>
         </w:rPr>
-        <w:t>3.1.3 OGRDB Checks</w:t>
-      </w:r>
-    </w:p>
-    <w:p>
-      <w:pPr>
-        <w:rPr>
-          <w:rFonts w:cstheme="minorHAnsi"/>
-        </w:rPr>
-      </w:pPr>
-      <w:r>
-        <w:rPr>
-          <w:rFonts w:cstheme="minorHAnsi"/>
-        </w:rPr>
-        <w:t xml:space="preserve">- Check with docker </w:t>
-      </w:r>
-      <w:proofErr w:type="spellStart"/>
-      <w:r>
-        <w:rPr>
-          <w:rFonts w:cstheme="minorHAnsi"/>
-        </w:rPr>
-        <w:t>ps</w:t>
-      </w:r>
-      <w:proofErr w:type="spellEnd"/>
-      <w:r>
-        <w:rPr>
-          <w:rFonts w:cstheme="minorHAnsi"/>
-        </w:rPr>
-        <w:t xml:space="preserve"> that the </w:t>
-      </w:r>
-      <w:proofErr w:type="spellStart"/>
-      <w:r>
-        <w:rPr>
-          <w:rFonts w:cstheme="minorHAnsi"/>
-        </w:rPr>
-        <w:t>ogrdb_flask</w:t>
-      </w:r>
-      <w:proofErr w:type="spellEnd"/>
-      <w:r>
-        <w:rPr>
-          <w:rFonts w:cstheme="minorHAnsi"/>
-        </w:rPr>
-        <w:t xml:space="preserve"> container is running</w:t>
-      </w:r>
-    </w:p>
-    <w:p>
-      <w:pPr>
+      </w:pPr>
+      <w:r>
+        <w:rPr>
+          <w:rFonts w:cstheme="minorHAnsi"/>
+        </w:rPr>
+        <w:t xml:space="preserve">- Check that the </w:t>
+      </w:r>
+      <w:proofErr w:type="spellStart"/>
+      <w:r>
+        <w:rPr>
+          <w:rFonts w:cstheme="minorHAnsi"/>
+        </w:rPr>
+        <w:t>gunicorn</w:t>
+      </w:r>
+      <w:proofErr w:type="spellEnd"/>
+      <w:r>
+        <w:rPr>
+          <w:rFonts w:cstheme="minorHAnsi"/>
+        </w:rPr>
+        <w:t xml:space="preserve"> access and error logs at </w:t>
+      </w:r>
+      <w:proofErr w:type="spellStart"/>
+      <w:r>
+        <w:rPr>
+          <w:rFonts w:ascii="Courier New" w:hAnsi="Courier New" w:cs="Courier New"/>
+        </w:rPr>
+        <w:t>ogrdb</w:t>
+      </w:r>
+      <w:r>
+        <w:rPr>
+          <w:rFonts w:ascii="Courier New" w:hAnsi="Courier New" w:cs="Courier New"/>
+        </w:rPr>
+        <w:t>_docker</w:t>
+      </w:r>
+      <w:proofErr w:type="spellEnd"/>
+      <w:r>
+        <w:rPr>
+          <w:rFonts w:ascii="Courier New" w:hAnsi="Courier New" w:cs="Courier New"/>
+        </w:rPr>
+        <w:t>/config/flask/log</w:t>
+      </w:r>
+      <w:r>
+        <w:rPr>
+          <w:rFonts w:ascii="Courier New" w:hAnsi="Courier New" w:cs="Courier New"/>
+        </w:rPr>
+        <w:t xml:space="preserve"> </w:t>
+      </w:r>
+      <w:r>
         <w:rPr>
           <w:rFonts w:asciiTheme="majorHAnsi" w:hAnsiTheme="majorHAnsi" w:cstheme="majorHAnsi"/>
         </w:rPr>
-      </w:pPr>
-      <w:r>
-        <w:rPr>
-          <w:rFonts w:cstheme="minorHAnsi"/>
-        </w:rPr>
-        <w:t xml:space="preserve">- Check that the </w:t>
-      </w:r>
-      <w:proofErr w:type="spellStart"/>
-      <w:r>
-        <w:rPr>
-          <w:rFonts w:cstheme="minorHAnsi"/>
-        </w:rPr>
-        <w:t>gunicorn</w:t>
-      </w:r>
-      <w:proofErr w:type="spellEnd"/>
-      <w:r>
-        <w:rPr>
-          <w:rFonts w:cstheme="minorHAnsi"/>
-        </w:rPr>
-        <w:t xml:space="preserve"> access and error logs at </w:t>
+        <w:t>are present and are updating.</w:t>
+      </w:r>
+    </w:p>
+    <w:p>
+      <w:pPr>
+        <w:rPr>
+          <w:rFonts w:asciiTheme="majorHAnsi" w:hAnsiTheme="majorHAnsi" w:cstheme="majorHAnsi"/>
+        </w:rPr>
+      </w:pPr>
+      <w:r>
+        <w:rPr>
+          <w:rFonts w:asciiTheme="majorHAnsi" w:hAnsiTheme="majorHAnsi" w:cstheme="majorHAnsi"/>
+        </w:rPr>
+        <w:t xml:space="preserve">- Check that backups are being created at </w:t>
       </w:r>
       <w:proofErr w:type="spellStart"/>
       <w:r>
@@ -7710,7 +7512,167 @@
         <w:rPr>
           <w:rFonts w:ascii="Courier New" w:hAnsi="Courier New" w:cs="Courier New"/>
         </w:rPr>
-        <w:t>/config/flask/log</w:t>
+        <w:t>/backup</w:t>
+      </w:r>
+      <w:r>
+        <w:rPr>
+          <w:rFonts w:asciiTheme="majorHAnsi" w:hAnsiTheme="majorHAnsi" w:cstheme="majorHAnsi"/>
+        </w:rPr>
+        <w:t xml:space="preserve">. Unpack or list one of the daily backup archives and check that it contains </w:t>
+      </w:r>
+      <w:r>
+        <w:rPr>
+          <w:rFonts w:asciiTheme="majorHAnsi" w:hAnsiTheme="majorHAnsi" w:cstheme="majorHAnsi"/>
+        </w:rPr>
+        <w:t xml:space="preserve">a dump of the database at </w:t>
+      </w:r>
+      <w:r>
+        <w:rPr>
+          <w:rFonts w:asciiTheme="majorHAnsi" w:hAnsiTheme="majorHAnsi" w:cstheme="majorHAnsi"/>
+        </w:rPr>
+        <w:t>config/log</w:t>
+      </w:r>
+      <w:r>
+        <w:rPr>
+          <w:rFonts w:asciiTheme="majorHAnsi" w:hAnsiTheme="majorHAnsi" w:cstheme="majorHAnsi"/>
+        </w:rPr>
+        <w:t>/</w:t>
+      </w:r>
+      <w:proofErr w:type="spellStart"/>
+      <w:r>
+        <w:rPr>
+          <w:rFonts w:asciiTheme="majorHAnsi" w:hAnsiTheme="majorHAnsi" w:cstheme="majorHAnsi"/>
+        </w:rPr>
+        <w:t>sqldump</w:t>
+      </w:r>
+      <w:proofErr w:type="spellEnd"/>
+      <w:r>
+        <w:rPr>
+          <w:rFonts w:asciiTheme="majorHAnsi" w:hAnsiTheme="majorHAnsi" w:cstheme="majorHAnsi"/>
+        </w:rPr>
+        <w:t>, the study data and other app-related data</w:t>
+      </w:r>
+    </w:p>
+    <w:p>
+      <w:pPr>
+        <w:rPr>
+          <w:rFonts w:cstheme="minorHAnsi"/>
+        </w:rPr>
+      </w:pPr>
+    </w:p>
+    <w:p>
+      <w:pPr>
+        <w:rPr>
+          <w:rFonts w:cstheme="minorHAnsi"/>
+        </w:rPr>
+      </w:pPr>
+      <w:r>
+        <w:rPr>
+          <w:rFonts w:cstheme="minorHAnsi"/>
+        </w:rPr>
+        <w:t xml:space="preserve">3.2 Management of </w:t>
+      </w:r>
+      <w:proofErr w:type="spellStart"/>
+      <w:r>
+        <w:rPr>
+          <w:rFonts w:cstheme="minorHAnsi"/>
+        </w:rPr>
+        <w:t>VDJbase</w:t>
+      </w:r>
+      <w:proofErr w:type="spellEnd"/>
+    </w:p>
+    <w:p>
+      <w:pPr>
+        <w:rPr>
+          <w:rFonts w:cstheme="minorHAnsi"/>
+        </w:rPr>
+      </w:pPr>
+      <w:r>
+        <w:rPr>
+          <w:rFonts w:cstheme="minorHAnsi"/>
+        </w:rPr>
+        <w:t>3.2.</w:t>
+      </w:r>
+      <w:r>
+        <w:rPr>
+          <w:rFonts w:cstheme="minorHAnsi"/>
+        </w:rPr>
+        <w:t>1 Data Management</w:t>
+      </w:r>
+    </w:p>
+    <w:p>
+      <w:pPr>
+        <w:rPr>
+          <w:rFonts w:cstheme="minorHAnsi"/>
+        </w:rPr>
+      </w:pPr>
+      <w:r>
+        <w:rPr>
+          <w:rFonts w:cstheme="minorHAnsi"/>
+        </w:rPr>
+        <w:t>AIRR-</w:t>
+      </w:r>
+      <w:proofErr w:type="spellStart"/>
+      <w:r>
+        <w:rPr>
+          <w:rFonts w:cstheme="minorHAnsi"/>
+        </w:rPr>
+        <w:t>Seq</w:t>
+      </w:r>
+      <w:proofErr w:type="spellEnd"/>
+      <w:r>
+        <w:rPr>
+          <w:rFonts w:cstheme="minorHAnsi"/>
+        </w:rPr>
+        <w:t xml:space="preserve"> and genomic data is located at </w:t>
+      </w:r>
+      <w:proofErr w:type="spellStart"/>
+      <w:r>
+        <w:rPr>
+          <w:rFonts w:ascii="Courier New" w:hAnsi="Courier New" w:cs="Courier New"/>
+        </w:rPr>
+        <w:t>digby_docker</w:t>
+      </w:r>
+      <w:proofErr w:type="spellEnd"/>
+      <w:r>
+        <w:rPr>
+          <w:rFonts w:ascii="Courier New" w:hAnsi="Courier New" w:cs="Courier New"/>
+        </w:rPr>
+        <w:t>/</w:t>
+      </w:r>
+      <w:proofErr w:type="spellStart"/>
+      <w:r>
+        <w:rPr>
+          <w:rFonts w:ascii="Courier New" w:hAnsi="Courier New" w:cs="Courier New"/>
+        </w:rPr>
+        <w:t>study_data</w:t>
+      </w:r>
+      <w:proofErr w:type="spellEnd"/>
+      <w:r>
+        <w:rPr>
+          <w:rFonts w:ascii="Courier New" w:hAnsi="Courier New" w:cs="Courier New"/>
+        </w:rPr>
+        <w:t xml:space="preserve">. </w:t>
+      </w:r>
+      <w:r>
+        <w:rPr>
+          <w:rFonts w:cstheme="minorHAnsi"/>
+        </w:rPr>
+        <w:t xml:space="preserve">When </w:t>
+      </w:r>
+      <w:proofErr w:type="spellStart"/>
+      <w:r>
+        <w:rPr>
+          <w:rFonts w:cstheme="minorHAnsi"/>
+        </w:rPr>
+        <w:t>VDJbase</w:t>
+      </w:r>
+      <w:proofErr w:type="spellEnd"/>
+      <w:r>
+        <w:rPr>
+          <w:rFonts w:cstheme="minorHAnsi"/>
+        </w:rPr>
+        <w:t xml:space="preserve"> is first built,</w:t>
       </w:r>
       <w:r>
         <w:rPr>
@@ -7720,219 +7682,6 @@
       </w:r>
       <w:r>
         <w:rPr>
-          <w:rFonts w:asciiTheme="majorHAnsi" w:hAnsiTheme="majorHAnsi" w:cstheme="majorHAnsi"/>
-        </w:rPr>
-        <w:t>are present and are updating.</w:t>
-      </w:r>
-    </w:p>
-    <w:p>
-      <w:pPr>
-        <w:rPr>
-          <w:rFonts w:asciiTheme="majorHAnsi" w:hAnsiTheme="majorHAnsi" w:cstheme="majorHAnsi"/>
-        </w:rPr>
-      </w:pPr>
-      <w:r>
-        <w:rPr>
-          <w:rFonts w:asciiTheme="majorHAnsi" w:hAnsiTheme="majorHAnsi" w:cstheme="majorHAnsi"/>
-        </w:rPr>
-        <w:t xml:space="preserve">- Check that backups are being created at </w:t>
-      </w:r>
-      <w:proofErr w:type="spellStart"/>
-      <w:r>
-        <w:rPr>
-          <w:rFonts w:ascii="Courier New" w:hAnsi="Courier New" w:cs="Courier New"/>
-        </w:rPr>
-        <w:t>ogrdb</w:t>
-      </w:r>
-      <w:r>
-        <w:rPr>
-          <w:rFonts w:ascii="Courier New" w:hAnsi="Courier New" w:cs="Courier New"/>
-        </w:rPr>
-        <w:t>_docker</w:t>
-      </w:r>
-      <w:proofErr w:type="spellEnd"/>
-      <w:r>
-        <w:rPr>
-          <w:rFonts w:ascii="Courier New" w:hAnsi="Courier New" w:cs="Courier New"/>
-        </w:rPr>
-        <w:t>/backup</w:t>
-      </w:r>
-      <w:r>
-        <w:rPr>
-          <w:rFonts w:asciiTheme="majorHAnsi" w:hAnsiTheme="majorHAnsi" w:cstheme="majorHAnsi"/>
-        </w:rPr>
-        <w:t xml:space="preserve">. Unpack or list one of the daily backup archives and check that it contains </w:t>
-      </w:r>
-      <w:r>
-        <w:rPr>
-          <w:rFonts w:asciiTheme="majorHAnsi" w:hAnsiTheme="majorHAnsi" w:cstheme="majorHAnsi"/>
-        </w:rPr>
-        <w:t xml:space="preserve">a dump of the database at </w:t>
-      </w:r>
-      <w:r>
-        <w:rPr>
-          <w:rFonts w:asciiTheme="majorHAnsi" w:hAnsiTheme="majorHAnsi" w:cstheme="majorHAnsi"/>
-        </w:rPr>
-        <w:t>config/log</w:t>
-      </w:r>
-      <w:r>
-        <w:rPr>
-          <w:rFonts w:asciiTheme="majorHAnsi" w:hAnsiTheme="majorHAnsi" w:cstheme="majorHAnsi"/>
-        </w:rPr>
-        <w:t>/</w:t>
-      </w:r>
-      <w:proofErr w:type="spellStart"/>
-      <w:r>
-        <w:rPr>
-          <w:rFonts w:asciiTheme="majorHAnsi" w:hAnsiTheme="majorHAnsi" w:cstheme="majorHAnsi"/>
-        </w:rPr>
-        <w:t>sqldump</w:t>
-      </w:r>
-      <w:proofErr w:type="spellEnd"/>
-      <w:r>
-        <w:rPr>
-          <w:rFonts w:asciiTheme="majorHAnsi" w:hAnsiTheme="majorHAnsi" w:cstheme="majorHAnsi"/>
-        </w:rPr>
-        <w:t xml:space="preserve">, the study data and other app-related </w:t>
-      </w:r>
-      <w:proofErr w:type="gramStart"/>
-      <w:r>
-        <w:rPr>
-          <w:rFonts w:asciiTheme="majorHAnsi" w:hAnsiTheme="majorHAnsi" w:cstheme="majorHAnsi"/>
-        </w:rPr>
-        <w:t>data</w:t>
-      </w:r>
-      <w:proofErr w:type="gramEnd"/>
-    </w:p>
-    <w:p>
-      <w:pPr>
-        <w:rPr>
-          <w:rFonts w:cstheme="minorHAnsi"/>
-        </w:rPr>
-      </w:pPr>
-    </w:p>
-    <w:p>
-      <w:pPr>
-        <w:rPr>
-          <w:rFonts w:cstheme="minorHAnsi"/>
-        </w:rPr>
-      </w:pPr>
-      <w:r>
-        <w:rPr>
-          <w:rFonts w:cstheme="minorHAnsi"/>
-        </w:rPr>
-        <w:t xml:space="preserve">3.2 Management of </w:t>
-      </w:r>
-      <w:proofErr w:type="spellStart"/>
-      <w:r>
-        <w:rPr>
-          <w:rFonts w:cstheme="minorHAnsi"/>
-        </w:rPr>
-        <w:t>VDJbase</w:t>
-      </w:r>
-      <w:proofErr w:type="spellEnd"/>
-    </w:p>
-    <w:p>
-      <w:pPr>
-        <w:rPr>
-          <w:rFonts w:cstheme="minorHAnsi"/>
-        </w:rPr>
-      </w:pPr>
-      <w:r>
-        <w:rPr>
-          <w:rFonts w:cstheme="minorHAnsi"/>
-        </w:rPr>
-        <w:t>3.2.</w:t>
-      </w:r>
-      <w:r>
-        <w:rPr>
-          <w:rFonts w:cstheme="minorHAnsi"/>
-        </w:rPr>
-        <w:t>1 Data Management</w:t>
-      </w:r>
-    </w:p>
-    <w:p>
-      <w:pPr>
-        <w:rPr>
-          <w:rFonts w:cstheme="minorHAnsi"/>
-        </w:rPr>
-      </w:pPr>
-      <w:r>
-        <w:rPr>
-          <w:rFonts w:cstheme="minorHAnsi"/>
-        </w:rPr>
-        <w:t>AIRR-</w:t>
-      </w:r>
-      <w:proofErr w:type="spellStart"/>
-      <w:r>
-        <w:rPr>
-          <w:rFonts w:cstheme="minorHAnsi"/>
-        </w:rPr>
-        <w:t>Seq</w:t>
-      </w:r>
-      <w:proofErr w:type="spellEnd"/>
-      <w:r>
-        <w:rPr>
-          <w:rFonts w:cstheme="minorHAnsi"/>
-        </w:rPr>
-        <w:t xml:space="preserve"> and genomic data is located at </w:t>
-      </w:r>
-      <w:proofErr w:type="spellStart"/>
-      <w:r>
-        <w:rPr>
-          <w:rFonts w:ascii="Courier New" w:hAnsi="Courier New" w:cs="Courier New"/>
-        </w:rPr>
-        <w:t>digby_docker</w:t>
-      </w:r>
-      <w:proofErr w:type="spellEnd"/>
-      <w:r>
-        <w:rPr>
-          <w:rFonts w:ascii="Courier New" w:hAnsi="Courier New" w:cs="Courier New"/>
-        </w:rPr>
-        <w:t>/</w:t>
-      </w:r>
-      <w:proofErr w:type="spellStart"/>
-      <w:r>
-        <w:rPr>
-          <w:rFonts w:ascii="Courier New" w:hAnsi="Courier New" w:cs="Courier New"/>
-        </w:rPr>
-        <w:t>study_data</w:t>
-      </w:r>
-      <w:proofErr w:type="spellEnd"/>
-      <w:r>
-        <w:rPr>
-          <w:rFonts w:ascii="Courier New" w:hAnsi="Courier New" w:cs="Courier New"/>
-        </w:rPr>
-        <w:t xml:space="preserve">. </w:t>
-      </w:r>
-      <w:r>
-        <w:rPr>
-          <w:rFonts w:cstheme="minorHAnsi"/>
-        </w:rPr>
-        <w:t xml:space="preserve">When </w:t>
-      </w:r>
-      <w:proofErr w:type="spellStart"/>
-      <w:r>
-        <w:rPr>
-          <w:rFonts w:cstheme="minorHAnsi"/>
-        </w:rPr>
-        <w:t>VDJbase</w:t>
-      </w:r>
-      <w:proofErr w:type="spellEnd"/>
-      <w:r>
-        <w:rPr>
-          <w:rFonts w:cstheme="minorHAnsi"/>
-        </w:rPr>
-        <w:t xml:space="preserve"> is first built,</w:t>
-      </w:r>
-      <w:r>
-        <w:rPr>
-          <w:rFonts w:ascii="Courier New" w:hAnsi="Courier New" w:cs="Courier New"/>
-        </w:rPr>
-        <w:t xml:space="preserve"> </w:t>
-      </w:r>
-      <w:r>
-        <w:rPr>
           <w:rFonts w:cstheme="minorHAnsi"/>
         </w:rPr>
         <w:t xml:space="preserve">it will be populated with the data currently held on the public server. </w:t>
@@ -7980,16 +7729,8 @@
         <w:rPr>
           <w:rFonts w:cstheme="minorHAnsi"/>
         </w:rPr>
-        <w:t xml:space="preserve"> </w:t>
-      </w:r>
-      <w:proofErr w:type="gramStart"/>
-      <w:r>
-        <w:rPr>
-          <w:rFonts w:cstheme="minorHAnsi"/>
-        </w:rPr>
-        <w:t>data</w:t>
-      </w:r>
-      <w:proofErr w:type="gramEnd"/>
+        <w:t xml:space="preserve"> data</w:t>
+      </w:r>
     </w:p>
     <w:p>
       <w:pPr>
@@ -8173,16 +7914,8 @@
         <w:rPr>
           <w:rFonts w:cstheme="minorHAnsi"/>
         </w:rPr>
-        <w:t xml:space="preserve"> – the samples </w:t>
-      </w:r>
-      <w:proofErr w:type="gramStart"/>
-      <w:r>
-        <w:rPr>
-          <w:rFonts w:cstheme="minorHAnsi"/>
-        </w:rPr>
-        <w:t>subtree</w:t>
-      </w:r>
-      <w:proofErr w:type="gramEnd"/>
+        <w:t xml:space="preserve"> – the samples subtree</w:t>
+      </w:r>
     </w:p>
     <w:p>
       <w:pPr>
@@ -8362,21 +8095,7 @@
         <w:rPr>
           <w:rFonts w:cstheme="minorHAnsi"/>
         </w:rPr>
-        <w:t xml:space="preserve"> To remove a dataset, remove the associated folders, </w:t>
-      </w:r>
-      <w:proofErr w:type="gramStart"/>
-      <w:r>
-        <w:rPr>
-          <w:rFonts w:cstheme="minorHAnsi"/>
-        </w:rPr>
-        <w:t>stop</w:t>
-      </w:r>
-      <w:proofErr w:type="gramEnd"/>
-      <w:r>
-        <w:rPr>
-          <w:rFonts w:cstheme="minorHAnsi"/>
-        </w:rPr>
-        <w:t xml:space="preserve"> and restart.</w:t>
+        <w:t xml:space="preserve"> To remove a dataset, remove the associated folders, stop and restart.</w:t>
       </w:r>
     </w:p>
     <w:p>
@@ -8401,16 +8120,8 @@
         <w:rPr>
           <w:rFonts w:cstheme="minorHAnsi"/>
         </w:rPr>
-        <w:t xml:space="preserve"> Managing Genomic </w:t>
-      </w:r>
-      <w:proofErr w:type="gramStart"/>
-      <w:r>
-        <w:rPr>
-          <w:rFonts w:cstheme="minorHAnsi"/>
-        </w:rPr>
-        <w:t>data</w:t>
-      </w:r>
-      <w:proofErr w:type="gramEnd"/>
+        <w:t xml:space="preserve"> Managing Genomic data</w:t>
+      </w:r>
     </w:p>
     <w:p>
       <w:pPr>
@@ -8490,14 +8201,7 @@
           <w:rFonts w:cstheme="minorHAnsi"/>
         </w:rPr>
         <w:lastRenderedPageBreak/>
-        <w:t>Within each dataset folder, the contents are defined in a file called &lt;dataset</w:t>
-      </w:r>
-      <w:proofErr w:type="gramStart"/>
-      <w:r>
-        <w:rPr>
-          <w:rFonts w:cstheme="minorHAnsi"/>
-        </w:rPr>
-        <w:t>&gt;.</w:t>
+        <w:t>Within each dataset folder, the contents are defined in a file called &lt;dataset&gt;.</w:t>
       </w:r>
       <w:proofErr w:type="spellStart"/>
       <w:r>
@@ -8507,7 +8211,6 @@
         <w:t>yml</w:t>
       </w:r>
       <w:proofErr w:type="spellEnd"/>
-      <w:proofErr w:type="gramEnd"/>
       <w:r>
         <w:rPr>
           <w:rFonts w:cstheme="minorHAnsi"/>
@@ -8532,21 +8235,7 @@
         <w:rPr>
           <w:rFonts w:cstheme="minorHAnsi"/>
         </w:rPr>
-        <w:t xml:space="preserve">csv file containing annotations. The actions performed when genomic data is initialised or updated (detailed in the installation section and upgrade section below) rebuild the database with the genomic </w:t>
-      </w:r>
-      <w:proofErr w:type="gramStart"/>
-      <w:r>
-        <w:rPr>
-          <w:rFonts w:cstheme="minorHAnsi"/>
-        </w:rPr>
-        <w:t>information, and</w:t>
-      </w:r>
-      <w:proofErr w:type="gramEnd"/>
-      <w:r>
-        <w:rPr>
-          <w:rFonts w:cstheme="minorHAnsi"/>
-        </w:rPr>
-        <w:t xml:space="preserve"> prepare files for the IGV browser.</w:t>
+        <w:t>csv file containing annotations. The actions performed when genomic data is initialised or updated (detailed in the installation section and upgrade section below) rebuild the database with the genomic information, and prepare files for the IGV browser.</w:t>
       </w:r>
     </w:p>
     <w:p>
@@ -8593,21 +8282,7 @@
         <w:rPr>
           <w:rFonts w:cstheme="minorHAnsi"/>
         </w:rPr>
-        <w:t xml:space="preserve">. Reports are written in Python or </w:t>
-      </w:r>
-      <w:proofErr w:type="gramStart"/>
-      <w:r>
-        <w:rPr>
-          <w:rFonts w:cstheme="minorHAnsi"/>
-        </w:rPr>
-        <w:t>R</w:t>
-      </w:r>
-      <w:proofErr w:type="gramEnd"/>
-      <w:r>
-        <w:rPr>
-          <w:rFonts w:cstheme="minorHAnsi"/>
-        </w:rPr>
-        <w:t xml:space="preserve"> and it should not be necessary to change the front-end code to accommodate new reports. </w:t>
+        <w:t xml:space="preserve">. Reports are written in Python or R and it should not be necessary to change the front-end code to accommodate new reports. </w:t>
       </w:r>
       <w:r>
         <w:rPr>
@@ -8687,35 +8362,7 @@
         <w:rPr>
           <w:rFonts w:cstheme="minorHAnsi"/>
         </w:rPr>
-        <w:t xml:space="preserve">Any issues with reports will be recorded in celery.log in the same directory. </w:t>
-      </w:r>
-      <w:proofErr w:type="gramStart"/>
-      <w:r>
-        <w:rPr>
-          <w:rFonts w:cstheme="minorHAnsi"/>
-        </w:rPr>
-        <w:t>Assuming that</w:t>
-      </w:r>
-      <w:proofErr w:type="gramEnd"/>
-      <w:r>
-        <w:rPr>
-          <w:rFonts w:cstheme="minorHAnsi"/>
-        </w:rPr>
-        <w:t xml:space="preserve"> you configured mail logging, you will also be sent details of any issues, and these should be reflected in the logs. Report intermediate files are retained as long as the container is live: the command used </w:t>
-      </w:r>
-      <w:proofErr w:type="gramStart"/>
-      <w:r>
-        <w:rPr>
-          <w:rFonts w:cstheme="minorHAnsi"/>
-        </w:rPr>
-        <w:t>to  run</w:t>
-      </w:r>
-      <w:proofErr w:type="gramEnd"/>
-      <w:r>
-        <w:rPr>
-          <w:rFonts w:cstheme="minorHAnsi"/>
-        </w:rPr>
-        <w:t xml:space="preserve"> the report is logged in </w:t>
+        <w:t xml:space="preserve">Any issues with reports will be recorded in celery.log in the same directory. Assuming that you configured mail logging, you will also be sent details of any issues, and these should be reflected in the logs. Report intermediate files are retained as long as the container is live: the command used to  run the report is logged in </w:t>
       </w:r>
       <w:r>
         <w:rPr>
@@ -8755,19 +8402,11 @@
         </w:rPr>
         <w:t xml:space="preserve">There should be no need to log in to the backend ‘admin’ interface, except to rebuild genomic data. </w:t>
       </w:r>
-      <w:proofErr w:type="gramStart"/>
-      <w:r>
-        <w:rPr>
-          <w:rFonts w:cstheme="minorHAnsi"/>
-        </w:rPr>
-        <w:t>Likewise</w:t>
-      </w:r>
-      <w:proofErr w:type="gramEnd"/>
-      <w:r>
-        <w:rPr>
-          <w:rFonts w:cstheme="minorHAnsi"/>
-        </w:rPr>
-        <w:t xml:space="preserve"> there should be little need for backend account maintenance. However, having logged on, the home page at /admin has an ‘Admin’ tab at the top: clicking this will allow editing of the user and roles tables. Other functions, such as managing AIRR-</w:t>
+      <w:r>
+        <w:rPr>
+          <w:rFonts w:cstheme="minorHAnsi"/>
+        </w:rPr>
+        <w:t>Likewise there should be little need for backend account maintenance. However, having logged on, the home page at /admin has an ‘Admin’ tab at the top: clicking this will allow editing of the user and roles tables. Other functions, such as managing AIRR-</w:t>
       </w:r>
       <w:proofErr w:type="spellStart"/>
       <w:r>
@@ -8800,16 +8439,8 @@
         <w:rPr>
           <w:rFonts w:cstheme="minorHAnsi"/>
         </w:rPr>
-        <w:t xml:space="preserve"> the </w:t>
-      </w:r>
-      <w:proofErr w:type="gramStart"/>
-      <w:r>
-        <w:rPr>
-          <w:rFonts w:cstheme="minorHAnsi"/>
-        </w:rPr>
-        <w:t>software</w:t>
-      </w:r>
-      <w:proofErr w:type="gramEnd"/>
+        <w:t xml:space="preserve"> the software</w:t>
+      </w:r>
     </w:p>
     <w:p>
       <w:pPr>
@@ -8869,16 +8500,8 @@
           <w:rFonts w:ascii="Courier New" w:hAnsi="Courier New" w:cs="Courier New"/>
         </w:rPr>
         <w:br/>
-        <w:t xml:space="preserve">git </w:t>
-      </w:r>
-      <w:proofErr w:type="gramStart"/>
-      <w:r>
-        <w:rPr>
-          <w:rFonts w:ascii="Courier New" w:hAnsi="Courier New" w:cs="Courier New"/>
-        </w:rPr>
-        <w:t>pull</w:t>
-      </w:r>
-      <w:proofErr w:type="gramEnd"/>
+        <w:t>git pull</w:t>
+      </w:r>
     </w:p>
     <w:p>
       <w:pPr>
@@ -8939,7 +8562,6 @@
         </w:rPr>
         <w:t xml:space="preserve"> and genomic), create a file </w:t>
       </w:r>
-      <w:proofErr w:type="gramStart"/>
       <w:r>
         <w:rPr>
           <w:rFonts w:cstheme="minorHAnsi"/>
@@ -8954,7 +8576,6 @@
         <w:t>gitkeep</w:t>
       </w:r>
       <w:proofErr w:type="spellEnd"/>
-      <w:proofErr w:type="gramEnd"/>
       <w:r>
         <w:rPr>
           <w:rFonts w:cstheme="minorHAnsi"/>
@@ -9018,7 +8639,6 @@
         <w:t>study_data</w:t>
       </w:r>
       <w:proofErr w:type="spellEnd"/>
-      <w:proofErr w:type="gramStart"/>
       <w:r>
         <w:rPr>
           <w:rFonts w:ascii="Courier New" w:hAnsi="Courier New" w:cs="Courier New"/>
@@ -9033,7 +8653,6 @@
         <w:t>gitkeep</w:t>
       </w:r>
       <w:proofErr w:type="spellEnd"/>
-      <w:proofErr w:type="gramEnd"/>
       <w:r>
         <w:rPr>
           <w:rFonts w:ascii="Courier New" w:hAnsi="Courier New" w:cs="Courier New"/>
@@ -9062,7 +8681,6 @@
           <w:rFonts w:cstheme="minorHAnsi"/>
         </w:rPr>
       </w:pPr>
-      <w:proofErr w:type="gramStart"/>
       <w:r>
         <w:rPr>
           <w:rFonts w:cstheme="minorHAnsi"/>
@@ -9083,7 +8701,6 @@
         <w:t>gitkeep</w:t>
       </w:r>
       <w:proofErr w:type="spellEnd"/>
-      <w:proofErr w:type="gramEnd"/>
       <w:r>
         <w:rPr>
           <w:rFonts w:ascii="Courier New" w:hAnsi="Courier New" w:cs="Courier New"/>
@@ -9282,35 +8899,25 @@
         </w:rPr>
         <w:t xml:space="preserve">starting </w:t>
       </w:r>
-      <w:proofErr w:type="gramStart"/>
       <w:r>
         <w:rPr>
           <w:rFonts w:cstheme="minorHAnsi"/>
         </w:rPr>
         <w:t>flask</w:t>
       </w:r>
-      <w:proofErr w:type="gramEnd"/>
-    </w:p>
-    <w:p>
-      <w:pPr>
-        <w:rPr>
-          <w:rFonts w:cstheme="minorHAnsi"/>
-        </w:rPr>
-      </w:pPr>
-      <w:r>
-        <w:rPr>
-          <w:rFonts w:cstheme="minorHAnsi"/>
-        </w:rPr>
-        <w:t xml:space="preserve">3.3.5 Upgrading the </w:t>
-      </w:r>
-      <w:proofErr w:type="gramStart"/>
-      <w:r>
-        <w:rPr>
-          <w:rFonts w:cstheme="minorHAnsi"/>
-        </w:rPr>
-        <w:t>software</w:t>
-      </w:r>
-      <w:proofErr w:type="gramEnd"/>
+    </w:p>
+    <w:p>
+      <w:pPr>
+        <w:rPr>
+          <w:rFonts w:cstheme="minorHAnsi"/>
+        </w:rPr>
+      </w:pPr>
+      <w:r>
+        <w:rPr>
+          <w:rFonts w:cstheme="minorHAnsi"/>
+        </w:rPr>
+        <w:t>3.3.5 Upgrading the software</w:t>
+      </w:r>
     </w:p>
     <w:p>
       <w:pPr>
@@ -9408,37 +9015,21 @@
         <w:rPr>
           <w:rFonts w:cstheme="minorHAnsi"/>
         </w:rPr>
-        <w:t xml:space="preserve">3.4.2 Managing </w:t>
-      </w:r>
-      <w:proofErr w:type="gramStart"/>
-      <w:r>
-        <w:rPr>
-          <w:rFonts w:cstheme="minorHAnsi"/>
-        </w:rPr>
-        <w:t>space</w:t>
-      </w:r>
-      <w:proofErr w:type="gramEnd"/>
-    </w:p>
-    <w:p>
-      <w:pPr>
-        <w:rPr>
-          <w:rFonts w:cstheme="minorHAnsi"/>
-        </w:rPr>
-      </w:pPr>
-      <w:r>
-        <w:rPr>
-          <w:rFonts w:cstheme="minorHAnsi"/>
-        </w:rPr>
-        <w:t xml:space="preserve">3.4.2 Upgrading the </w:t>
-      </w:r>
-      <w:proofErr w:type="gramStart"/>
-      <w:r>
-        <w:rPr>
-          <w:rFonts w:cstheme="minorHAnsi"/>
-        </w:rPr>
-        <w:t>software</w:t>
-      </w:r>
-      <w:proofErr w:type="gramEnd"/>
+        <w:t>3.4.2 Managing space</w:t>
+      </w:r>
+    </w:p>
+    <w:p>
+      <w:pPr>
+        <w:rPr>
+          <w:rFonts w:cstheme="minorHAnsi"/>
+        </w:rPr>
+      </w:pPr>
+      <w:r>
+        <w:rPr>
+          <w:rFonts w:cstheme="minorHAnsi"/>
+        </w:rPr>
+        <w:t>3.4.2 Upgrading the software</w:t>
+      </w:r>
     </w:p>
     <w:p>
       <w:pPr>
@@ -9846,14 +9437,12 @@
         </w:rPr>
         <w:t xml:space="preserve">ocker-compose </w:t>
       </w:r>
-      <w:proofErr w:type="gramStart"/>
       <w:r>
         <w:rPr>
           <w:rFonts w:ascii="Courier New" w:hAnsi="Courier New" w:cs="Courier New"/>
         </w:rPr>
         <w:t>down</w:t>
       </w:r>
-      <w:proofErr w:type="gramEnd"/>
     </w:p>
     <w:p>
       <w:pPr>
@@ -9948,16 +9537,8 @@
         <w:rPr>
           <w:rFonts w:ascii="Courier New" w:hAnsi="Courier New" w:cs="Courier New"/>
         </w:rPr>
-        <w:t xml:space="preserve">git </w:t>
-      </w:r>
-      <w:proofErr w:type="gramStart"/>
-      <w:r>
-        <w:rPr>
-          <w:rFonts w:ascii="Courier New" w:hAnsi="Courier New" w:cs="Courier New"/>
-        </w:rPr>
-        <w:t>pull</w:t>
-      </w:r>
-      <w:proofErr w:type="gramEnd"/>
+        <w:t>git pull</w:t>
+      </w:r>
     </w:p>
     <w:p>
       <w:pPr>
@@ -10083,14 +9664,7 @@
         <w:rPr>
           <w:rFonts w:ascii="Courier New" w:hAnsi="Courier New" w:cs="Courier New"/>
         </w:rPr>
-        <w:t>my_</w:t>
-      </w:r>
-      <w:proofErr w:type="gramStart"/>
-      <w:r>
-        <w:rPr>
-          <w:rFonts w:ascii="Courier New" w:hAnsi="Courier New" w:cs="Courier New"/>
-        </w:rPr>
-        <w:t>flask</w:t>
+        <w:t>my_flask</w:t>
       </w:r>
       <w:proofErr w:type="spellEnd"/>
       <w:r>
@@ -10099,7 +9673,6 @@
         </w:rPr>
         <w:t xml:space="preserve"> .</w:t>
       </w:r>
-      <w:proofErr w:type="gramEnd"/>
     </w:p>
     <w:p>
       <w:pPr>
@@ -10134,16 +9707,8 @@
         <w:rPr>
           <w:rFonts w:ascii="Courier New" w:hAnsi="Courier New" w:cs="Courier New"/>
         </w:rPr>
-        <w:t>docker-compose up -</w:t>
-      </w:r>
-      <w:proofErr w:type="gramStart"/>
-      <w:r>
-        <w:rPr>
-          <w:rFonts w:ascii="Courier New" w:hAnsi="Courier New" w:cs="Courier New"/>
-        </w:rPr>
-        <w:t>d</w:t>
-      </w:r>
-      <w:proofErr w:type="gramEnd"/>
+        <w:t>docker-compose up -d</w:t>
+      </w:r>
     </w:p>
     <w:p>
       <w:pPr>
@@ -10217,28 +9782,14 @@
           <w:rFonts w:cstheme="minorHAnsi"/>
         </w:rPr>
         <w:br/>
-        <w:t xml:space="preserve">The nginx logs are </w:t>
-      </w:r>
-      <w:proofErr w:type="gramStart"/>
-      <w:r>
-        <w:rPr>
-          <w:rFonts w:cstheme="minorHAnsi"/>
-        </w:rPr>
-        <w:t xml:space="preserve">at  </w:t>
-      </w:r>
-      <w:proofErr w:type="spellStart"/>
-      <w:r>
-        <w:rPr>
-          <w:rFonts w:ascii="Courier New" w:hAnsi="Courier New" w:cs="Courier New"/>
-        </w:rPr>
-        <w:t>digby</w:t>
-      </w:r>
-      <w:proofErr w:type="gramEnd"/>
-      <w:r>
-        <w:rPr>
-          <w:rFonts w:ascii="Courier New" w:hAnsi="Courier New" w:cs="Courier New"/>
-        </w:rPr>
-        <w:t>_docker</w:t>
+        <w:t xml:space="preserve">The nginx logs are at  </w:t>
+      </w:r>
+      <w:proofErr w:type="spellStart"/>
+      <w:r>
+        <w:rPr>
+          <w:rFonts w:ascii="Courier New" w:hAnsi="Courier New" w:cs="Courier New"/>
+        </w:rPr>
+        <w:t>digby_docker</w:t>
       </w:r>
       <w:proofErr w:type="spellEnd"/>
       <w:r>
@@ -10416,21 +9967,8 @@
     </w:p>
     <w:p>
       <w:r>
-        <w:t xml:space="preserve">Docker conservatively stores many built images and containers. If you build </w:t>
-      </w:r>
-      <w:proofErr w:type="gramStart"/>
-      <w:r>
-        <w:t>repeatedly</w:t>
-      </w:r>
-      <w:proofErr w:type="gramEnd"/>
-      <w:r>
-        <w:t xml:space="preserve"> you will eventually run out of space. To reclaim space, use the </w:t>
-      </w:r>
-      <w:proofErr w:type="gramStart"/>
-      <w:r>
-        <w:t>commands</w:t>
-      </w:r>
-      <w:proofErr w:type="gramEnd"/>
+        <w:t>Docker conservatively stores many built images and containers. If you build repeatedly you will eventually run out of space. To reclaim space, use the commands</w:t>
+      </w:r>
     </w:p>
     <w:p>
       <w:r>
@@ -10771,13 +10309,8 @@
       </w:pPr>
       <w:r>
         <w:lastRenderedPageBreak/>
-        <w:t xml:space="preserve">Once the swap is configured, you can turn it on with the </w:t>
-      </w:r>
-      <w:proofErr w:type="gramStart"/>
-      <w:r>
-        <w:t>line</w:t>
-      </w:r>
-      <w:proofErr w:type="gramEnd"/>
+        <w:t>Once the swap is configured, you can turn it on with the line</w:t>
+      </w:r>
     </w:p>
     <w:p>
       <w:pPr>
@@ -10984,16 +10517,8 @@
         <w:rPr>
           <w:rFonts w:cstheme="minorHAnsi"/>
         </w:rPr>
-        <w:t xml:space="preserve"> </w:t>
-      </w:r>
-      <w:proofErr w:type="gramStart"/>
-      <w:r>
-        <w:rPr>
-          <w:rFonts w:cstheme="minorHAnsi"/>
-        </w:rPr>
-        <w:t>database</w:t>
-      </w:r>
-      <w:proofErr w:type="gramEnd"/>
+        <w:t xml:space="preserve"> database</w:t>
+      </w:r>
     </w:p>
     <w:p>
       <w:pPr>
@@ -11592,10 +11117,10 @@
     </w:lvl>
   </w:abstractNum>
   <w:abstractNum w:abstractNumId="6" w15:restartNumberingAfterBreak="0">
-    <w:nsid w:val="5E966B6C"/>
+    <w:nsid w:val="4CB46400"/>
     <w:multiLevelType w:val="hybridMultilevel"/>
-    <w:tmpl w:val="21F89D88"/>
-    <w:lvl w:ilvl="0" w:tplc="9BD00C88">
+    <w:tmpl w:val="58C4BBE4"/>
+    <w:lvl w:ilvl="0" w:tplc="5E3EF298">
       <w:numFmt w:val="bullet"/>
       <w:lvlText w:val="-"/>
       <w:lvlJc w:val="left"/>
@@ -11704,6 +11229,118 @@
     </w:lvl>
   </w:abstractNum>
   <w:abstractNum w:abstractNumId="7" w15:restartNumberingAfterBreak="0">
+    <w:nsid w:val="5E966B6C"/>
+    <w:multiLevelType w:val="hybridMultilevel"/>
+    <w:tmpl w:val="21F89D88"/>
+    <w:lvl w:ilvl="0" w:tplc="9BD00C88">
+      <w:numFmt w:val="bullet"/>
+      <w:lvlText w:val="-"/>
+      <w:lvlJc w:val="left"/>
+      <w:pPr>
+        <w:ind w:left="720" w:hanging="360"/>
+      </w:pPr>
+      <w:rPr>
+        <w:rFonts w:ascii="Calibri" w:eastAsiaTheme="minorHAnsi" w:hAnsi="Calibri" w:cs="Calibri" w:hint="default"/>
+      </w:rPr>
+    </w:lvl>
+    <w:lvl w:ilvl="1" w:tplc="08090003" w:tentative="1">
+      <w:start w:val="1"/>
+      <w:numFmt w:val="bullet"/>
+      <w:lvlText w:val="o"/>
+      <w:lvlJc w:val="left"/>
+      <w:pPr>
+        <w:ind w:left="1440" w:hanging="360"/>
+      </w:pPr>
+      <w:rPr>
+        <w:rFonts w:ascii="Courier New" w:hAnsi="Courier New" w:cs="Courier New" w:hint="default"/>
+      </w:rPr>
+    </w:lvl>
+    <w:lvl w:ilvl="2" w:tplc="08090005" w:tentative="1">
+      <w:start w:val="1"/>
+      <w:numFmt w:val="bullet"/>
+      <w:lvlText w:val=""/>
+      <w:lvlJc w:val="left"/>
+      <w:pPr>
+        <w:ind w:left="2160" w:hanging="360"/>
+      </w:pPr>
+      <w:rPr>
+        <w:rFonts w:ascii="Wingdings" w:hAnsi="Wingdings" w:hint="default"/>
+      </w:rPr>
+    </w:lvl>
+    <w:lvl w:ilvl="3" w:tplc="08090001" w:tentative="1">
+      <w:start w:val="1"/>
+      <w:numFmt w:val="bullet"/>
+      <w:lvlText w:val=""/>
+      <w:lvlJc w:val="left"/>
+      <w:pPr>
+        <w:ind w:left="2880" w:hanging="360"/>
+      </w:pPr>
+      <w:rPr>
+        <w:rFonts w:ascii="Symbol" w:hAnsi="Symbol" w:hint="default"/>
+      </w:rPr>
+    </w:lvl>
+    <w:lvl w:ilvl="4" w:tplc="08090003" w:tentative="1">
+      <w:start w:val="1"/>
+      <w:numFmt w:val="bullet"/>
+      <w:lvlText w:val="o"/>
+      <w:lvlJc w:val="left"/>
+      <w:pPr>
+        <w:ind w:left="3600" w:hanging="360"/>
+      </w:pPr>
+      <w:rPr>
+        <w:rFonts w:ascii="Courier New" w:hAnsi="Courier New" w:cs="Courier New" w:hint="default"/>
+      </w:rPr>
+    </w:lvl>
+    <w:lvl w:ilvl="5" w:tplc="08090005" w:tentative="1">
+      <w:start w:val="1"/>
+      <w:numFmt w:val="bullet"/>
+      <w:lvlText w:val=""/>
+      <w:lvlJc w:val="left"/>
+      <w:pPr>
+        <w:ind w:left="4320" w:hanging="360"/>
+      </w:pPr>
+      <w:rPr>
+        <w:rFonts w:ascii="Wingdings" w:hAnsi="Wingdings" w:hint="default"/>
+      </w:rPr>
+    </w:lvl>
+    <w:lvl w:ilvl="6" w:tplc="08090001" w:tentative="1">
+      <w:start w:val="1"/>
+      <w:numFmt w:val="bullet"/>
+      <w:lvlText w:val=""/>
+      <w:lvlJc w:val="left"/>
+      <w:pPr>
+        <w:ind w:left="5040" w:hanging="360"/>
+      </w:pPr>
+      <w:rPr>
+        <w:rFonts w:ascii="Symbol" w:hAnsi="Symbol" w:hint="default"/>
+      </w:rPr>
+    </w:lvl>
+    <w:lvl w:ilvl="7" w:tplc="08090003" w:tentative="1">
+      <w:start w:val="1"/>
+      <w:numFmt w:val="bullet"/>
+      <w:lvlText w:val="o"/>
+      <w:lvlJc w:val="left"/>
+      <w:pPr>
+        <w:ind w:left="5760" w:hanging="360"/>
+      </w:pPr>
+      <w:rPr>
+        <w:rFonts w:ascii="Courier New" w:hAnsi="Courier New" w:cs="Courier New" w:hint="default"/>
+      </w:rPr>
+    </w:lvl>
+    <w:lvl w:ilvl="8" w:tplc="08090005" w:tentative="1">
+      <w:start w:val="1"/>
+      <w:numFmt w:val="bullet"/>
+      <w:lvlText w:val=""/>
+      <w:lvlJc w:val="left"/>
+      <w:pPr>
+        <w:ind w:left="6480" w:hanging="360"/>
+      </w:pPr>
+      <w:rPr>
+        <w:rFonts w:ascii="Wingdings" w:hAnsi="Wingdings" w:hint="default"/>
+      </w:rPr>
+    </w:lvl>
+  </w:abstractNum>
+  <w:abstractNum w:abstractNumId="8" w15:restartNumberingAfterBreak="0">
     <w:nsid w:val="7B193864"/>
     <w:multiLevelType w:val="hybridMultilevel"/>
     <w:tmpl w:val="548AB53A"/>
@@ -11795,7 +11432,7 @@
     </w:lvl>
   </w:abstractNum>
   <w:num w:numId="1" w16cid:durableId="246575344">
-    <w:abstractNumId w:val="6"/>
+    <w:abstractNumId w:val="7"/>
   </w:num>
   <w:num w:numId="2" w16cid:durableId="1835953177">
     <w:abstractNumId w:val="3"/>
@@ -11822,7 +11459,10 @@
     <w:abstractNumId w:val="5"/>
   </w:num>
   <w:num w:numId="9" w16cid:durableId="1867861267">
-    <w:abstractNumId w:val="7"/>
+    <w:abstractNumId w:val="8"/>
+  </w:num>
+  <w:num w:numId="10" w16cid:durableId="1158305912">
+    <w:abstractNumId w:val="6"/>
   </w:num>
 </w:numbering>
 </file>
@@ -12388,6 +12028,18 @@
       <w:szCs w:val="20"/>
     </w:rPr>
   </w:style>
+  <w:style w:type="character" w:styleId="FollowedHyperlink">
+    <w:name w:val="FollowedHyperlink"/>
+    <w:basedOn w:val="DefaultParagraphFont"/>
+    <w:uiPriority w:val="99"/>
+    <w:semiHidden/>
+    <w:unhideWhenUsed/>
+    <w:rsid w:val="008D5360"/>
+    <w:rPr>
+      <w:color w:val="954F72" w:themeColor="followedHyperlink"/>
+      <w:u w:val="single"/>
+    </w:rPr>
+  </w:style>
 </w:styles>
 </file>
 

</xml_diff>